<commit_message>
se describió el paradigma orientado a objetos
</commit_message>
<xml_diff>
--- a/Informe_21090869_CastroVenegas.docx
+++ b/Informe_21090869_CastroVenegas.docx
@@ -1902,11 +1902,9 @@
       <w:r>
         <w:t xml:space="preserve"> el lenguaje de programación </w:t>
       </w:r>
-      <w:proofErr w:type="spellStart"/>
       <w:r>
         <w:t>Prolog</w:t>
       </w:r>
-      <w:proofErr w:type="spellEnd"/>
       <w:r>
         <w:t xml:space="preserve"> en la resolución de un tratamiento de imágenes simple</w:t>
       </w:r>
@@ -1932,13 +1930,8 @@
         <w:t xml:space="preserve">a través del compilador </w:t>
       </w:r>
       <w:r>
-        <w:t>SWI-</w:t>
-      </w:r>
-      <w:proofErr w:type="spellStart"/>
-      <w:r>
-        <w:t>Prolog</w:t>
-      </w:r>
-      <w:proofErr w:type="spellEnd"/>
+        <w:t>SWI-Prolog</w:t>
+      </w:r>
       <w:r>
         <w:t xml:space="preserve"> versión 8.</w:t>
       </w:r>
@@ -2012,47 +2005,7 @@
         <w:jc w:val="both"/>
       </w:pPr>
       <w:r>
-        <w:t xml:space="preserve">Una imagen </w:t>
-      </w:r>
-      <w:proofErr w:type="spellStart"/>
-      <w:r>
-        <w:t>pixmap</w:t>
-      </w:r>
-      <w:proofErr w:type="spellEnd"/>
-      <w:r>
-        <w:t>-d es una imagen donde cada uno de sus píxeles contiene información de espacio de colores y profundidad (R)</w:t>
-      </w:r>
-      <w:proofErr w:type="spellStart"/>
-      <w:r>
-        <w:t>ed</w:t>
-      </w:r>
-      <w:proofErr w:type="spellEnd"/>
-      <w:r>
-        <w:t>, (G)</w:t>
-      </w:r>
-      <w:proofErr w:type="spellStart"/>
-      <w:r>
-        <w:t>reen</w:t>
-      </w:r>
-      <w:proofErr w:type="spellEnd"/>
-      <w:r>
-        <w:t>, (B)</w:t>
-      </w:r>
-      <w:proofErr w:type="spellStart"/>
-      <w:r>
-        <w:t>lue</w:t>
-      </w:r>
-      <w:proofErr w:type="spellEnd"/>
-      <w:r>
-        <w:t xml:space="preserve"> y (D)</w:t>
-      </w:r>
-      <w:proofErr w:type="spellStart"/>
-      <w:r>
-        <w:t>epth</w:t>
-      </w:r>
-      <w:proofErr w:type="spellEnd"/>
-      <w:r>
-        <w:t>. Cada color cubre valores entre 0 y 255 formando en conjunto un color del espectro RGB. La profundidad, en cambio, ofrece información más detallada de la imagen como espacio tridimensional.</w:t>
+        <w:t>Una imagen pixmap-d es una imagen donde cada uno de sus píxeles contiene información de espacio de colores y profundidad (R)ed, (G)reen, (B)lue y (D)epth. Cada color cubre valores entre 0 y 255 formando en conjunto un color del espectro RGB. La profundidad, en cambio, ofrece información más detallada de la imagen como espacio tridimensional.</w:t>
       </w:r>
     </w:p>
     <w:p>
@@ -2068,23 +2021,7 @@
         <w:jc w:val="both"/>
       </w:pPr>
       <w:r>
-        <w:t xml:space="preserve">Una imagen </w:t>
-      </w:r>
-      <w:proofErr w:type="spellStart"/>
-      <w:r>
-        <w:t>hexmap</w:t>
-      </w:r>
-      <w:proofErr w:type="spellEnd"/>
-      <w:r>
-        <w:t xml:space="preserve">-d es similar a una imagen </w:t>
-      </w:r>
-      <w:proofErr w:type="spellStart"/>
-      <w:r>
-        <w:t>pixmap</w:t>
-      </w:r>
-      <w:proofErr w:type="spellEnd"/>
-      <w:r>
-        <w:t>-d con la diferencia que los valores RGB son representados en hexadecimal</w:t>
+        <w:t>Una imagen hexmap-d es similar a una imagen pixmap-d con la diferencia que los valores RGB son representados en hexadecimal</w:t>
       </w:r>
       <w:r>
         <w:t xml:space="preserve"> con formato “#RRGGBB”</w:t>
@@ -2124,6 +2061,92 @@
       <w:pPr>
         <w:jc w:val="both"/>
       </w:pPr>
+      <w:r>
+        <w:t>El Paradigma Orientado a Objetos</w:t>
+      </w:r>
+      <w:r>
+        <w:t xml:space="preserve"> (POO)</w:t>
+      </w:r>
+      <w:r>
+        <w:t xml:space="preserve"> se basa en la definición de objetos, es decir, abstracciones de entidades que pueden tener atributos y métodos, con el fin de interactuar entre si (intercambio de información). Existen objetos de distintas clases, donde sus características y comportamientos pueden variar. Los comportamientos pueden leer o escribir las características del mismo objeto, por lo que pueden permitir interacciones entre sí</w:t>
+      </w:r>
+    </w:p>
+    <w:p>
+      <w:pPr>
+        <w:jc w:val="both"/>
+      </w:pPr>
+      <w:r>
+        <w:t xml:space="preserve">Uno de los lenguajes </w:t>
+      </w:r>
+      <w:r>
+        <w:t>más</w:t>
+      </w:r>
+      <w:r>
+        <w:t xml:space="preserve"> populares en el ámbito de la programación orientada a objetos es Java, ya que es un lenguaje que trabaja fuertemente con los conceptos de clases, métodos y atributos. En el Paradigma Orientado a Objetos se tienen algunos elementos bastante importantes a la hora de construir un código utilizando este paradigma, como, por ejemplo: </w:t>
+      </w:r>
+    </w:p>
+    <w:p>
+      <w:pPr>
+        <w:jc w:val="both"/>
+      </w:pPr>
+    </w:p>
+    <w:p>
+      <w:pPr>
+        <w:jc w:val="both"/>
+      </w:pPr>
+      <w:r>
+        <w:t xml:space="preserve">Clases: Son la definición de las características de un objeto las cuales tienen atributos y métodos. Una clase corresponde a una implementación de un TDA. </w:t>
+      </w:r>
+    </w:p>
+    <w:p>
+      <w:pPr>
+        <w:jc w:val="both"/>
+      </w:pPr>
+      <w:r>
+        <w:t xml:space="preserve">Objetos: Son instancias de una clase, es decir, representaciones activas de estas. Atributos: Corresponde a lo que compone a una clase, como son distintos tipos de datos. También pueden ser otras clases. </w:t>
+      </w:r>
+    </w:p>
+    <w:p>
+      <w:pPr>
+        <w:jc w:val="both"/>
+      </w:pPr>
+      <w:r>
+        <w:t xml:space="preserve">Métodos: Son los comportamientos de los objetos. En palabras simples, son las “funciones” que componen a las clases. Los métodos expresan comportamientos que pueden realizar un objeto sobre si mismo o sobre otros objetos. </w:t>
+      </w:r>
+    </w:p>
+    <w:p>
+      <w:pPr>
+        <w:jc w:val="both"/>
+      </w:pPr>
+      <w:r>
+        <w:t xml:space="preserve">Para crear un objeto, se debe hacer uso de un constructor, el cual es un tipo especial de método. Permite indicar los valores iniciales de sus atributos y tiene la misión de reservar la memoria necesaria para poder albergar todos los datos del objeto. </w:t>
+      </w:r>
+    </w:p>
+    <w:p>
+      <w:pPr>
+        <w:jc w:val="both"/>
+      </w:pPr>
+      <w:r>
+        <w:t xml:space="preserve">Algo también importante mencionar es que se tienen distintos tipos de diagramas que permiten organizar de mejor forma las ideas sobre las clases, atributos y métodos en un código donde se </w:t>
+      </w:r>
+      <w:r>
+        <w:lastRenderedPageBreak/>
+        <w:t xml:space="preserve">utilizan varias clases. El principal diagrama UML es el diagrama de clase, el cual muestra las relaciones que existen entre las distintas clases que componen un código. </w:t>
+      </w:r>
+    </w:p>
+    <w:p>
+      <w:pPr>
+        <w:jc w:val="both"/>
+      </w:pPr>
+      <w:r>
+        <w:t xml:space="preserve">Además, también es posible implementar el </w:t>
+      </w:r>
+      <w:r>
+        <w:t>POO</w:t>
+      </w:r>
+      <w:r>
+        <w:t xml:space="preserve"> utilizando el patrón MVC, donde principalmente las clases corresponden a los modelos. Para este proyecto, se utilizó el MVC, utilizando las partes de Modelo, Vista y Controlador.</w:t>
+      </w:r>
     </w:p>
     <w:p>
       <w:pPr>
@@ -2405,7 +2428,6 @@
           <w:b/>
           <w:bCs/>
         </w:rPr>
-        <w:lastRenderedPageBreak/>
         <w:t>2.4.2 AUTOEVALUACIÓN</w:t>
       </w:r>
       <w:bookmarkEnd w:id="12"/>
@@ -2498,6 +2520,7 @@
           <w:b/>
           <w:bCs/>
         </w:rPr>
+        <w:lastRenderedPageBreak/>
         <w:t>ANEXOS</w:t>
       </w:r>
       <w:bookmarkEnd w:id="15"/>
@@ -2550,7 +2573,6 @@
         <w:docPartUnique/>
       </w:docPartObj>
     </w:sdtPr>
-    <w:sdtEndPr/>
     <w:sdtContent>
       <w:p>
         <w:pPr>

</xml_diff>

<commit_message>
se desarrollo analisis del problema en el informe
También se eliminaron atributos que nunca se usando de los pixeles comprimidos
</commit_message>
<xml_diff>
--- a/Informe_21090869_CastroVenegas.docx
+++ b/Informe_21090869_CastroVenegas.docx
@@ -1894,7 +1894,10 @@
         <w:t xml:space="preserve"> conceptos del paradigma de programación </w:t>
       </w:r>
       <w:r>
-        <w:t xml:space="preserve">lógico </w:t>
+        <w:t>orientado a objetos</w:t>
+      </w:r>
+      <w:r>
+        <w:t xml:space="preserve"> </w:t>
       </w:r>
       <w:r>
         <w:t>usando</w:t>
@@ -1903,11 +1906,31 @@
         <w:t xml:space="preserve"> el lenguaje de programación </w:t>
       </w:r>
       <w:r>
-        <w:t>Prolog</w:t>
-      </w:r>
-      <w:r>
-        <w:t xml:space="preserve"> en la resolución de un tratamiento de imágenes simple</w:t>
-      </w:r>
+        <w:t>Java</w:t>
+      </w:r>
+      <w:r>
+        <w:t xml:space="preserve"> </w:t>
+      </w:r>
+      <w:r>
+        <w:t>para</w:t>
+      </w:r>
+      <w:r>
+        <w:t xml:space="preserve"> </w:t>
+      </w:r>
+      <w:r>
+        <w:t>el desarrollo</w:t>
+      </w:r>
+      <w:r>
+        <w:t xml:space="preserve"> de un tratamiento de imágenes simple</w:t>
+      </w:r>
+      <w:r>
+        <w:t xml:space="preserve"> cuyas interacciones se puedan lograr por consola </w:t>
+      </w:r>
+      <w:proofErr w:type="spellStart"/>
+      <w:r>
+        <w:t>cmd</w:t>
+      </w:r>
+      <w:proofErr w:type="spellEnd"/>
       <w:r>
         <w:t xml:space="preserve">, </w:t>
       </w:r>
@@ -1921,34 +1944,46 @@
         <w:t xml:space="preserve"> se dará detalle sobre el proceso de</w:t>
       </w:r>
       <w:r>
-        <w:t xml:space="preserve"> </w:t>
-      </w:r>
-      <w:r>
-        <w:t xml:space="preserve">desarrollo de la solución al problema </w:t>
-      </w:r>
-      <w:r>
-        <w:t xml:space="preserve">a través del compilador </w:t>
-      </w:r>
-      <w:r>
-        <w:t>SWI-Prolog</w:t>
-      </w:r>
-      <w:r>
-        <w:t xml:space="preserve"> versión 8.</w:t>
-      </w:r>
-      <w:r>
-        <w:t>4.3</w:t>
+        <w:t xml:space="preserve"> solución al problema </w:t>
+      </w:r>
+      <w:r>
+        <w:t xml:space="preserve">implementado </w:t>
+      </w:r>
+      <w:r>
+        <w:t xml:space="preserve">a través del </w:t>
+      </w:r>
+      <w:r>
+        <w:t>IDE Apache NetBeans</w:t>
+      </w:r>
+      <w:r>
+        <w:t xml:space="preserve"> versión </w:t>
+      </w:r>
+      <w:r>
+        <w:t>15</w:t>
       </w:r>
       <w:r>
         <w:t>. El informe constará de una breve introducción de cómo surgió el problema, una descripción del paradigma utilizado, el análisis del problema y como fue el diseño de las soluciones para algun</w:t>
       </w:r>
       <w:r>
-        <w:t>os predicados</w:t>
-      </w:r>
-      <w:r>
-        <w:t>, sus aspectos de implementación, las instrucciones necesarias para compilar el archivo con el script de pruebas junto con ejemplos de algun</w:t>
-      </w:r>
-      <w:r>
-        <w:t>as consultas a los predicados</w:t>
+        <w:t xml:space="preserve">os </w:t>
+      </w:r>
+      <w:r>
+        <w:t>métodos</w:t>
+      </w:r>
+      <w:r>
+        <w:t>, sus aspectos de implementación, las instrucciones necesarias para compilar el archivo con el script</w:t>
+      </w:r>
+      <w:r>
+        <w:t>.bat</w:t>
+      </w:r>
+      <w:r>
+        <w:t xml:space="preserve"> junto con ejemplos de algun</w:t>
+      </w:r>
+      <w:r>
+        <w:t xml:space="preserve">as </w:t>
+      </w:r>
+      <w:r>
+        <w:t>interacciones del programa</w:t>
       </w:r>
       <w:r>
         <w:t>, los resultados y la autoevaluación. Finalmente, se dará una conclusión respecto a todo lo anterior.</w:t>
@@ -1987,17 +2022,17 @@
         <w:t>los laboratorios anteriores</w:t>
       </w:r>
       <w:r>
-        <w:t xml:space="preserve"> se busca desarrollar la simulación de un programa para el tratamiento de imágenes de forma simplificada como GIMP y Adobe Photoshop. Este simulador permitiría crear imágenes con distintos formatos de píxeles sobre los cuales se pueden aplicar distintas operaciones como, por ejemplo, recortar una imagen, invertir una imagen, obtener </w:t>
+        <w:t xml:space="preserve"> se busca desarrollar la simulación de un programa para el tratamiento de imágenes de forma simplificada como GIMP y Adobe Photoshop</w:t>
+      </w:r>
+      <w:r>
+        <w:t xml:space="preserve"> con la diferencia de que ahora se podrá interactuar a través de la consola</w:t>
+      </w:r>
+      <w:r>
+        <w:t xml:space="preserve">. Este simulador permitiría crear imágenes con distintos formatos de píxeles sobre los cuales se pueden aplicar distintas operaciones como, por </w:t>
       </w:r>
       <w:r>
         <w:lastRenderedPageBreak/>
-        <w:t>histograma de la imagen, entre otros</w:t>
-      </w:r>
-      <w:r>
-        <w:t xml:space="preserve"> a través de la consola</w:t>
-      </w:r>
-      <w:r>
-        <w:t>. Para implementar esto, se debe de tener en cuenta que:</w:t>
+        <w:t>ejemplo, recortar una imagen, invertir una imagen, obtener histograma de la imagen. Para implementar esto, se debe de tener en cuenta que:</w:t>
       </w:r>
     </w:p>
     <w:p>
@@ -2005,7 +2040,47 @@
         <w:jc w:val="both"/>
       </w:pPr>
       <w:r>
-        <w:t>Una imagen pixmap-d es una imagen donde cada uno de sus píxeles contiene información de espacio de colores y profundidad (R)ed, (G)reen, (B)lue y (D)epth. Cada color cubre valores entre 0 y 255 formando en conjunto un color del espectro RGB. La profundidad, en cambio, ofrece información más detallada de la imagen como espacio tridimensional.</w:t>
+        <w:t xml:space="preserve">Una imagen </w:t>
+      </w:r>
+      <w:proofErr w:type="spellStart"/>
+      <w:r>
+        <w:t>pixmap</w:t>
+      </w:r>
+      <w:proofErr w:type="spellEnd"/>
+      <w:r>
+        <w:t>-d es una imagen donde cada uno de sus píxeles contiene información de espacio de colores y profundidad (R)</w:t>
+      </w:r>
+      <w:proofErr w:type="spellStart"/>
+      <w:r>
+        <w:t>ed</w:t>
+      </w:r>
+      <w:proofErr w:type="spellEnd"/>
+      <w:r>
+        <w:t>, (G)</w:t>
+      </w:r>
+      <w:proofErr w:type="spellStart"/>
+      <w:r>
+        <w:t>reen</w:t>
+      </w:r>
+      <w:proofErr w:type="spellEnd"/>
+      <w:r>
+        <w:t>, (B)</w:t>
+      </w:r>
+      <w:proofErr w:type="spellStart"/>
+      <w:r>
+        <w:t>lue</w:t>
+      </w:r>
+      <w:proofErr w:type="spellEnd"/>
+      <w:r>
+        <w:t xml:space="preserve"> y (D)</w:t>
+      </w:r>
+      <w:proofErr w:type="spellStart"/>
+      <w:r>
+        <w:t>epth</w:t>
+      </w:r>
+      <w:proofErr w:type="spellEnd"/>
+      <w:r>
+        <w:t>. Cada color cubre valores entre 0 y 255 formando en conjunto un color del espectro RGB. La profundidad, en cambio, ofrece información más detallada de la imagen como espacio tridimensional.</w:t>
       </w:r>
     </w:p>
     <w:p>
@@ -2021,7 +2096,23 @@
         <w:jc w:val="both"/>
       </w:pPr>
       <w:r>
-        <w:t>Una imagen hexmap-d es similar a una imagen pixmap-d con la diferencia que los valores RGB son representados en hexadecimal</w:t>
+        <w:t xml:space="preserve">Una imagen </w:t>
+      </w:r>
+      <w:proofErr w:type="spellStart"/>
+      <w:r>
+        <w:t>hexmap</w:t>
+      </w:r>
+      <w:proofErr w:type="spellEnd"/>
+      <w:r>
+        <w:t xml:space="preserve">-d es similar a una imagen </w:t>
+      </w:r>
+      <w:proofErr w:type="spellStart"/>
+      <w:r>
+        <w:t>pixmap</w:t>
+      </w:r>
+      <w:proofErr w:type="spellEnd"/>
+      <w:r>
+        <w:t>-d con la diferencia que los valores RGB son representados en hexadecimal</w:t>
       </w:r>
       <w:r>
         <w:t xml:space="preserve"> con formato “#RRGGBB”</w:t>
@@ -2068,7 +2159,85 @@
         <w:t xml:space="preserve"> (POO)</w:t>
       </w:r>
       <w:r>
-        <w:t xml:space="preserve"> se basa en la definición de objetos, es decir, abstracciones de entidades que pueden tener atributos y métodos, con el fin de interactuar entre si (intercambio de información). Existen objetos de distintas clases, donde sus características y comportamientos pueden variar. Los comportamientos pueden leer o escribir las características del mismo objeto, por lo que pueden permitir interacciones entre sí</w:t>
+        <w:t xml:space="preserve"> se basa en la definición de objetos, </w:t>
+      </w:r>
+      <w:r>
+        <w:t>serían</w:t>
+      </w:r>
+      <w:r>
+        <w:t xml:space="preserve"> abstracciones de </w:t>
+      </w:r>
+      <w:r>
+        <w:t>la realidad</w:t>
+      </w:r>
+      <w:r>
+        <w:t xml:space="preserve"> </w:t>
+      </w:r>
+      <w:r>
+        <w:t>en donde se pueden extraer</w:t>
+      </w:r>
+      <w:r>
+        <w:t xml:space="preserve"> </w:t>
+      </w:r>
+      <w:r>
+        <w:t>características y comportamientos</w:t>
+      </w:r>
+      <w:r>
+        <w:t xml:space="preserve">. </w:t>
+      </w:r>
+      <w:r>
+        <w:t>Un objeto es definido en una clase</w:t>
+      </w:r>
+      <w:r>
+        <w:t xml:space="preserve"> donde sus características y comportamientos pueden variar.</w:t>
+      </w:r>
+      <w:r>
+        <w:t xml:space="preserve"> El POO</w:t>
+      </w:r>
+      <w:r>
+        <w:t xml:space="preserve"> tiene alguno</w:t>
+      </w:r>
+      <w:r>
+        <w:t>s conceptos</w:t>
+      </w:r>
+      <w:r>
+        <w:t xml:space="preserve"> bastante importantes a la hora de</w:t>
+      </w:r>
+      <w:r>
+        <w:t xml:space="preserve"> hacer el </w:t>
+      </w:r>
+      <w:r>
+        <w:t>análisis del diseño de la solución</w:t>
+      </w:r>
+      <w:r>
+        <w:t xml:space="preserve"> </w:t>
+      </w:r>
+      <w:r>
+        <w:t xml:space="preserve">y </w:t>
+      </w:r>
+      <w:r>
+        <w:t xml:space="preserve">construir </w:t>
+      </w:r>
+      <w:r>
+        <w:t>el</w:t>
+      </w:r>
+      <w:r>
+        <w:t xml:space="preserve"> código</w:t>
+      </w:r>
+      <w:r>
+        <w:t>,</w:t>
+      </w:r>
+      <w:r>
+        <w:t xml:space="preserve"> como</w:t>
+      </w:r>
+      <w:r>
+        <w:t xml:space="preserve"> </w:t>
+      </w:r>
+      <w:r>
+        <w:t>son</w:t>
+      </w:r>
+      <w:r>
+        <w:t xml:space="preserve">: </w:t>
       </w:r>
     </w:p>
     <w:p>
@@ -2076,26 +2245,71 @@
         <w:jc w:val="both"/>
       </w:pPr>
       <w:r>
-        <w:t xml:space="preserve">Uno de los lenguajes </w:t>
-      </w:r>
-      <w:r>
-        <w:t>más</w:t>
-      </w:r>
-      <w:r>
-        <w:t xml:space="preserve"> populares en el ámbito de la programación orientada a objetos es Java, ya que es un lenguaje que trabaja fuertemente con los conceptos de clases, métodos y atributos. En el Paradigma Orientado a Objetos se tienen algunos elementos bastante importantes a la hora de construir un código utilizando este paradigma, como, por ejemplo: </w:t>
+        <w:rPr>
+          <w:b/>
+          <w:bCs/>
+        </w:rPr>
+        <w:t>Objetos:</w:t>
+      </w:r>
+      <w:r>
+        <w:t xml:space="preserve"> Son instancias de una clase, es decir, representaciones activas en memoria de una clase durante la ejecución de un programa.</w:t>
       </w:r>
     </w:p>
     <w:p>
       <w:pPr>
         <w:jc w:val="both"/>
       </w:pPr>
+      <w:r>
+        <w:rPr>
+          <w:b/>
+          <w:bCs/>
+        </w:rPr>
+        <w:t>Clases:</w:t>
+      </w:r>
+      <w:r>
+        <w:t xml:space="preserve"> Son la definición de l</w:t>
+      </w:r>
+      <w:r>
+        <w:t xml:space="preserve">os atributos y métodos </w:t>
+      </w:r>
+      <w:r>
+        <w:t>de un objeto.</w:t>
+      </w:r>
+      <w:r>
+        <w:t xml:space="preserve"> C</w:t>
+      </w:r>
+      <w:r>
+        <w:t xml:space="preserve">orresponde a </w:t>
+      </w:r>
+      <w:r>
+        <w:t>la</w:t>
+      </w:r>
+      <w:r>
+        <w:t xml:space="preserve"> implementación de un TDA. </w:t>
+      </w:r>
     </w:p>
     <w:p>
       <w:pPr>
         <w:jc w:val="both"/>
       </w:pPr>
       <w:r>
-        <w:t xml:space="preserve">Clases: Son la definición de las características de un objeto las cuales tienen atributos y métodos. Una clase corresponde a una implementación de un TDA. </w:t>
+        <w:rPr>
+          <w:b/>
+          <w:bCs/>
+        </w:rPr>
+        <w:t>Atributos:</w:t>
+      </w:r>
+      <w:r>
+        <w:t xml:space="preserve"> Son</w:t>
+      </w:r>
+      <w:r>
+        <w:t xml:space="preserve"> las características de los objetos e</w:t>
+      </w:r>
+      <w:r>
+        <w:t xml:space="preserve"> indican el estado del objet</w:t>
+      </w:r>
+      <w:r>
+        <w:t>o, pueden ser cualquier tipo de dato primitivo, TDA u otra clase.</w:t>
       </w:r>
     </w:p>
     <w:p>
@@ -2103,7 +2317,23 @@
         <w:jc w:val="both"/>
       </w:pPr>
       <w:r>
-        <w:t xml:space="preserve">Objetos: Son instancias de una clase, es decir, representaciones activas de estas. Atributos: Corresponde a lo que compone a una clase, como son distintos tipos de datos. También pueden ser otras clases. </w:t>
+        <w:rPr>
+          <w:b/>
+          <w:bCs/>
+        </w:rPr>
+        <w:t>Métodos</w:t>
+      </w:r>
+      <w:r>
+        <w:t>: Son los comportamientos de los objetos</w:t>
+      </w:r>
+      <w:r>
+        <w:t xml:space="preserve"> y el equivalente a las funciones en el paradigma imperativo funcional</w:t>
+      </w:r>
+      <w:r>
+        <w:t xml:space="preserve">. Los métodos </w:t>
+      </w:r>
+      <w:r>
+        <w:t>pueden leer o escribir en los atributos del objeto o interactuar con otros.</w:t>
       </w:r>
     </w:p>
     <w:p>
@@ -2111,7 +2341,17 @@
         <w:jc w:val="both"/>
       </w:pPr>
       <w:r>
-        <w:t xml:space="preserve">Métodos: Son los comportamientos de los objetos. En palabras simples, son las “funciones” que componen a las clases. Los métodos expresan comportamientos que pueden realizar un objeto sobre si mismo o sobre otros objetos. </w:t>
+        <w:rPr>
+          <w:b/>
+          <w:bCs/>
+        </w:rPr>
+        <w:t>Constructor:</w:t>
+      </w:r>
+      <w:r>
+        <w:t xml:space="preserve"> Tipo de método especial para crear objetos con base a una clase. Se encarga también de reservar la memoria necesaria </w:t>
+      </w:r>
+      <w:r>
+        <w:t>los datos que definen al objeto.</w:t>
       </w:r>
     </w:p>
     <w:p>
@@ -2119,7 +2359,14 @@
         <w:jc w:val="both"/>
       </w:pPr>
       <w:r>
-        <w:t xml:space="preserve">Para crear un objeto, se debe hacer uso de un constructor, el cual es un tipo especial de método. Permite indicar los valores iniciales de sus atributos y tiene la misión de reservar la memoria necesaria para poder albergar todos los datos del objeto. </w:t>
+        <w:rPr>
+          <w:b/>
+          <w:bCs/>
+        </w:rPr>
+        <w:t>Diagrama Lenguaje Unificado de Modelado (UML):</w:t>
+      </w:r>
+      <w:r>
+        <w:t xml:space="preserve"> Representación gráfica de las relaciones entre los objetos y componentes que forman la solución con POO. Durante el análisis de la solución solo se utilizó el Diagrama de Clases.</w:t>
       </w:r>
     </w:p>
     <w:p>
@@ -2127,25 +2374,303 @@
         <w:jc w:val="both"/>
       </w:pPr>
       <w:r>
-        <w:t xml:space="preserve">Algo también importante mencionar es que se tienen distintos tipos de diagramas que permiten organizar de mejor forma las ideas sobre las clases, atributos y métodos en un código donde se </w:t>
-      </w:r>
-      <w:r>
-        <w:lastRenderedPageBreak/>
-        <w:t xml:space="preserve">utilizan varias clases. El principal diagrama UML es el diagrama de clase, el cual muestra las relaciones que existen entre las distintas clases que componen un código. </w:t>
+        <w:rPr>
+          <w:b/>
+          <w:bCs/>
+        </w:rPr>
+        <w:t xml:space="preserve">Diagrama de clase: </w:t>
+      </w:r>
+      <w:r>
+        <w:t>Representación que permite determinar las clases que componen la solución y como se relaciones entre sí, indicando atributos y métodos de cada clase.</w:t>
       </w:r>
     </w:p>
     <w:p>
       <w:pPr>
-        <w:jc w:val="both"/>
-      </w:pPr>
-      <w:r>
-        <w:t xml:space="preserve">Además, también es posible implementar el </w:t>
-      </w:r>
-      <w:r>
-        <w:t>POO</w:t>
-      </w:r>
-      <w:r>
-        <w:t xml:space="preserve"> utilizando el patrón MVC, donde principalmente las clases corresponden a los modelos. Para este proyecto, se utilizó el MVC, utilizando las partes de Modelo, Vista y Controlador.</w:t>
+        <w:pStyle w:val="Ttulo1"/>
+        <w:rPr>
+          <w:b/>
+          <w:bCs/>
+        </w:rPr>
+      </w:pPr>
+      <w:bookmarkStart w:id="3" w:name="_Toc119155550"/>
+      <w:r>
+        <w:rPr>
+          <w:b/>
+          <w:bCs/>
+        </w:rPr>
+        <w:lastRenderedPageBreak/>
+        <w:t>DESARROLLO</w:t>
+      </w:r>
+      <w:bookmarkEnd w:id="3"/>
+      <w:r>
+        <w:rPr>
+          <w:b/>
+          <w:bCs/>
+        </w:rPr>
+        <w:t xml:space="preserve"> </w:t>
+      </w:r>
+    </w:p>
+    <w:p>
+      <w:pPr>
+        <w:pStyle w:val="Ttulo2"/>
+        <w:numPr>
+          <w:ilvl w:val="1"/>
+          <w:numId w:val="8"/>
+        </w:numPr>
+        <w:rPr>
+          <w:b/>
+          <w:bCs/>
+        </w:rPr>
+      </w:pPr>
+      <w:bookmarkStart w:id="4" w:name="_Toc119155551"/>
+      <w:r>
+        <w:rPr>
+          <w:b/>
+          <w:bCs/>
+        </w:rPr>
+        <w:t>AN</w:t>
+      </w:r>
+      <w:r>
+        <w:rPr>
+          <w:b/>
+          <w:bCs/>
+        </w:rPr>
+        <w:t>Á</w:t>
+      </w:r>
+      <w:r>
+        <w:rPr>
+          <w:b/>
+          <w:bCs/>
+        </w:rPr>
+        <w:t>LISIS DEL PROBLEMA</w:t>
+      </w:r>
+      <w:bookmarkEnd w:id="4"/>
+      <w:r>
+        <w:rPr>
+          <w:b/>
+          <w:bCs/>
+        </w:rPr>
+        <w:t xml:space="preserve"> </w:t>
+      </w:r>
+    </w:p>
+    <w:p/>
+    <w:p>
+      <w:pPr>
+        <w:pStyle w:val="Ttulo2"/>
+        <w:numPr>
+          <w:ilvl w:val="1"/>
+          <w:numId w:val="8"/>
+        </w:numPr>
+        <w:rPr>
+          <w:b/>
+          <w:bCs/>
+        </w:rPr>
+      </w:pPr>
+      <w:bookmarkStart w:id="5" w:name="_Toc119155552"/>
+      <w:r>
+        <w:rPr>
+          <w:b/>
+          <w:bCs/>
+        </w:rPr>
+        <w:t>DISEÑO DE LA SOLUCIÓN</w:t>
+      </w:r>
+      <w:bookmarkEnd w:id="5"/>
+      <w:r>
+        <w:rPr>
+          <w:b/>
+          <w:bCs/>
+        </w:rPr>
+        <w:t xml:space="preserve"> </w:t>
+      </w:r>
+    </w:p>
+    <w:p/>
+    <w:p>
+      <w:pPr>
+        <w:pStyle w:val="Ttulo2"/>
+        <w:numPr>
+          <w:ilvl w:val="1"/>
+          <w:numId w:val="8"/>
+        </w:numPr>
+        <w:rPr>
+          <w:b/>
+          <w:bCs/>
+        </w:rPr>
+      </w:pPr>
+      <w:bookmarkStart w:id="6" w:name="_Toc119155553"/>
+      <w:r>
+        <w:rPr>
+          <w:b/>
+          <w:bCs/>
+        </w:rPr>
+        <w:t>A</w:t>
+      </w:r>
+      <w:r>
+        <w:rPr>
+          <w:b/>
+          <w:bCs/>
+        </w:rPr>
+        <w:t>SPECTOS DE IMPLEMENTACIÓN</w:t>
+      </w:r>
+      <w:bookmarkEnd w:id="6"/>
+    </w:p>
+    <w:p/>
+    <w:p>
+      <w:pPr>
+        <w:pStyle w:val="Ttulo3"/>
+        <w:numPr>
+          <w:ilvl w:val="2"/>
+          <w:numId w:val="8"/>
+        </w:numPr>
+        <w:rPr>
+          <w:b/>
+          <w:bCs/>
+        </w:rPr>
+      </w:pPr>
+      <w:bookmarkStart w:id="7" w:name="_Toc119155554"/>
+      <w:r>
+        <w:rPr>
+          <w:b/>
+          <w:bCs/>
+        </w:rPr>
+        <w:t>EJEMPLOS DE USO</w:t>
+      </w:r>
+      <w:bookmarkEnd w:id="7"/>
+    </w:p>
+    <w:p/>
+    <w:p>
+      <w:pPr>
+        <w:pStyle w:val="Ttulo3"/>
+        <w:numPr>
+          <w:ilvl w:val="2"/>
+          <w:numId w:val="8"/>
+        </w:numPr>
+        <w:rPr>
+          <w:b/>
+          <w:bCs/>
+        </w:rPr>
+      </w:pPr>
+      <w:bookmarkStart w:id="8" w:name="_Toc119155555"/>
+      <w:r>
+        <w:rPr>
+          <w:b/>
+          <w:bCs/>
+        </w:rPr>
+        <w:t>RESULTADOS ESPERADOS</w:t>
+      </w:r>
+      <w:bookmarkEnd w:id="8"/>
+    </w:p>
+    <w:p/>
+    <w:p>
+      <w:pPr>
+        <w:pStyle w:val="Ttulo3"/>
+        <w:numPr>
+          <w:ilvl w:val="2"/>
+          <w:numId w:val="8"/>
+        </w:numPr>
+        <w:rPr>
+          <w:b/>
+          <w:bCs/>
+        </w:rPr>
+      </w:pPr>
+      <w:bookmarkStart w:id="9" w:name="_Toc119155556"/>
+      <w:r>
+        <w:rPr>
+          <w:b/>
+          <w:bCs/>
+        </w:rPr>
+        <w:t>POSIBLES ERRORES</w:t>
+      </w:r>
+      <w:bookmarkEnd w:id="9"/>
+    </w:p>
+    <w:p/>
+    <w:p>
+      <w:pPr>
+        <w:pStyle w:val="Ttulo2"/>
+        <w:numPr>
+          <w:ilvl w:val="1"/>
+          <w:numId w:val="8"/>
+        </w:numPr>
+        <w:rPr>
+          <w:b/>
+          <w:bCs/>
+          <w:shd w:val="clear" w:color="auto" w:fill="FFFFFF"/>
+        </w:rPr>
+      </w:pPr>
+      <w:r>
+        <w:rPr>
+          <w:b/>
+          <w:bCs/>
+          <w:shd w:val="clear" w:color="auto" w:fill="FFFFFF"/>
+        </w:rPr>
+        <w:t xml:space="preserve"> </w:t>
+      </w:r>
+      <w:bookmarkStart w:id="10" w:name="_Toc119155557"/>
+      <w:r>
+        <w:rPr>
+          <w:b/>
+          <w:bCs/>
+          <w:shd w:val="clear" w:color="auto" w:fill="FFFFFF"/>
+        </w:rPr>
+        <w:t>R</w:t>
+      </w:r>
+      <w:r>
+        <w:rPr>
+          <w:b/>
+          <w:bCs/>
+          <w:shd w:val="clear" w:color="auto" w:fill="FFFFFF"/>
+        </w:rPr>
+        <w:t>ESULTADOS Y AUTOEVALUACIÓN</w:t>
+      </w:r>
+      <w:bookmarkEnd w:id="10"/>
+    </w:p>
+    <w:p/>
+    <w:p>
+      <w:pPr>
+        <w:pStyle w:val="Ttulo3"/>
+        <w:numPr>
+          <w:ilvl w:val="2"/>
+          <w:numId w:val="8"/>
+        </w:numPr>
+        <w:rPr>
+          <w:b/>
+          <w:bCs/>
+        </w:rPr>
+      </w:pPr>
+      <w:bookmarkStart w:id="11" w:name="_Toc119155558"/>
+      <w:r>
+        <w:rPr>
+          <w:b/>
+          <w:bCs/>
+        </w:rPr>
+        <w:t>RESULTADOS</w:t>
+      </w:r>
+      <w:bookmarkEnd w:id="11"/>
+    </w:p>
+    <w:p/>
+    <w:p>
+      <w:pPr>
+        <w:pStyle w:val="Ttulo3"/>
+        <w:rPr>
+          <w:b/>
+          <w:bCs/>
+        </w:rPr>
+      </w:pPr>
+      <w:bookmarkStart w:id="12" w:name="_Toc119155559"/>
+      <w:r>
+        <w:rPr>
+          <w:b/>
+          <w:bCs/>
+        </w:rPr>
+        <w:t>2.4.2 AUTOEVALUACIÓN</w:t>
+      </w:r>
+      <w:bookmarkEnd w:id="12"/>
+    </w:p>
+    <w:p>
+      <w:r>
+        <w:t xml:space="preserve">La Autoevaluación se realiza de la siguiente forma: 0: No realizado – 0.25: Funciona 25% de las veces – 0.5: Funciona 50% de las veces 0.75: Funciona 75% de las veces – 1: Funciona 100% de las veces. Para ver la tabla de Autoevaluación, </w:t>
+      </w:r>
+      <w:r>
+        <w:t>XXX</w:t>
       </w:r>
     </w:p>
     <w:p>
@@ -2160,284 +2685,23 @@
           <w:bCs/>
         </w:rPr>
       </w:pPr>
-      <w:bookmarkStart w:id="3" w:name="_Toc119155550"/>
-      <w:r>
-        <w:rPr>
-          <w:b/>
-          <w:bCs/>
-        </w:rPr>
-        <w:t>DESARROLLO</w:t>
-      </w:r>
-      <w:bookmarkEnd w:id="3"/>
-      <w:r>
-        <w:rPr>
-          <w:b/>
-          <w:bCs/>
+      <w:bookmarkStart w:id="13" w:name="_Toc119155560"/>
+      <w:r>
+        <w:rPr>
+          <w:b/>
+          <w:bCs/>
+        </w:rPr>
+        <w:t>CONCLUSIÓN</w:t>
+      </w:r>
+      <w:bookmarkEnd w:id="13"/>
+      <w:r>
+        <w:rPr>
+          <w:rFonts w:ascii="Times New Roman" w:hAnsi="Times New Roman" w:cs="Times New Roman"/>
+          <w:sz w:val="24"/>
+          <w:szCs w:val="24"/>
+          <w:lang w:eastAsia="es-CL"/>
         </w:rPr>
         <w:t xml:space="preserve"> </w:t>
-      </w:r>
-    </w:p>
-    <w:p>
-      <w:pPr>
-        <w:pStyle w:val="Ttulo2"/>
-        <w:numPr>
-          <w:ilvl w:val="1"/>
-          <w:numId w:val="8"/>
-        </w:numPr>
-        <w:rPr>
-          <w:b/>
-          <w:bCs/>
-        </w:rPr>
-      </w:pPr>
-      <w:bookmarkStart w:id="4" w:name="_Toc119155551"/>
-      <w:r>
-        <w:rPr>
-          <w:b/>
-          <w:bCs/>
-        </w:rPr>
-        <w:t>AN</w:t>
-      </w:r>
-      <w:r>
-        <w:rPr>
-          <w:b/>
-          <w:bCs/>
-        </w:rPr>
-        <w:t>Á</w:t>
-      </w:r>
-      <w:r>
-        <w:rPr>
-          <w:b/>
-          <w:bCs/>
-        </w:rPr>
-        <w:t>LISIS DEL PROBLEMA</w:t>
-      </w:r>
-      <w:bookmarkEnd w:id="4"/>
-      <w:r>
-        <w:rPr>
-          <w:b/>
-          <w:bCs/>
-        </w:rPr>
-        <w:t xml:space="preserve"> </w:t>
-      </w:r>
-    </w:p>
-    <w:p/>
-    <w:p>
-      <w:pPr>
-        <w:pStyle w:val="Ttulo2"/>
-        <w:numPr>
-          <w:ilvl w:val="1"/>
-          <w:numId w:val="8"/>
-        </w:numPr>
-        <w:rPr>
-          <w:b/>
-          <w:bCs/>
-        </w:rPr>
-      </w:pPr>
-      <w:bookmarkStart w:id="5" w:name="_Toc119155552"/>
-      <w:r>
-        <w:rPr>
-          <w:b/>
-          <w:bCs/>
-        </w:rPr>
-        <w:t>DISEÑO DE LA SOLUCIÓN</w:t>
-      </w:r>
-      <w:bookmarkEnd w:id="5"/>
-      <w:r>
-        <w:rPr>
-          <w:b/>
-          <w:bCs/>
-        </w:rPr>
-        <w:t xml:space="preserve"> </w:t>
-      </w:r>
-    </w:p>
-    <w:p/>
-    <w:p>
-      <w:pPr>
-        <w:pStyle w:val="Ttulo2"/>
-        <w:numPr>
-          <w:ilvl w:val="1"/>
-          <w:numId w:val="8"/>
-        </w:numPr>
-        <w:rPr>
-          <w:b/>
-          <w:bCs/>
-        </w:rPr>
-      </w:pPr>
-      <w:bookmarkStart w:id="6" w:name="_Toc119155553"/>
-      <w:r>
-        <w:rPr>
-          <w:b/>
-          <w:bCs/>
-        </w:rPr>
-        <w:t>A</w:t>
-      </w:r>
-      <w:r>
-        <w:rPr>
-          <w:b/>
-          <w:bCs/>
-        </w:rPr>
-        <w:t>SPECTOS DE IMPLEMENTACIÓN</w:t>
-      </w:r>
-      <w:bookmarkEnd w:id="6"/>
-    </w:p>
-    <w:p/>
-    <w:p>
-      <w:pPr>
-        <w:pStyle w:val="Ttulo3"/>
-        <w:numPr>
-          <w:ilvl w:val="2"/>
-          <w:numId w:val="8"/>
-        </w:numPr>
-        <w:rPr>
-          <w:b/>
-          <w:bCs/>
-        </w:rPr>
-      </w:pPr>
-      <w:bookmarkStart w:id="7" w:name="_Toc119155554"/>
-      <w:r>
-        <w:rPr>
-          <w:b/>
-          <w:bCs/>
-        </w:rPr>
-        <w:t>EJEMPLOS DE USO</w:t>
-      </w:r>
-      <w:bookmarkEnd w:id="7"/>
-    </w:p>
-    <w:p/>
-    <w:p>
-      <w:pPr>
-        <w:pStyle w:val="Ttulo3"/>
-        <w:numPr>
-          <w:ilvl w:val="2"/>
-          <w:numId w:val="8"/>
-        </w:numPr>
-        <w:rPr>
-          <w:b/>
-          <w:bCs/>
-        </w:rPr>
-      </w:pPr>
-      <w:bookmarkStart w:id="8" w:name="_Toc119155555"/>
-      <w:r>
-        <w:rPr>
-          <w:b/>
-          <w:bCs/>
-        </w:rPr>
-        <w:t>RESULTADOS ESPERADOS</w:t>
-      </w:r>
-      <w:bookmarkEnd w:id="8"/>
-    </w:p>
-    <w:p/>
-    <w:p>
-      <w:pPr>
-        <w:pStyle w:val="Ttulo3"/>
-        <w:numPr>
-          <w:ilvl w:val="2"/>
-          <w:numId w:val="8"/>
-        </w:numPr>
-        <w:rPr>
-          <w:b/>
-          <w:bCs/>
-        </w:rPr>
-      </w:pPr>
-      <w:bookmarkStart w:id="9" w:name="_Toc119155556"/>
-      <w:r>
-        <w:rPr>
-          <w:b/>
-          <w:bCs/>
-        </w:rPr>
-        <w:t>POSIBLES ERRORES</w:t>
-      </w:r>
-      <w:bookmarkEnd w:id="9"/>
-    </w:p>
-    <w:p/>
-    <w:p>
-      <w:pPr>
-        <w:pStyle w:val="Ttulo2"/>
-        <w:numPr>
-          <w:ilvl w:val="1"/>
-          <w:numId w:val="8"/>
-        </w:numPr>
-        <w:rPr>
-          <w:b/>
-          <w:bCs/>
-          <w:shd w:val="clear" w:color="auto" w:fill="FFFFFF"/>
-        </w:rPr>
-      </w:pPr>
-      <w:r>
-        <w:rPr>
-          <w:b/>
-          <w:bCs/>
-          <w:shd w:val="clear" w:color="auto" w:fill="FFFFFF"/>
-        </w:rPr>
-        <w:t xml:space="preserve"> </w:t>
-      </w:r>
-      <w:bookmarkStart w:id="10" w:name="_Toc119155557"/>
-      <w:r>
-        <w:rPr>
-          <w:b/>
-          <w:bCs/>
-          <w:shd w:val="clear" w:color="auto" w:fill="FFFFFF"/>
-        </w:rPr>
-        <w:t>R</w:t>
-      </w:r>
-      <w:r>
-        <w:rPr>
-          <w:b/>
-          <w:bCs/>
-          <w:shd w:val="clear" w:color="auto" w:fill="FFFFFF"/>
-        </w:rPr>
-        <w:t>ESULTADOS Y AUTOEVALUACIÓN</w:t>
-      </w:r>
-      <w:bookmarkEnd w:id="10"/>
-    </w:p>
-    <w:p/>
-    <w:p>
-      <w:pPr>
-        <w:pStyle w:val="Ttulo3"/>
-        <w:numPr>
-          <w:ilvl w:val="2"/>
-          <w:numId w:val="8"/>
-        </w:numPr>
-        <w:rPr>
-          <w:b/>
-          <w:bCs/>
-        </w:rPr>
-      </w:pPr>
-      <w:bookmarkStart w:id="11" w:name="_Toc119155558"/>
-      <w:r>
-        <w:rPr>
-          <w:b/>
-          <w:bCs/>
-        </w:rPr>
-        <w:t>RESULTADOS</w:t>
-      </w:r>
-      <w:bookmarkEnd w:id="11"/>
-    </w:p>
-    <w:p/>
-    <w:p>
-      <w:pPr>
-        <w:pStyle w:val="Ttulo3"/>
-        <w:rPr>
-          <w:b/>
-          <w:bCs/>
-        </w:rPr>
-      </w:pPr>
-      <w:bookmarkStart w:id="12" w:name="_Toc119155559"/>
-      <w:r>
-        <w:rPr>
-          <w:b/>
-          <w:bCs/>
-        </w:rPr>
-        <w:t>2.4.2 AUTOEVALUACIÓN</w:t>
-      </w:r>
-      <w:bookmarkEnd w:id="12"/>
-    </w:p>
-    <w:p>
-      <w:r>
-        <w:t xml:space="preserve">La Autoevaluación se realiza de la siguiente forma: 0: No realizado – 0.25: Funciona 25% de las veces – 0.5: Funciona 50% de las veces 0.75: Funciona 75% de las veces – 1: Funciona 100% de las veces. Para ver la tabla de Autoevaluación, </w:t>
-      </w:r>
-      <w:r>
-        <w:t>XXX</w:t>
       </w:r>
     </w:p>
     <w:p>
@@ -2452,24 +2716,24 @@
           <w:bCs/>
         </w:rPr>
       </w:pPr>
-      <w:bookmarkStart w:id="13" w:name="_Toc119155560"/>
-      <w:r>
-        <w:rPr>
-          <w:b/>
-          <w:bCs/>
-        </w:rPr>
-        <w:t>CONCLUSIÓN</w:t>
-      </w:r>
-      <w:bookmarkEnd w:id="13"/>
-      <w:r>
-        <w:rPr>
-          <w:rFonts w:ascii="Times New Roman" w:hAnsi="Times New Roman" w:cs="Times New Roman"/>
-          <w:sz w:val="24"/>
-          <w:szCs w:val="24"/>
-          <w:lang w:eastAsia="es-CL"/>
-        </w:rPr>
-        <w:t xml:space="preserve"> </w:t>
-      </w:r>
+      <w:bookmarkStart w:id="14" w:name="_Toc119155561"/>
+      <w:r>
+        <w:rPr>
+          <w:b/>
+          <w:bCs/>
+        </w:rPr>
+        <w:t>BIBLIOGRAFÍA Y REFERENCIAS</w:t>
+      </w:r>
+      <w:bookmarkEnd w:id="14"/>
+    </w:p>
+    <w:p/>
+    <w:p>
+      <w:pPr>
+        <w:rPr>
+          <w:b/>
+          <w:bCs/>
+        </w:rPr>
+      </w:pPr>
     </w:p>
     <w:p>
       <w:pPr>
@@ -2483,44 +2747,12 @@
           <w:bCs/>
         </w:rPr>
       </w:pPr>
-      <w:bookmarkStart w:id="14" w:name="_Toc119155561"/>
-      <w:r>
-        <w:rPr>
-          <w:b/>
-          <w:bCs/>
-        </w:rPr>
-        <w:t>BIBLIOGRAFÍA Y REFERENCIAS</w:t>
-      </w:r>
-      <w:bookmarkEnd w:id="14"/>
-    </w:p>
-    <w:p/>
-    <w:p>
-      <w:pPr>
-        <w:rPr>
-          <w:b/>
-          <w:bCs/>
-        </w:rPr>
-      </w:pPr>
-    </w:p>
-    <w:p>
-      <w:pPr>
-        <w:pStyle w:val="Ttulo1"/>
-        <w:numPr>
-          <w:ilvl w:val="0"/>
-          <w:numId w:val="5"/>
-        </w:numPr>
-        <w:rPr>
-          <w:b/>
-          <w:bCs/>
-        </w:rPr>
-      </w:pPr>
       <w:bookmarkStart w:id="15" w:name="_Toc119155562"/>
       <w:r>
         <w:rPr>
           <w:b/>
           <w:bCs/>
         </w:rPr>
-        <w:lastRenderedPageBreak/>
         <w:t>ANEXOS</w:t>
       </w:r>
       <w:bookmarkEnd w:id="15"/>

</xml_diff>

<commit_message>
se completo diseño de la solución
Falta poner las figuras en el anexo
</commit_message>
<xml_diff>
--- a/Informe_21090869_CastroVenegas.docx
+++ b/Informe_21090869_CastroVenegas.docx
@@ -2242,6 +2242,11 @@
     </w:p>
     <w:p>
       <w:pPr>
+        <w:pStyle w:val="Prrafodelista"/>
+        <w:numPr>
+          <w:ilvl w:val="0"/>
+          <w:numId w:val="18"/>
+        </w:numPr>
         <w:jc w:val="both"/>
       </w:pPr>
       <w:r>
@@ -2257,6 +2262,11 @@
     </w:p>
     <w:p>
       <w:pPr>
+        <w:pStyle w:val="Prrafodelista"/>
+        <w:numPr>
+          <w:ilvl w:val="0"/>
+          <w:numId w:val="18"/>
+        </w:numPr>
         <w:jc w:val="both"/>
       </w:pPr>
       <w:r>
@@ -2290,6 +2300,31 @@
     </w:p>
     <w:p>
       <w:pPr>
+        <w:pStyle w:val="Prrafodelista"/>
+        <w:numPr>
+          <w:ilvl w:val="0"/>
+          <w:numId w:val="18"/>
+        </w:numPr>
+        <w:jc w:val="both"/>
+      </w:pPr>
+      <w:r>
+        <w:rPr>
+          <w:b/>
+          <w:bCs/>
+        </w:rPr>
+        <w:t>Interfaz:</w:t>
+      </w:r>
+      <w:r>
+        <w:t xml:space="preserve"> Solo definen los métodos de una clase que la implemente. Corresponden a la definición del TDA.</w:t>
+      </w:r>
+    </w:p>
+    <w:p>
+      <w:pPr>
+        <w:pStyle w:val="Prrafodelista"/>
+        <w:numPr>
+          <w:ilvl w:val="0"/>
+          <w:numId w:val="18"/>
+        </w:numPr>
         <w:jc w:val="both"/>
       </w:pPr>
       <w:r>
@@ -2314,6 +2349,11 @@
     </w:p>
     <w:p>
       <w:pPr>
+        <w:pStyle w:val="Prrafodelista"/>
+        <w:numPr>
+          <w:ilvl w:val="0"/>
+          <w:numId w:val="18"/>
+        </w:numPr>
         <w:jc w:val="both"/>
       </w:pPr>
       <w:r>
@@ -2338,6 +2378,11 @@
     </w:p>
     <w:p>
       <w:pPr>
+        <w:pStyle w:val="Prrafodelista"/>
+        <w:numPr>
+          <w:ilvl w:val="0"/>
+          <w:numId w:val="18"/>
+        </w:numPr>
         <w:jc w:val="both"/>
       </w:pPr>
       <w:r>
@@ -2356,6 +2401,11 @@
     </w:p>
     <w:p>
       <w:pPr>
+        <w:pStyle w:val="Prrafodelista"/>
+        <w:numPr>
+          <w:ilvl w:val="0"/>
+          <w:numId w:val="18"/>
+        </w:numPr>
         <w:jc w:val="both"/>
       </w:pPr>
       <w:r>
@@ -2371,6 +2421,11 @@
     </w:p>
     <w:p>
       <w:pPr>
+        <w:pStyle w:val="Prrafodelista"/>
+        <w:numPr>
+          <w:ilvl w:val="0"/>
+          <w:numId w:val="18"/>
+        </w:numPr>
         <w:jc w:val="both"/>
       </w:pPr>
       <w:r>
@@ -2453,7 +2508,925 @@
         <w:t xml:space="preserve"> </w:t>
       </w:r>
     </w:p>
-    <w:p/>
+    <w:p>
+      <w:r>
+        <w:t xml:space="preserve">Se identifica que para hacer </w:t>
+      </w:r>
+      <w:r>
+        <w:t>los métodos para el</w:t>
+      </w:r>
+      <w:r>
+        <w:t xml:space="preserve"> tratamiento de imágenes simples en </w:t>
+      </w:r>
+      <w:r>
+        <w:t>Java utilizando POO</w:t>
+      </w:r>
+      <w:r>
+        <w:t>, antes</w:t>
+      </w:r>
+      <w:r>
+        <w:t xml:space="preserve"> hay que implementar l</w:t>
+      </w:r>
+      <w:r>
+        <w:t>a</w:t>
+      </w:r>
+      <w:r>
+        <w:t>s siguientes</w:t>
+      </w:r>
+      <w:r>
+        <w:t xml:space="preserve"> clases</w:t>
+      </w:r>
+      <w:r>
+        <w:t>:</w:t>
+      </w:r>
+    </w:p>
+    <w:p>
+      <w:pPr>
+        <w:pStyle w:val="Prrafodelista"/>
+        <w:numPr>
+          <w:ilvl w:val="0"/>
+          <w:numId w:val="18"/>
+        </w:numPr>
+      </w:pPr>
+      <w:proofErr w:type="spellStart"/>
+      <w:r>
+        <w:t>I</w:t>
+      </w:r>
+      <w:r>
+        <w:t>mage</w:t>
+      </w:r>
+      <w:proofErr w:type="spellEnd"/>
+      <w:r>
+        <w:t xml:space="preserve">: </w:t>
+      </w:r>
+      <w:r>
+        <w:t>O</w:t>
+      </w:r>
+      <w:r>
+        <w:t>bjeto</w:t>
+      </w:r>
+      <w:r>
+        <w:t xml:space="preserve"> </w:t>
+      </w:r>
+      <w:r>
+        <w:t>con atributos</w:t>
+      </w:r>
+      <w:r>
+        <w:t xml:space="preserve"> </w:t>
+      </w:r>
+      <w:r>
+        <w:t>de</w:t>
+      </w:r>
+      <w:r>
+        <w:t xml:space="preserve"> ancho, largo (</w:t>
+      </w:r>
+      <w:proofErr w:type="spellStart"/>
+      <w:r>
+        <w:t>int</w:t>
+      </w:r>
+      <w:proofErr w:type="spellEnd"/>
+      <w:r>
+        <w:t>) y lista de pixeles (</w:t>
+      </w:r>
+      <w:proofErr w:type="spellStart"/>
+      <w:r>
+        <w:t>Object</w:t>
+      </w:r>
+      <w:proofErr w:type="spellEnd"/>
+      <w:r>
+        <w:t xml:space="preserve">). </w:t>
+      </w:r>
+    </w:p>
+    <w:p>
+      <w:pPr>
+        <w:pStyle w:val="Prrafodelista"/>
+        <w:numPr>
+          <w:ilvl w:val="0"/>
+          <w:numId w:val="18"/>
+        </w:numPr>
+      </w:pPr>
+      <w:r>
+        <w:t xml:space="preserve">Píxel: </w:t>
+      </w:r>
+      <w:r>
+        <w:t>O</w:t>
+      </w:r>
+      <w:r>
+        <w:t xml:space="preserve">bjeto con clase abstracta con atributos </w:t>
+      </w:r>
+      <w:proofErr w:type="spellStart"/>
+      <w:r>
+        <w:t>coordX</w:t>
+      </w:r>
+      <w:proofErr w:type="spellEnd"/>
+      <w:r>
+        <w:t xml:space="preserve">, </w:t>
+      </w:r>
+      <w:proofErr w:type="spellStart"/>
+      <w:r>
+        <w:t>coordY</w:t>
+      </w:r>
+      <w:proofErr w:type="spellEnd"/>
+      <w:r>
+        <w:t xml:space="preserve"> y profundidad (</w:t>
+      </w:r>
+      <w:proofErr w:type="spellStart"/>
+      <w:r>
+        <w:t>int</w:t>
+      </w:r>
+      <w:proofErr w:type="spellEnd"/>
+      <w:r>
+        <w:t>).</w:t>
+      </w:r>
+    </w:p>
+    <w:p>
+      <w:pPr>
+        <w:pStyle w:val="Prrafodelista"/>
+        <w:numPr>
+          <w:ilvl w:val="0"/>
+          <w:numId w:val="18"/>
+        </w:numPr>
+      </w:pPr>
+      <w:r>
+        <w:t xml:space="preserve"> </w:t>
+      </w:r>
+      <w:proofErr w:type="spellStart"/>
+      <w:r>
+        <w:t>P</w:t>
+      </w:r>
+      <w:r>
+        <w:t>ixrgb</w:t>
+      </w:r>
+      <w:proofErr w:type="spellEnd"/>
+      <w:r>
+        <w:t xml:space="preserve">: </w:t>
+      </w:r>
+      <w:r>
+        <w:t>O</w:t>
+      </w:r>
+      <w:r>
+        <w:t>bjeto hijo de Píxel</w:t>
+      </w:r>
+      <w:r>
+        <w:t xml:space="preserve"> </w:t>
+      </w:r>
+      <w:r>
+        <w:t xml:space="preserve">con atributos </w:t>
+      </w:r>
+      <w:proofErr w:type="spellStart"/>
+      <w:r>
+        <w:t>colorR</w:t>
+      </w:r>
+      <w:proofErr w:type="spellEnd"/>
+      <w:r>
+        <w:t xml:space="preserve">, </w:t>
+      </w:r>
+      <w:proofErr w:type="spellStart"/>
+      <w:r>
+        <w:t>colorG</w:t>
+      </w:r>
+      <w:proofErr w:type="spellEnd"/>
+      <w:r>
+        <w:t xml:space="preserve"> y</w:t>
+      </w:r>
+      <w:r>
+        <w:t xml:space="preserve"> </w:t>
+      </w:r>
+      <w:proofErr w:type="spellStart"/>
+      <w:r>
+        <w:t>colorB</w:t>
+      </w:r>
+      <w:proofErr w:type="spellEnd"/>
+      <w:r>
+        <w:t xml:space="preserve"> (</w:t>
+      </w:r>
+      <w:proofErr w:type="spellStart"/>
+      <w:r>
+        <w:t>int</w:t>
+      </w:r>
+      <w:proofErr w:type="spellEnd"/>
+      <w:r>
+        <w:t>)</w:t>
+      </w:r>
+      <w:r>
+        <w:t xml:space="preserve"> </w:t>
+      </w:r>
+    </w:p>
+    <w:p>
+      <w:pPr>
+        <w:pStyle w:val="Prrafodelista"/>
+        <w:numPr>
+          <w:ilvl w:val="0"/>
+          <w:numId w:val="18"/>
+        </w:numPr>
+      </w:pPr>
+      <w:r>
+        <w:t xml:space="preserve"> </w:t>
+      </w:r>
+      <w:proofErr w:type="spellStart"/>
+      <w:r>
+        <w:t>P</w:t>
+      </w:r>
+      <w:r>
+        <w:t>ixrgb_comprimido</w:t>
+      </w:r>
+      <w:proofErr w:type="spellEnd"/>
+      <w:r>
+        <w:t xml:space="preserve">: </w:t>
+      </w:r>
+      <w:r>
+        <w:t>O</w:t>
+      </w:r>
+      <w:r>
+        <w:t xml:space="preserve">bjeto hijo de Píxel con atributos </w:t>
+      </w:r>
+      <w:proofErr w:type="spellStart"/>
+      <w:r>
+        <w:t>colorRGuardado</w:t>
+      </w:r>
+      <w:proofErr w:type="spellEnd"/>
+      <w:r>
+        <w:t xml:space="preserve">, </w:t>
+      </w:r>
+      <w:proofErr w:type="spellStart"/>
+      <w:r>
+        <w:t>colorGGuardado</w:t>
+      </w:r>
+      <w:proofErr w:type="spellEnd"/>
+      <w:r>
+        <w:t xml:space="preserve"> y </w:t>
+      </w:r>
+      <w:proofErr w:type="spellStart"/>
+      <w:r>
+        <w:t>colorBGuardado</w:t>
+      </w:r>
+      <w:proofErr w:type="spellEnd"/>
+      <w:r>
+        <w:t xml:space="preserve"> (</w:t>
+      </w:r>
+      <w:proofErr w:type="spellStart"/>
+      <w:r>
+        <w:t>int</w:t>
+      </w:r>
+      <w:proofErr w:type="spellEnd"/>
+      <w:r>
+        <w:t>).</w:t>
+      </w:r>
+    </w:p>
+    <w:p>
+      <w:pPr>
+        <w:pStyle w:val="Prrafodelista"/>
+        <w:numPr>
+          <w:ilvl w:val="0"/>
+          <w:numId w:val="18"/>
+        </w:numPr>
+      </w:pPr>
+      <w:proofErr w:type="spellStart"/>
+      <w:r>
+        <w:t>P</w:t>
+      </w:r>
+      <w:r>
+        <w:t>ixbit</w:t>
+      </w:r>
+      <w:proofErr w:type="spellEnd"/>
+      <w:r>
+        <w:t xml:space="preserve">: </w:t>
+      </w:r>
+      <w:r>
+        <w:t>Objeto hijo de Píxel con atributos bit (</w:t>
+      </w:r>
+      <w:proofErr w:type="spellStart"/>
+      <w:r>
+        <w:t>int</w:t>
+      </w:r>
+      <w:proofErr w:type="spellEnd"/>
+      <w:r>
+        <w:t>).</w:t>
+      </w:r>
+    </w:p>
+    <w:p>
+      <w:pPr>
+        <w:pStyle w:val="Prrafodelista"/>
+        <w:numPr>
+          <w:ilvl w:val="0"/>
+          <w:numId w:val="18"/>
+        </w:numPr>
+      </w:pPr>
+      <w:proofErr w:type="spellStart"/>
+      <w:r>
+        <w:t>P</w:t>
+      </w:r>
+      <w:r>
+        <w:t>ixbit_comprimido</w:t>
+      </w:r>
+      <w:proofErr w:type="spellEnd"/>
+      <w:r>
+        <w:t xml:space="preserve">: </w:t>
+      </w:r>
+      <w:r>
+        <w:t>O</w:t>
+      </w:r>
+      <w:r>
+        <w:t xml:space="preserve">bjeto hijo de Píxel con atributos </w:t>
+      </w:r>
+      <w:proofErr w:type="spellStart"/>
+      <w:r>
+        <w:t>bit</w:t>
+      </w:r>
+      <w:r>
+        <w:t>Guardado</w:t>
+      </w:r>
+      <w:proofErr w:type="spellEnd"/>
+      <w:r>
+        <w:t xml:space="preserve"> (</w:t>
+      </w:r>
+      <w:proofErr w:type="spellStart"/>
+      <w:r>
+        <w:t>int</w:t>
+      </w:r>
+      <w:proofErr w:type="spellEnd"/>
+      <w:r>
+        <w:t>).</w:t>
+      </w:r>
+    </w:p>
+    <w:p>
+      <w:pPr>
+        <w:pStyle w:val="Prrafodelista"/>
+        <w:numPr>
+          <w:ilvl w:val="0"/>
+          <w:numId w:val="18"/>
+        </w:numPr>
+      </w:pPr>
+      <w:proofErr w:type="spellStart"/>
+      <w:r>
+        <w:t>P</w:t>
+      </w:r>
+      <w:r>
+        <w:t>ixhex</w:t>
+      </w:r>
+      <w:proofErr w:type="spellEnd"/>
+      <w:r>
+        <w:t xml:space="preserve">: </w:t>
+      </w:r>
+      <w:r>
+        <w:t xml:space="preserve">Objeto hijo de Píxel con atributos </w:t>
+      </w:r>
+      <w:proofErr w:type="spellStart"/>
+      <w:r>
+        <w:t>hex</w:t>
+      </w:r>
+      <w:proofErr w:type="spellEnd"/>
+      <w:r>
+        <w:t xml:space="preserve"> (</w:t>
+      </w:r>
+      <w:proofErr w:type="spellStart"/>
+      <w:r>
+        <w:t>String</w:t>
+      </w:r>
+      <w:proofErr w:type="spellEnd"/>
+      <w:r>
+        <w:t>).</w:t>
+      </w:r>
+      <w:r>
+        <w:t xml:space="preserve"> </w:t>
+      </w:r>
+    </w:p>
+    <w:p>
+      <w:pPr>
+        <w:pStyle w:val="Prrafodelista"/>
+        <w:numPr>
+          <w:ilvl w:val="0"/>
+          <w:numId w:val="18"/>
+        </w:numPr>
+      </w:pPr>
+      <w:proofErr w:type="spellStart"/>
+      <w:r>
+        <w:t>Pixhex_comprimido</w:t>
+      </w:r>
+      <w:proofErr w:type="spellEnd"/>
+      <w:r>
+        <w:t>: O</w:t>
+      </w:r>
+      <w:r>
+        <w:t xml:space="preserve">bjeto hijo de Píxel con atributos </w:t>
+      </w:r>
+      <w:proofErr w:type="spellStart"/>
+      <w:r>
+        <w:t>hex</w:t>
+      </w:r>
+      <w:r>
+        <w:t>Guardado</w:t>
+      </w:r>
+      <w:proofErr w:type="spellEnd"/>
+      <w:r>
+        <w:t xml:space="preserve"> (</w:t>
+      </w:r>
+      <w:proofErr w:type="spellStart"/>
+      <w:r>
+        <w:t>String</w:t>
+      </w:r>
+      <w:proofErr w:type="spellEnd"/>
+      <w:r>
+        <w:t xml:space="preserve">). </w:t>
+      </w:r>
+    </w:p>
+    <w:p>
+      <w:r>
+        <w:t>Y para implementar la ejecución por consola:</w:t>
+      </w:r>
+    </w:p>
+    <w:p>
+      <w:pPr>
+        <w:pStyle w:val="Prrafodelista"/>
+        <w:numPr>
+          <w:ilvl w:val="0"/>
+          <w:numId w:val="18"/>
+        </w:numPr>
+      </w:pPr>
+      <w:proofErr w:type="spellStart"/>
+      <w:r>
+        <w:t>Menu</w:t>
+      </w:r>
+      <w:proofErr w:type="spellEnd"/>
+      <w:r>
+        <w:t xml:space="preserve">: Objeto con atributos </w:t>
+      </w:r>
+      <w:proofErr w:type="spellStart"/>
+      <w:r>
+        <w:t>salirMenu</w:t>
+      </w:r>
+      <w:proofErr w:type="spellEnd"/>
+      <w:r>
+        <w:t xml:space="preserve"> (</w:t>
+      </w:r>
+      <w:proofErr w:type="spellStart"/>
+      <w:r>
+        <w:t>boolean</w:t>
+      </w:r>
+      <w:proofErr w:type="spellEnd"/>
+      <w:r>
+        <w:t>) y una imagen (</w:t>
+      </w:r>
+      <w:proofErr w:type="spellStart"/>
+      <w:r>
+        <w:t>Image</w:t>
+      </w:r>
+      <w:proofErr w:type="spellEnd"/>
+      <w:r>
+        <w:t>)</w:t>
+      </w:r>
+    </w:p>
+    <w:p>
+      <w:pPr>
+        <w:pStyle w:val="Prrafodelista"/>
+        <w:numPr>
+          <w:ilvl w:val="0"/>
+          <w:numId w:val="18"/>
+        </w:numPr>
+      </w:pPr>
+      <w:proofErr w:type="spellStart"/>
+      <w:r>
+        <w:t>Main</w:t>
+      </w:r>
+      <w:proofErr w:type="spellEnd"/>
+      <w:r>
+        <w:t xml:space="preserve">: Objeto con método constructo </w:t>
+      </w:r>
+      <w:proofErr w:type="spellStart"/>
+      <w:r>
+        <w:t>main</w:t>
+      </w:r>
+      <w:proofErr w:type="spellEnd"/>
+      <w:r>
+        <w:t xml:space="preserve"> que ejecuta el programa</w:t>
+      </w:r>
+    </w:p>
+    <w:p>
+      <w:r>
+        <w:t>Todo lo anterior para poder interactuar aplicando a una imagen los siguientes métodos de</w:t>
+      </w:r>
+      <w:r>
+        <w:t xml:space="preserve"> </w:t>
+      </w:r>
+      <w:proofErr w:type="spellStart"/>
+      <w:r>
+        <w:t>I</w:t>
+      </w:r>
+      <w:r>
+        <w:t>mage</w:t>
+      </w:r>
+      <w:proofErr w:type="spellEnd"/>
+      <w:r>
+        <w:t>:</w:t>
+      </w:r>
+    </w:p>
+    <w:p>
+      <w:pPr>
+        <w:pStyle w:val="Prrafodelista"/>
+        <w:numPr>
+          <w:ilvl w:val="0"/>
+          <w:numId w:val="18"/>
+        </w:numPr>
+      </w:pPr>
+      <w:proofErr w:type="spellStart"/>
+      <w:r>
+        <w:t>i</w:t>
+      </w:r>
+      <w:r>
+        <w:t>sBitmap</w:t>
+      </w:r>
+      <w:proofErr w:type="spellEnd"/>
+      <w:r>
+        <w:t>,</w:t>
+      </w:r>
+      <w:r>
+        <w:t xml:space="preserve"> </w:t>
+      </w:r>
+      <w:proofErr w:type="spellStart"/>
+      <w:r>
+        <w:t>i</w:t>
+      </w:r>
+      <w:r>
+        <w:t>sHexmap</w:t>
+      </w:r>
+      <w:proofErr w:type="spellEnd"/>
+      <w:r>
+        <w:t xml:space="preserve">, </w:t>
+      </w:r>
+      <w:proofErr w:type="spellStart"/>
+      <w:r>
+        <w:t>i</w:t>
+      </w:r>
+      <w:r>
+        <w:t>sPixmap</w:t>
+      </w:r>
+      <w:proofErr w:type="spellEnd"/>
+      <w:r>
+        <w:t xml:space="preserve">, </w:t>
+      </w:r>
+      <w:proofErr w:type="spellStart"/>
+      <w:r>
+        <w:t>i</w:t>
+      </w:r>
+      <w:r>
+        <w:t>sCompress</w:t>
+      </w:r>
+      <w:proofErr w:type="spellEnd"/>
+      <w:r>
+        <w:t xml:space="preserve"> (Pertenencia): Verifica si la imagen es bitmap, </w:t>
+      </w:r>
+      <w:proofErr w:type="spellStart"/>
+      <w:r>
+        <w:t>hexmap</w:t>
+      </w:r>
+      <w:proofErr w:type="spellEnd"/>
+      <w:r>
+        <w:t xml:space="preserve">, </w:t>
+      </w:r>
+      <w:proofErr w:type="spellStart"/>
+      <w:r>
+        <w:t>pixmap</w:t>
+      </w:r>
+      <w:proofErr w:type="spellEnd"/>
+      <w:r>
+        <w:t xml:space="preserve"> o si fue comprimida respectivamente.</w:t>
+      </w:r>
+    </w:p>
+    <w:p>
+      <w:pPr>
+        <w:pStyle w:val="Prrafodelista"/>
+        <w:numPr>
+          <w:ilvl w:val="0"/>
+          <w:numId w:val="18"/>
+        </w:numPr>
+      </w:pPr>
+      <w:r>
+        <w:t xml:space="preserve"> </w:t>
+      </w:r>
+      <w:proofErr w:type="spellStart"/>
+      <w:r>
+        <w:t>f</w:t>
+      </w:r>
+      <w:r>
+        <w:t>lipH</w:t>
+      </w:r>
+      <w:proofErr w:type="spellEnd"/>
+      <w:r>
+        <w:t xml:space="preserve">, </w:t>
+      </w:r>
+      <w:proofErr w:type="spellStart"/>
+      <w:r>
+        <w:t>f</w:t>
+      </w:r>
+      <w:r>
+        <w:t>lipV</w:t>
+      </w:r>
+      <w:proofErr w:type="spellEnd"/>
+      <w:r>
+        <w:t>, rotate90</w:t>
+      </w:r>
+      <w:r>
+        <w:t xml:space="preserve"> (Modificador): invierte los pixeles de una imagen horizontal</w:t>
+      </w:r>
+      <w:r>
+        <w:t>,</w:t>
+      </w:r>
+      <w:r>
+        <w:t xml:space="preserve"> vertical</w:t>
+      </w:r>
+      <w:r>
+        <w:t xml:space="preserve"> y gira la imagen 90° a la derecha</w:t>
+      </w:r>
+      <w:r>
+        <w:t xml:space="preserve"> respectivamente</w:t>
+      </w:r>
+    </w:p>
+    <w:p>
+      <w:pPr>
+        <w:pStyle w:val="Prrafodelista"/>
+        <w:numPr>
+          <w:ilvl w:val="0"/>
+          <w:numId w:val="18"/>
+        </w:numPr>
+      </w:pPr>
+      <w:r>
+        <w:t xml:space="preserve"> </w:t>
+      </w:r>
+      <w:proofErr w:type="spellStart"/>
+      <w:r>
+        <w:t>c</w:t>
+      </w:r>
+      <w:r>
+        <w:t>rop</w:t>
+      </w:r>
+      <w:proofErr w:type="spellEnd"/>
+      <w:r>
+        <w:t xml:space="preserve"> (Modificador): Recorta una imagen a partir de un cuadrante definido por cuatro puntos </w:t>
+      </w:r>
+      <w:r>
+        <w:t>convirtiéndolo</w:t>
+      </w:r>
+      <w:r>
+        <w:t xml:space="preserve"> en una nueva imagen.</w:t>
+      </w:r>
+    </w:p>
+    <w:p>
+      <w:pPr>
+        <w:pStyle w:val="Prrafodelista"/>
+        <w:numPr>
+          <w:ilvl w:val="0"/>
+          <w:numId w:val="18"/>
+        </w:numPr>
+      </w:pPr>
+      <w:proofErr w:type="spellStart"/>
+      <w:r>
+        <w:t>im</w:t>
+      </w:r>
+      <w:r>
+        <w:t>g</w:t>
+      </w:r>
+      <w:r>
+        <w:t>RGBToHex</w:t>
+      </w:r>
+      <w:proofErr w:type="spellEnd"/>
+      <w:r>
+        <w:t xml:space="preserve"> (Modificador): Convierte una imagen </w:t>
+      </w:r>
+      <w:proofErr w:type="spellStart"/>
+      <w:r>
+        <w:t>pixmap</w:t>
+      </w:r>
+      <w:proofErr w:type="spellEnd"/>
+      <w:r>
+        <w:t xml:space="preserve">-d a </w:t>
+      </w:r>
+      <w:proofErr w:type="spellStart"/>
+      <w:r>
+        <w:t>hexmap</w:t>
+      </w:r>
+      <w:proofErr w:type="spellEnd"/>
+      <w:r>
+        <w:t>-d.</w:t>
+      </w:r>
+    </w:p>
+    <w:p>
+      <w:pPr>
+        <w:pStyle w:val="Prrafodelista"/>
+        <w:numPr>
+          <w:ilvl w:val="0"/>
+          <w:numId w:val="18"/>
+        </w:numPr>
+      </w:pPr>
+      <w:proofErr w:type="spellStart"/>
+      <w:r>
+        <w:t>h</w:t>
+      </w:r>
+      <w:r>
+        <w:t>istogram</w:t>
+      </w:r>
+      <w:proofErr w:type="spellEnd"/>
+      <w:r>
+        <w:t xml:space="preserve"> (Otros predicados): Muestra un histograma de una imagen.</w:t>
+      </w:r>
+    </w:p>
+    <w:p>
+      <w:pPr>
+        <w:pStyle w:val="Prrafodelista"/>
+        <w:numPr>
+          <w:ilvl w:val="0"/>
+          <w:numId w:val="18"/>
+        </w:numPr>
+      </w:pPr>
+      <w:proofErr w:type="spellStart"/>
+      <w:r>
+        <w:t>c</w:t>
+      </w:r>
+      <w:r>
+        <w:t>ompress</w:t>
+      </w:r>
+      <w:proofErr w:type="spellEnd"/>
+      <w:r>
+        <w:t xml:space="preserve"> (Modificador): Comprime el color más frecuente de una imagen.</w:t>
+      </w:r>
+    </w:p>
+    <w:p>
+      <w:pPr>
+        <w:pStyle w:val="Prrafodelista"/>
+        <w:numPr>
+          <w:ilvl w:val="0"/>
+          <w:numId w:val="18"/>
+        </w:numPr>
+      </w:pPr>
+      <w:proofErr w:type="spellStart"/>
+      <w:r>
+        <w:t>c</w:t>
+      </w:r>
+      <w:r>
+        <w:t>hangePixel</w:t>
+      </w:r>
+      <w:proofErr w:type="spellEnd"/>
+      <w:r>
+        <w:t xml:space="preserve"> (Modificador): Reemplaza un píxel de una imagen por otro nuevo.</w:t>
+      </w:r>
+    </w:p>
+    <w:p>
+      <w:pPr>
+        <w:pStyle w:val="Prrafodelista"/>
+        <w:numPr>
+          <w:ilvl w:val="0"/>
+          <w:numId w:val="18"/>
+        </w:numPr>
+      </w:pPr>
+      <w:proofErr w:type="spellStart"/>
+      <w:r>
+        <w:t>I</w:t>
+      </w:r>
+      <w:r>
+        <w:t>nvertColor</w:t>
+      </w:r>
+      <w:r>
+        <w:t>Bit</w:t>
+      </w:r>
+      <w:proofErr w:type="spellEnd"/>
+      <w:r>
+        <w:t xml:space="preserve">, </w:t>
+      </w:r>
+      <w:proofErr w:type="spellStart"/>
+      <w:r>
+        <w:t>InvertColor</w:t>
+      </w:r>
+      <w:r>
+        <w:t>RGB</w:t>
+      </w:r>
+      <w:proofErr w:type="spellEnd"/>
+      <w:r>
+        <w:t xml:space="preserve"> (</w:t>
+      </w:r>
+      <w:r>
+        <w:t>Modificador</w:t>
+      </w:r>
+      <w:r>
+        <w:t xml:space="preserve">): Invierte el color de un </w:t>
+      </w:r>
+      <w:r>
+        <w:t xml:space="preserve">bitmap-d y </w:t>
+      </w:r>
+      <w:proofErr w:type="spellStart"/>
+      <w:r>
+        <w:t>pi</w:t>
+      </w:r>
+      <w:r>
+        <w:t>xmap</w:t>
+      </w:r>
+      <w:proofErr w:type="spellEnd"/>
+      <w:r>
+        <w:t>-d respectivamente</w:t>
+      </w:r>
+    </w:p>
+    <w:p>
+      <w:pPr>
+        <w:pStyle w:val="Prrafodelista"/>
+        <w:numPr>
+          <w:ilvl w:val="0"/>
+          <w:numId w:val="18"/>
+        </w:numPr>
+      </w:pPr>
+      <w:proofErr w:type="spellStart"/>
+      <w:r>
+        <w:t>imageString</w:t>
+      </w:r>
+      <w:proofErr w:type="spellEnd"/>
+      <w:r>
+        <w:t xml:space="preserve"> (Otros predicados): Entrega una cadena </w:t>
+      </w:r>
+      <w:proofErr w:type="spellStart"/>
+      <w:r>
+        <w:t>string</w:t>
+      </w:r>
+      <w:proofErr w:type="spellEnd"/>
+      <w:r>
+        <w:t xml:space="preserve"> de la imagen.</w:t>
+      </w:r>
+    </w:p>
+    <w:p>
+      <w:pPr>
+        <w:pStyle w:val="Prrafodelista"/>
+        <w:numPr>
+          <w:ilvl w:val="0"/>
+          <w:numId w:val="18"/>
+        </w:numPr>
+      </w:pPr>
+      <w:r>
+        <w:t xml:space="preserve"> </w:t>
+      </w:r>
+      <w:proofErr w:type="spellStart"/>
+      <w:r>
+        <w:t>d</w:t>
+      </w:r>
+      <w:r>
+        <w:t>epthLayers</w:t>
+      </w:r>
+      <w:proofErr w:type="spellEnd"/>
+      <w:r>
+        <w:t xml:space="preserve"> (Otros predicados): Entrega una lista de imágenes separados por profundidad.</w:t>
+      </w:r>
+    </w:p>
+    <w:p>
+      <w:pPr>
+        <w:pStyle w:val="Prrafodelista"/>
+        <w:numPr>
+          <w:ilvl w:val="0"/>
+          <w:numId w:val="18"/>
+        </w:numPr>
+      </w:pPr>
+      <w:proofErr w:type="spellStart"/>
+      <w:r>
+        <w:t>d</w:t>
+      </w:r>
+      <w:r>
+        <w:t>ecompress</w:t>
+      </w:r>
+      <w:proofErr w:type="spellEnd"/>
+      <w:r>
+        <w:t xml:space="preserve"> (Modificador): Descomprime una imagen comprimida.</w:t>
+      </w:r>
+    </w:p>
+    <w:p>
+      <w:r>
+        <w:t xml:space="preserve">Se pide que cada </w:t>
+      </w:r>
+      <w:r>
+        <w:t xml:space="preserve">clase tenga su Interfaz (TDA) </w:t>
+      </w:r>
+      <w:r>
+        <w:t xml:space="preserve">desarrollado se implemente con lo necesario </w:t>
+      </w:r>
+      <w:r>
+        <w:t>para cumplir</w:t>
+      </w:r>
+      <w:r>
+        <w:t xml:space="preserve"> con los requerimientos pedidos y que </w:t>
+      </w:r>
+      <w:r>
+        <w:t>se pueda probar</w:t>
+      </w:r>
+      <w:r>
+        <w:t xml:space="preserve"> los </w:t>
+      </w:r>
+      <w:r>
+        <w:t>métodos por consola</w:t>
+      </w:r>
+      <w:r>
+        <w:t>.</w:t>
+      </w:r>
+    </w:p>
+    <w:p>
+      <w:pPr>
+        <w:rPr>
+          <w:u w:val="single"/>
+        </w:rPr>
+      </w:pPr>
+    </w:p>
     <w:p>
       <w:pPr>
         <w:pStyle w:val="Ttulo2"/>
@@ -2472,6 +3445,7 @@
           <w:b/>
           <w:bCs/>
         </w:rPr>
+        <w:lastRenderedPageBreak/>
         <w:t>DISEÑO DE LA SOLUCIÓN</w:t>
       </w:r>
       <w:bookmarkEnd w:id="5"/>
@@ -2483,7 +3457,238 @@
         <w:t xml:space="preserve"> </w:t>
       </w:r>
     </w:p>
-    <w:p/>
+    <w:p>
+      <w:r>
+        <w:t xml:space="preserve">Por otro lado, se distinguen algunos casos particulares para soluciones de algunos requerimientos utilizando el </w:t>
+      </w:r>
+      <w:r>
+        <w:t>IDE Apache NetBeans</w:t>
+      </w:r>
+      <w:r>
+        <w:t xml:space="preserve"> como lo son:</w:t>
+      </w:r>
+    </w:p>
+    <w:p>
+      <w:r>
+        <w:t xml:space="preserve">Método </w:t>
+      </w:r>
+      <w:proofErr w:type="spellStart"/>
+      <w:r>
+        <w:t>h</w:t>
+      </w:r>
+      <w:r>
+        <w:t>istogram</w:t>
+      </w:r>
+      <w:proofErr w:type="spellEnd"/>
+      <w:r>
+        <w:t xml:space="preserve">: Para poder crear el histograma se desarrollaron </w:t>
+      </w:r>
+      <w:r>
+        <w:t>métodos</w:t>
+      </w:r>
+      <w:r>
+        <w:t xml:space="preserve"> auxiliares para lograr hacer los pasos de extraer color, contar color y eliminar el color de la lista de píxeles de la imagen. Con base a lo anterior se fue formando la </w:t>
+      </w:r>
+      <w:r>
+        <w:t xml:space="preserve">lista de </w:t>
+      </w:r>
+      <w:proofErr w:type="spellStart"/>
+      <w:r>
+        <w:t>sublistas</w:t>
+      </w:r>
+      <w:proofErr w:type="spellEnd"/>
+      <w:r>
+        <w:t xml:space="preserve">, donde cada </w:t>
+      </w:r>
+      <w:proofErr w:type="spellStart"/>
+      <w:r>
+        <w:t>sublista</w:t>
+      </w:r>
+      <w:proofErr w:type="spellEnd"/>
+      <w:r>
+        <w:t xml:space="preserve"> es de solo enteros, siendo los primeros los valores de los colores y el último valor de la lista la cantidad asociada. El ciclo para </w:t>
+      </w:r>
+      <w:r>
+        <w:t xml:space="preserve">cuando la lista de píxeles este vacía. Ver la Figura N°1, Figura N°2 y Figura N°3 en ANEXOS para poder ver la salida de </w:t>
+      </w:r>
+      <w:proofErr w:type="spellStart"/>
+      <w:r>
+        <w:t>histogram</w:t>
+      </w:r>
+      <w:proofErr w:type="spellEnd"/>
+      <w:r>
+        <w:t xml:space="preserve"> con imágenes </w:t>
+      </w:r>
+      <w:proofErr w:type="spellStart"/>
+      <w:r>
+        <w:t>pixmap</w:t>
+      </w:r>
+      <w:proofErr w:type="spellEnd"/>
+      <w:r>
+        <w:t xml:space="preserve">-d, bitmap-d y </w:t>
+      </w:r>
+      <w:proofErr w:type="spellStart"/>
+      <w:r>
+        <w:t>hexmap</w:t>
+      </w:r>
+      <w:proofErr w:type="spellEnd"/>
+      <w:r>
+        <w:t>-d. P.8</w:t>
+      </w:r>
+      <w:r>
+        <w:t>.</w:t>
+      </w:r>
+    </w:p>
+    <w:p>
+      <w:r>
+        <w:t xml:space="preserve">Método </w:t>
+      </w:r>
+      <w:proofErr w:type="spellStart"/>
+      <w:r>
+        <w:t>imgRGBToString</w:t>
+      </w:r>
+      <w:proofErr w:type="spellEnd"/>
+      <w:r>
+        <w:t xml:space="preserve">: Para poder crear este método se utilizo un método auxiliar que regresa el equivalente a un número a </w:t>
+      </w:r>
+      <w:proofErr w:type="spellStart"/>
+      <w:r>
+        <w:t>string</w:t>
+      </w:r>
+      <w:proofErr w:type="spellEnd"/>
+      <w:r>
+        <w:t xml:space="preserve"> hexadecimal, y luego para cada color RGB se obtuvo la parte entera y resto de cada valor dividido en 16 para transformarlo a </w:t>
+      </w:r>
+      <w:proofErr w:type="spellStart"/>
+      <w:r>
+        <w:t>string</w:t>
+      </w:r>
+      <w:proofErr w:type="spellEnd"/>
+      <w:r>
+        <w:t xml:space="preserve"> con el método anterior. Por medio de concatenaciones se crea el equivalente a </w:t>
+      </w:r>
+      <w:proofErr w:type="spellStart"/>
+      <w:r>
+        <w:t>string</w:t>
+      </w:r>
+      <w:proofErr w:type="spellEnd"/>
+      <w:r>
+        <w:t xml:space="preserve"> del color RGB para pasarlo como argumento al constructor de </w:t>
+      </w:r>
+      <w:proofErr w:type="spellStart"/>
+      <w:r>
+        <w:t>Pixhex</w:t>
+      </w:r>
+      <w:proofErr w:type="spellEnd"/>
+      <w:r>
+        <w:t xml:space="preserve">, que serían los nuevos píxeles de la imagen. Ver la Figura </w:t>
+      </w:r>
+      <w:proofErr w:type="spellStart"/>
+      <w:r>
+        <w:t>N°X</w:t>
+      </w:r>
+      <w:proofErr w:type="spellEnd"/>
+      <w:r>
+        <w:t xml:space="preserve"> en ANEXOS</w:t>
+      </w:r>
+      <w:r>
+        <w:t xml:space="preserve"> para </w:t>
+      </w:r>
+      <w:r>
+        <w:t>observar</w:t>
+      </w:r>
+      <w:r>
+        <w:t xml:space="preserve"> c</w:t>
+      </w:r>
+      <w:proofErr w:type="spellStart"/>
+      <w:r>
+        <w:t>omo</w:t>
+      </w:r>
+      <w:proofErr w:type="spellEnd"/>
+      <w:r>
+        <w:t xml:space="preserve"> es la transformación de </w:t>
+      </w:r>
+      <w:proofErr w:type="spellStart"/>
+      <w:r>
+        <w:t>colorRGB</w:t>
+      </w:r>
+      <w:proofErr w:type="spellEnd"/>
+      <w:r>
+        <w:t xml:space="preserve"> a </w:t>
+      </w:r>
+      <w:proofErr w:type="spellStart"/>
+      <w:r>
+        <w:t>string</w:t>
+      </w:r>
+      <w:proofErr w:type="spellEnd"/>
+      <w:r>
+        <w:t xml:space="preserve"> hexadecimal.</w:t>
+      </w:r>
+    </w:p>
+    <w:p>
+      <w:r>
+        <w:t xml:space="preserve">Método </w:t>
+      </w:r>
+      <w:proofErr w:type="spellStart"/>
+      <w:r>
+        <w:t>crop</w:t>
+      </w:r>
+      <w:proofErr w:type="spellEnd"/>
+      <w:r>
+        <w:t xml:space="preserve">: Para poder crear el </w:t>
+      </w:r>
+      <w:proofErr w:type="spellStart"/>
+      <w:r>
+        <w:t>crop</w:t>
+      </w:r>
+      <w:proofErr w:type="spellEnd"/>
+      <w:r>
+        <w:t xml:space="preserve"> se instancio un </w:t>
+      </w:r>
+      <w:proofErr w:type="spellStart"/>
+      <w:r>
+        <w:t>ArrayList</w:t>
+      </w:r>
+      <w:proofErr w:type="spellEnd"/>
+      <w:r>
+        <w:t>&lt;</w:t>
+      </w:r>
+      <w:proofErr w:type="spellStart"/>
+      <w:r>
+        <w:t>Object</w:t>
+      </w:r>
+      <w:proofErr w:type="spellEnd"/>
+      <w:r>
+        <w:t xml:space="preserve">&gt; para contener a aquellos pixeles de la imagen cuyas coordenadas x e y estuvieran dentro del rango definido por los argumentos de entradas del método. Luego de “filtrar” los píxeles se vio la necesidad de crear un método auxiliar que </w:t>
+      </w:r>
+      <w:r>
+        <w:t xml:space="preserve">cambiara las coordenadas de los nuevos pixeles para que comenzarán desde las coordenadas (0,0) a las coordenadas (ancho-1, largo-1) para así tener una imagen correctamente creada. Ver figura </w:t>
+      </w:r>
+      <w:proofErr w:type="spellStart"/>
+      <w:r>
+        <w:t>N°Y</w:t>
+      </w:r>
+      <w:proofErr w:type="spellEnd"/>
+      <w:r>
+        <w:t xml:space="preserve"> en ANEXOS para observar como es aplicar </w:t>
+      </w:r>
+      <w:proofErr w:type="spellStart"/>
+      <w:r>
+        <w:t>crop</w:t>
+      </w:r>
+      <w:proofErr w:type="spellEnd"/>
+      <w:r>
+        <w:t xml:space="preserve"> a una </w:t>
+      </w:r>
+      <w:proofErr w:type="gramStart"/>
+      <w:r>
+        <w:t>imagen….</w:t>
+      </w:r>
+      <w:proofErr w:type="gramEnd"/>
+      <w:r>
+        <w:t>.</w:t>
+      </w:r>
+    </w:p>
     <w:p>
       <w:pPr>
         <w:pStyle w:val="Ttulo2"/>
@@ -2513,7 +3718,64 @@
       </w:r>
       <w:bookmarkEnd w:id="6"/>
     </w:p>
-    <w:p/>
+    <w:p>
+      <w:r>
+        <w:t xml:space="preserve">Para este proyecto es necesario utilizar algún IDE de Java, como, por ejemplo, </w:t>
+      </w:r>
+      <w:proofErr w:type="spellStart"/>
+      <w:r>
+        <w:t>Netbeans</w:t>
+      </w:r>
+      <w:proofErr w:type="spellEnd"/>
+      <w:r>
+        <w:t xml:space="preserve"> o </w:t>
+      </w:r>
+      <w:proofErr w:type="spellStart"/>
+      <w:r>
+        <w:t>inteliJ</w:t>
+      </w:r>
+      <w:proofErr w:type="spellEnd"/>
+      <w:r>
+        <w:t xml:space="preserve"> IDEA. </w:t>
+      </w:r>
+      <w:r>
+        <w:t xml:space="preserve">En este caso se utilizó Apache </w:t>
+      </w:r>
+      <w:proofErr w:type="spellStart"/>
+      <w:r>
+        <w:t>Netbeans</w:t>
+      </w:r>
+      <w:proofErr w:type="spellEnd"/>
+      <w:r>
+        <w:t xml:space="preserve"> </w:t>
+      </w:r>
+      <w:r>
+        <w:t xml:space="preserve">en su versión </w:t>
+      </w:r>
+      <w:r>
+        <w:t>15 junto con un</w:t>
+      </w:r>
+      <w:r>
+        <w:t xml:space="preserve"> JDK versión </w:t>
+      </w:r>
+      <w:r>
+        <w:t>11.0.17</w:t>
+      </w:r>
+      <w:r>
+        <w:t xml:space="preserve"> para compilar el programa.</w:t>
+      </w:r>
+      <w:r>
+        <w:t xml:space="preserve"> No se utilizaron bibliotecas externar de Java y el programa fue ejecutado por </w:t>
+      </w:r>
+      <w:proofErr w:type="spellStart"/>
+      <w:r>
+        <w:t>cmd</w:t>
+      </w:r>
+      <w:proofErr w:type="spellEnd"/>
+      <w:r>
+        <w:t xml:space="preserve"> con sistema operativo Windows 10.</w:t>
+      </w:r>
+    </w:p>
     <w:p>
       <w:pPr>
         <w:pStyle w:val="Ttulo3"/>
@@ -2661,6 +3923,7 @@
           <w:b/>
           <w:bCs/>
         </w:rPr>
+        <w:lastRenderedPageBreak/>
         <w:t>2.4.2 AUTOEVALUACIÓN</w:t>
       </w:r>
       <w:bookmarkEnd w:id="12"/>
@@ -3194,6 +4457,119 @@
     </w:lvl>
   </w:abstractNum>
   <w:abstractNum w:abstractNumId="2" w15:restartNumberingAfterBreak="0">
+    <w:nsid w:val="1AAD079E"/>
+    <w:multiLevelType w:val="hybridMultilevel"/>
+    <w:tmpl w:val="5D38B414"/>
+    <w:lvl w:ilvl="0" w:tplc="37ECCFAA">
+      <w:numFmt w:val="bullet"/>
+      <w:lvlText w:val=""/>
+      <w:lvlJc w:val="left"/>
+      <w:pPr>
+        <w:ind w:left="720" w:hanging="360"/>
+      </w:pPr>
+      <w:rPr>
+        <w:rFonts w:ascii="Symbol" w:eastAsiaTheme="minorHAnsi" w:hAnsi="Symbol" w:cstheme="minorBidi" w:hint="default"/>
+        <w:b/>
+      </w:rPr>
+    </w:lvl>
+    <w:lvl w:ilvl="1" w:tplc="340A0003" w:tentative="1">
+      <w:start w:val="1"/>
+      <w:numFmt w:val="bullet"/>
+      <w:lvlText w:val="o"/>
+      <w:lvlJc w:val="left"/>
+      <w:pPr>
+        <w:ind w:left="1440" w:hanging="360"/>
+      </w:pPr>
+      <w:rPr>
+        <w:rFonts w:ascii="Courier New" w:hAnsi="Courier New" w:cs="Courier New" w:hint="default"/>
+      </w:rPr>
+    </w:lvl>
+    <w:lvl w:ilvl="2" w:tplc="340A0005" w:tentative="1">
+      <w:start w:val="1"/>
+      <w:numFmt w:val="bullet"/>
+      <w:lvlText w:val=""/>
+      <w:lvlJc w:val="left"/>
+      <w:pPr>
+        <w:ind w:left="2160" w:hanging="360"/>
+      </w:pPr>
+      <w:rPr>
+        <w:rFonts w:ascii="Wingdings" w:hAnsi="Wingdings" w:hint="default"/>
+      </w:rPr>
+    </w:lvl>
+    <w:lvl w:ilvl="3" w:tplc="340A0001" w:tentative="1">
+      <w:start w:val="1"/>
+      <w:numFmt w:val="bullet"/>
+      <w:lvlText w:val=""/>
+      <w:lvlJc w:val="left"/>
+      <w:pPr>
+        <w:ind w:left="2880" w:hanging="360"/>
+      </w:pPr>
+      <w:rPr>
+        <w:rFonts w:ascii="Symbol" w:hAnsi="Symbol" w:hint="default"/>
+      </w:rPr>
+    </w:lvl>
+    <w:lvl w:ilvl="4" w:tplc="340A0003" w:tentative="1">
+      <w:start w:val="1"/>
+      <w:numFmt w:val="bullet"/>
+      <w:lvlText w:val="o"/>
+      <w:lvlJc w:val="left"/>
+      <w:pPr>
+        <w:ind w:left="3600" w:hanging="360"/>
+      </w:pPr>
+      <w:rPr>
+        <w:rFonts w:ascii="Courier New" w:hAnsi="Courier New" w:cs="Courier New" w:hint="default"/>
+      </w:rPr>
+    </w:lvl>
+    <w:lvl w:ilvl="5" w:tplc="340A0005" w:tentative="1">
+      <w:start w:val="1"/>
+      <w:numFmt w:val="bullet"/>
+      <w:lvlText w:val=""/>
+      <w:lvlJc w:val="left"/>
+      <w:pPr>
+        <w:ind w:left="4320" w:hanging="360"/>
+      </w:pPr>
+      <w:rPr>
+        <w:rFonts w:ascii="Wingdings" w:hAnsi="Wingdings" w:hint="default"/>
+      </w:rPr>
+    </w:lvl>
+    <w:lvl w:ilvl="6" w:tplc="340A0001" w:tentative="1">
+      <w:start w:val="1"/>
+      <w:numFmt w:val="bullet"/>
+      <w:lvlText w:val=""/>
+      <w:lvlJc w:val="left"/>
+      <w:pPr>
+        <w:ind w:left="5040" w:hanging="360"/>
+      </w:pPr>
+      <w:rPr>
+        <w:rFonts w:ascii="Symbol" w:hAnsi="Symbol" w:hint="default"/>
+      </w:rPr>
+    </w:lvl>
+    <w:lvl w:ilvl="7" w:tplc="340A0003" w:tentative="1">
+      <w:start w:val="1"/>
+      <w:numFmt w:val="bullet"/>
+      <w:lvlText w:val="o"/>
+      <w:lvlJc w:val="left"/>
+      <w:pPr>
+        <w:ind w:left="5760" w:hanging="360"/>
+      </w:pPr>
+      <w:rPr>
+        <w:rFonts w:ascii="Courier New" w:hAnsi="Courier New" w:cs="Courier New" w:hint="default"/>
+      </w:rPr>
+    </w:lvl>
+    <w:lvl w:ilvl="8" w:tplc="340A0005" w:tentative="1">
+      <w:start w:val="1"/>
+      <w:numFmt w:val="bullet"/>
+      <w:lvlText w:val=""/>
+      <w:lvlJc w:val="left"/>
+      <w:pPr>
+        <w:ind w:left="6480" w:hanging="360"/>
+      </w:pPr>
+      <w:rPr>
+        <w:rFonts w:ascii="Wingdings" w:hAnsi="Wingdings" w:hint="default"/>
+      </w:rPr>
+    </w:lvl>
+  </w:abstractNum>
+  <w:abstractNum w:abstractNumId="3" w15:restartNumberingAfterBreak="0">
     <w:nsid w:val="2E355D9D"/>
     <w:multiLevelType w:val="multilevel"/>
     <w:tmpl w:val="2A08F0CE"/>
@@ -3314,7 +4690,7 @@
       </w:rPr>
     </w:lvl>
   </w:abstractNum>
-  <w:abstractNum w:abstractNumId="3" w15:restartNumberingAfterBreak="0">
+  <w:abstractNum w:abstractNumId="4" w15:restartNumberingAfterBreak="0">
     <w:nsid w:val="37253BCB"/>
     <w:multiLevelType w:val="hybridMultilevel"/>
     <w:tmpl w:val="9C4488B0"/>
@@ -3427,7 +4803,7 @@
       </w:rPr>
     </w:lvl>
   </w:abstractNum>
-  <w:abstractNum w:abstractNumId="4" w15:restartNumberingAfterBreak="0">
+  <w:abstractNum w:abstractNumId="5" w15:restartNumberingAfterBreak="0">
     <w:nsid w:val="3D314C7B"/>
     <w:multiLevelType w:val="hybridMultilevel"/>
     <w:tmpl w:val="48065A8A"/>
@@ -3540,7 +4916,7 @@
       </w:rPr>
     </w:lvl>
   </w:abstractNum>
-  <w:abstractNum w:abstractNumId="5" w15:restartNumberingAfterBreak="0">
+  <w:abstractNum w:abstractNumId="6" w15:restartNumberingAfterBreak="0">
     <w:nsid w:val="3E7E2FBA"/>
     <w:multiLevelType w:val="multilevel"/>
     <w:tmpl w:val="F8AC6744"/>
@@ -3661,7 +5037,7 @@
       </w:rPr>
     </w:lvl>
   </w:abstractNum>
-  <w:abstractNum w:abstractNumId="6" w15:restartNumberingAfterBreak="0">
+  <w:abstractNum w:abstractNumId="7" w15:restartNumberingAfterBreak="0">
     <w:nsid w:val="47943F66"/>
     <w:multiLevelType w:val="hybridMultilevel"/>
     <w:tmpl w:val="51689DBE"/>
@@ -3775,7 +5151,7 @@
       </w:rPr>
     </w:lvl>
   </w:abstractNum>
-  <w:abstractNum w:abstractNumId="7" w15:restartNumberingAfterBreak="0">
+  <w:abstractNum w:abstractNumId="8" w15:restartNumberingAfterBreak="0">
     <w:nsid w:val="47AF366A"/>
     <w:multiLevelType w:val="hybridMultilevel"/>
     <w:tmpl w:val="1F265796"/>
@@ -3888,7 +5264,7 @@
       </w:rPr>
     </w:lvl>
   </w:abstractNum>
-  <w:abstractNum w:abstractNumId="8" w15:restartNumberingAfterBreak="0">
+  <w:abstractNum w:abstractNumId="9" w15:restartNumberingAfterBreak="0">
     <w:nsid w:val="4A4E4FDF"/>
     <w:multiLevelType w:val="hybridMultilevel"/>
     <w:tmpl w:val="53BE089C"/>
@@ -4001,7 +5377,7 @@
       </w:rPr>
     </w:lvl>
   </w:abstractNum>
-  <w:abstractNum w:abstractNumId="9" w15:restartNumberingAfterBreak="0">
+  <w:abstractNum w:abstractNumId="10" w15:restartNumberingAfterBreak="0">
     <w:nsid w:val="589B7BBD"/>
     <w:multiLevelType w:val="hybridMultilevel"/>
     <w:tmpl w:val="43CAED8E"/>
@@ -4090,7 +5466,7 @@
       </w:pPr>
     </w:lvl>
   </w:abstractNum>
-  <w:abstractNum w:abstractNumId="10" w15:restartNumberingAfterBreak="0">
+  <w:abstractNum w:abstractNumId="11" w15:restartNumberingAfterBreak="0">
     <w:nsid w:val="632554F7"/>
     <w:multiLevelType w:val="hybridMultilevel"/>
     <w:tmpl w:val="664C0ACA"/>
@@ -4203,7 +5579,7 @@
       </w:rPr>
     </w:lvl>
   </w:abstractNum>
-  <w:abstractNum w:abstractNumId="11" w15:restartNumberingAfterBreak="0">
+  <w:abstractNum w:abstractNumId="12" w15:restartNumberingAfterBreak="0">
     <w:nsid w:val="6A0A5835"/>
     <w:multiLevelType w:val="multilevel"/>
     <w:tmpl w:val="70EEC44C"/>
@@ -4316,7 +5692,7 @@
       </w:rPr>
     </w:lvl>
   </w:abstractNum>
-  <w:abstractNum w:abstractNumId="12" w15:restartNumberingAfterBreak="0">
+  <w:abstractNum w:abstractNumId="13" w15:restartNumberingAfterBreak="0">
     <w:nsid w:val="701B1802"/>
     <w:multiLevelType w:val="multilevel"/>
     <w:tmpl w:val="615EE580"/>
@@ -4429,7 +5805,7 @@
       </w:rPr>
     </w:lvl>
   </w:abstractNum>
-  <w:abstractNum w:abstractNumId="13" w15:restartNumberingAfterBreak="0">
+  <w:abstractNum w:abstractNumId="14" w15:restartNumberingAfterBreak="0">
     <w:nsid w:val="70E542AE"/>
     <w:multiLevelType w:val="multilevel"/>
     <w:tmpl w:val="9B6ABEA4"/>
@@ -4542,7 +5918,7 @@
       </w:rPr>
     </w:lvl>
   </w:abstractNum>
-  <w:abstractNum w:abstractNumId="14" w15:restartNumberingAfterBreak="0">
+  <w:abstractNum w:abstractNumId="15" w15:restartNumberingAfterBreak="0">
     <w:nsid w:val="7D240F05"/>
     <w:multiLevelType w:val="hybridMultilevel"/>
     <w:tmpl w:val="7DD6FD34"/>
@@ -4655,7 +6031,7 @@
       </w:rPr>
     </w:lvl>
   </w:abstractNum>
-  <w:abstractNum w:abstractNumId="15" w15:restartNumberingAfterBreak="0">
+  <w:abstractNum w:abstractNumId="16" w15:restartNumberingAfterBreak="0">
     <w:nsid w:val="7DC70B72"/>
     <w:multiLevelType w:val="hybridMultilevel"/>
     <w:tmpl w:val="8AAE960E"/>
@@ -4768,7 +6144,7 @@
       </w:rPr>
     </w:lvl>
   </w:abstractNum>
-  <w:abstractNum w:abstractNumId="16" w15:restartNumberingAfterBreak="0">
+  <w:abstractNum w:abstractNumId="17" w15:restartNumberingAfterBreak="0">
     <w:nsid w:val="7E0D1DBA"/>
     <w:multiLevelType w:val="hybridMultilevel"/>
     <w:tmpl w:val="9D92883E"/>
@@ -4883,55 +6259,58 @@
     </w:lvl>
   </w:abstractNum>
   <w:num w:numId="1" w16cid:durableId="1479616083">
+    <w:abstractNumId w:val="6"/>
+  </w:num>
+  <w:num w:numId="2" w16cid:durableId="914515683">
+    <w:abstractNumId w:val="17"/>
+  </w:num>
+  <w:num w:numId="3" w16cid:durableId="532882872">
+    <w:abstractNumId w:val="12"/>
+  </w:num>
+  <w:num w:numId="4" w16cid:durableId="27680946">
+    <w:abstractNumId w:val="13"/>
+  </w:num>
+  <w:num w:numId="5" w16cid:durableId="844395852">
+    <w:abstractNumId w:val="3"/>
+  </w:num>
+  <w:num w:numId="6" w16cid:durableId="97063020">
+    <w:abstractNumId w:val="15"/>
+  </w:num>
+  <w:num w:numId="7" w16cid:durableId="29573830">
+    <w:abstractNumId w:val="11"/>
+  </w:num>
+  <w:num w:numId="8" w16cid:durableId="86274311">
+    <w:abstractNumId w:val="14"/>
+  </w:num>
+  <w:num w:numId="9" w16cid:durableId="1545099350">
+    <w:abstractNumId w:val="7"/>
+  </w:num>
+  <w:num w:numId="10" w16cid:durableId="306513381">
     <w:abstractNumId w:val="5"/>
   </w:num>
-  <w:num w:numId="2" w16cid:durableId="914515683">
+  <w:num w:numId="11" w16cid:durableId="337194585">
     <w:abstractNumId w:val="16"/>
   </w:num>
-  <w:num w:numId="3" w16cid:durableId="532882872">
-    <w:abstractNumId w:val="11"/>
-  </w:num>
-  <w:num w:numId="4" w16cid:durableId="27680946">
-    <w:abstractNumId w:val="12"/>
-  </w:num>
-  <w:num w:numId="5" w16cid:durableId="844395852">
-    <w:abstractNumId w:val="2"/>
-  </w:num>
-  <w:num w:numId="6" w16cid:durableId="97063020">
-    <w:abstractNumId w:val="14"/>
-  </w:num>
-  <w:num w:numId="7" w16cid:durableId="29573830">
-    <w:abstractNumId w:val="10"/>
-  </w:num>
-  <w:num w:numId="8" w16cid:durableId="86274311">
-    <w:abstractNumId w:val="13"/>
-  </w:num>
-  <w:num w:numId="9" w16cid:durableId="1545099350">
-    <w:abstractNumId w:val="6"/>
-  </w:num>
-  <w:num w:numId="10" w16cid:durableId="306513381">
+  <w:num w:numId="12" w16cid:durableId="993754405">
     <w:abstractNumId w:val="4"/>
   </w:num>
-  <w:num w:numId="11" w16cid:durableId="337194585">
-    <w:abstractNumId w:val="15"/>
-  </w:num>
-  <w:num w:numId="12" w16cid:durableId="993754405">
-    <w:abstractNumId w:val="3"/>
-  </w:num>
   <w:num w:numId="13" w16cid:durableId="1840392014">
-    <w:abstractNumId w:val="7"/>
+    <w:abstractNumId w:val="8"/>
   </w:num>
   <w:num w:numId="14" w16cid:durableId="852188174">
     <w:abstractNumId w:val="1"/>
   </w:num>
   <w:num w:numId="15" w16cid:durableId="1135827651">
-    <w:abstractNumId w:val="9"/>
+    <w:abstractNumId w:val="10"/>
   </w:num>
   <w:num w:numId="16" w16cid:durableId="130680355">
     <w:abstractNumId w:val="0"/>
   </w:num>
   <w:num w:numId="17" w16cid:durableId="951791177">
-    <w:abstractNumId w:val="8"/>
+    <w:abstractNumId w:val="9"/>
+  </w:num>
+  <w:num w:numId="18" w16cid:durableId="250089736">
+    <w:abstractNumId w:val="2"/>
   </w:num>
 </w:numbering>
 </file>

</xml_diff>

<commit_message>
avanzado aspectos de implementación y resultados
Falta poner las imagenes para ejemplos de uso en el anexo. Se agrego un if para no utilizar las opciones 2 y 3 sin tener antes una imagen creada
</commit_message>
<xml_diff>
--- a/Informe_21090869_CastroVenegas.docx
+++ b/Informe_21090869_CastroVenegas.docx
@@ -3598,11 +3598,11 @@
         <w:t>observar</w:t>
       </w:r>
       <w:r>
-        <w:t xml:space="preserve"> c</w:t>
-      </w:r>
-      <w:proofErr w:type="spellStart"/>
-      <w:r>
-        <w:t>omo</w:t>
+        <w:t xml:space="preserve"> </w:t>
+      </w:r>
+      <w:proofErr w:type="spellStart"/>
+      <w:r>
+        <w:t>como</w:t>
       </w:r>
       <w:proofErr w:type="spellEnd"/>
       <w:r>
@@ -3798,6 +3798,109 @@
       </w:r>
       <w:bookmarkEnd w:id="7"/>
     </w:p>
+    <w:p>
+      <w:r>
+        <w:t>Se</w:t>
+      </w:r>
+      <w:r>
+        <w:t xml:space="preserve"> debe verificar </w:t>
+      </w:r>
+      <w:r>
+        <w:t xml:space="preserve">si tiene el </w:t>
+      </w:r>
+      <w:r>
+        <w:t>JDK / JRE instalado en su versión 11</w:t>
+      </w:r>
+      <w:r>
+        <w:t xml:space="preserve"> y</w:t>
+      </w:r>
+      <w:r>
+        <w:t xml:space="preserve"> que se tenga la carpeta</w:t>
+      </w:r>
+      <w:r>
+        <w:t xml:space="preserve"> SRC que contenga en su interior otra carpeta llamada</w:t>
+      </w:r>
+      <w:r>
+        <w:t xml:space="preserve"> </w:t>
+      </w:r>
+      <w:r>
+        <w:t>codigo_fuente_21090869_CastroVenegas y un</w:t>
+      </w:r>
+      <w:r>
+        <w:t xml:space="preserve"> archivo .bat llamado “script.bat”</w:t>
+      </w:r>
+      <w:r>
+        <w:t xml:space="preserve">. </w:t>
+      </w:r>
+      <w:r>
+        <w:t>Para ejecutar el programa p</w:t>
+      </w:r>
+      <w:r>
+        <w:t xml:space="preserve">uede apretar doble </w:t>
+      </w:r>
+      <w:r>
+        <w:t>clic</w:t>
+      </w:r>
+      <w:r>
+        <w:t xml:space="preserve"> en él para o, por otra parte, p</w:t>
+      </w:r>
+      <w:r>
+        <w:t xml:space="preserve">uede ejecutar el archivo .bat en el CMD </w:t>
+      </w:r>
+      <w:r>
+        <w:t xml:space="preserve">con las mismas líneas de comando del script.bat </w:t>
+      </w:r>
+      <w:r>
+        <w:t>(estando en la ruta de la carpeta SRC</w:t>
+      </w:r>
+      <w:r>
+        <w:t>)</w:t>
+      </w:r>
+      <w:r>
+        <w:t>. Luego</w:t>
+      </w:r>
+      <w:r>
+        <w:t xml:space="preserve"> sería</w:t>
+      </w:r>
+      <w:r>
+        <w:t xml:space="preserve"> cosa de seguir las instrucciones que se muestran en pantalla.</w:t>
+      </w:r>
+    </w:p>
+    <w:p>
+      <w:r>
+        <w:t>Dentro del menú principal puede elegir entre crear una imagen, modificar una imagen</w:t>
+      </w:r>
+      <w:r>
+        <w:t>,</w:t>
+      </w:r>
+      <w:r>
+        <w:t xml:space="preserve"> visualizar una imagen</w:t>
+      </w:r>
+      <w:r>
+        <w:t xml:space="preserve"> o salir del programa. Para poder modificar o visualizar una imagen primero habrá que crearla. Durante la ejecución del programa solo se usará una imagen</w:t>
+      </w:r>
+      <w:r>
+        <w:t xml:space="preserve"> modificando sus atributos según el método aplicado</w:t>
+      </w:r>
+      <w:r>
+        <w:t xml:space="preserve">. </w:t>
+      </w:r>
+      <w:r>
+        <w:t>Para ver algunas pruebas con el menú interactivo, ver en A</w:t>
+      </w:r>
+      <w:r>
+        <w:t xml:space="preserve">NEXOS </w:t>
+      </w:r>
+      <w:r>
+        <w:t xml:space="preserve">Figuras </w:t>
+      </w:r>
+      <w:r>
+        <w:t>XXYYZZ</w:t>
+      </w:r>
+      <w:r>
+        <w:t xml:space="preserve"> en las páginas 14, 15 y 16.</w:t>
+      </w:r>
+    </w:p>
     <w:p/>
     <w:p>
       <w:pPr>
@@ -3821,7 +3924,47 @@
       </w:r>
       <w:bookmarkEnd w:id="8"/>
     </w:p>
-    <w:p/>
+    <w:p>
+      <w:r>
+        <w:t xml:space="preserve">Se espera crear una simulación de un </w:t>
+      </w:r>
+      <w:r>
+        <w:t>simulador de tratamiento de imágenes simple</w:t>
+      </w:r>
+      <w:r>
+        <w:t xml:space="preserve">, donde el programa </w:t>
+      </w:r>
+      <w:r>
+        <w:t xml:space="preserve">ejecutado por consola </w:t>
+      </w:r>
+      <w:r>
+        <w:t>sea funcional en su totalidad, sin errores ni ambigüedades. Junto con lo anterior, se espera trabajar correctamente con clases y métodos</w:t>
+      </w:r>
+      <w:r>
+        <w:t xml:space="preserve"> y que estos</w:t>
+      </w:r>
+      <w:r>
+        <w:t xml:space="preserve"> </w:t>
+      </w:r>
+      <w:r>
+        <w:t>últimos</w:t>
+      </w:r>
+      <w:r>
+        <w:t xml:space="preserve"> haga</w:t>
+      </w:r>
+      <w:r>
+        <w:t>n</w:t>
+      </w:r>
+      <w:r>
+        <w:t xml:space="preserve"> su procedimiento correctamente, que las clases tengan representaciones correctas y que al ejecutar el programa se tenga un menú completamente funcional que permita utilizar l</w:t>
+      </w:r>
+      <w:r>
+        <w:t>os métodos solicitados</w:t>
+      </w:r>
+      <w:r>
+        <w:t>.</w:t>
+      </w:r>
+    </w:p>
     <w:p>
       <w:pPr>
         <w:pStyle w:val="Ttulo3"/>
@@ -3844,7 +3987,37 @@
       </w:r>
       <w:bookmarkEnd w:id="9"/>
     </w:p>
-    <w:p/>
+    <w:p>
+      <w:r>
+        <w:t>S</w:t>
+      </w:r>
+      <w:r>
+        <w:t xml:space="preserve">i se siguen todas las instrucciones del menú interactivo no </w:t>
+      </w:r>
+      <w:r>
+        <w:t xml:space="preserve">tendría que </w:t>
+      </w:r>
+      <w:r>
+        <w:t>hab</w:t>
+      </w:r>
+      <w:r>
+        <w:t>er</w:t>
+      </w:r>
+      <w:r>
+        <w:t xml:space="preserve"> errores ni inconvenientes con el programa</w:t>
+      </w:r>
+      <w:r>
+        <w:t xml:space="preserve">, esto implica no utilizar un método como </w:t>
+      </w:r>
+      <w:proofErr w:type="spellStart"/>
+      <w:r>
+        <w:t>flipH</w:t>
+      </w:r>
+      <w:proofErr w:type="spellEnd"/>
+      <w:r>
+        <w:t xml:space="preserve"> con una imagen creada cuyas coordenadas no estén bien ingresadas, por dar un ejemplo. Aunque incluso si se ingresan mal, bastaría con crear otra imagen para arreglarlo.</w:t>
+      </w:r>
+    </w:p>
     <w:p>
       <w:pPr>
         <w:pStyle w:val="Ttulo2"/>
@@ -3885,7 +4058,6 @@
       </w:r>
       <w:bookmarkEnd w:id="10"/>
     </w:p>
-    <w:p/>
     <w:p>
       <w:pPr>
         <w:pStyle w:val="Ttulo3"/>
@@ -3908,7 +4080,11 @@
       </w:r>
       <w:bookmarkEnd w:id="11"/>
     </w:p>
-    <w:p/>
+    <w:p>
+      <w:r>
+        <w:t>Los resultados obtenidos fueron los esperados, ya que se logró crear todos los métodos solicitados para aplicar a la imagen. El programa es completamente funcional, y se modificó el código de tal manera que si las entradas de las opciones son erróneas (ingresar una letra en vez de un número o un número no contemplado) aún se pueda continuar con el programa. Esto como resultado de múltiples pruebas con las opciones del programa y los métodos utilizando diferentes imágenes.</w:t>
+      </w:r>
+    </w:p>
     <w:p>
       <w:pPr>
         <w:pStyle w:val="Ttulo3"/>
@@ -3923,18 +4099,77 @@
           <w:b/>
           <w:bCs/>
         </w:rPr>
-        <w:lastRenderedPageBreak/>
         <w:t>2.4.2 AUTOEVALUACIÓN</w:t>
       </w:r>
       <w:bookmarkEnd w:id="12"/>
     </w:p>
     <w:p>
       <w:r>
-        <w:t xml:space="preserve">La Autoevaluación se realiza de la siguiente forma: 0: No realizado – 0.25: Funciona 25% de las veces – 0.5: Funciona 50% de las veces 0.75: Funciona 75% de las veces – 1: Funciona 100% de las veces. Para ver la tabla de Autoevaluación, </w:t>
-      </w:r>
-      <w:r>
-        <w:t>XXX</w:t>
-      </w:r>
+        <w:t xml:space="preserve">La Autoevaluación se realiza de la siguiente forma: 0: No realizado – 0.25: Funciona 25% de las veces – 0.5: Funciona 50% de las veces 0.75: Funciona 75% de las veces – 1: Funciona 100% de las veces. </w:t>
+      </w:r>
+    </w:p>
+    <w:p>
+      <w:r>
+        <w:t xml:space="preserve">Como </w:t>
+      </w:r>
+      <w:r>
+        <w:t>no se encontró errores</w:t>
+      </w:r>
+      <w:r>
+        <w:t xml:space="preserve"> tras las pruebas de los métodos en el programa</w:t>
+      </w:r>
+      <w:r>
+        <w:t xml:space="preserve">, se considera </w:t>
+      </w:r>
+      <w:r>
+        <w:t>que</w:t>
+      </w:r>
+      <w:r>
+        <w:t xml:space="preserve"> funcionan el 100% de las veces.</w:t>
+      </w:r>
+      <w:r>
+        <w:cr/>
+      </w:r>
+    </w:p>
+    <w:p>
+      <w:pPr>
+        <w:pStyle w:val="Ttulo1"/>
+        <w:numPr>
+          <w:ilvl w:val="0"/>
+          <w:numId w:val="5"/>
+        </w:numPr>
+        <w:rPr>
+          <w:rFonts w:ascii="Times New Roman" w:hAnsi="Times New Roman" w:cs="Times New Roman"/>
+          <w:sz w:val="24"/>
+          <w:szCs w:val="24"/>
+          <w:lang w:eastAsia="es-CL"/>
+        </w:rPr>
+      </w:pPr>
+      <w:bookmarkStart w:id="13" w:name="_Toc119155560"/>
+      <w:r>
+        <w:rPr>
+          <w:b/>
+          <w:bCs/>
+        </w:rPr>
+        <w:t>CONCLUSIÓN</w:t>
+      </w:r>
+      <w:bookmarkEnd w:id="13"/>
+      <w:r>
+        <w:rPr>
+          <w:rFonts w:ascii="Times New Roman" w:hAnsi="Times New Roman" w:cs="Times New Roman"/>
+          <w:sz w:val="24"/>
+          <w:szCs w:val="24"/>
+          <w:lang w:eastAsia="es-CL"/>
+        </w:rPr>
+        <w:t xml:space="preserve"> </w:t>
+      </w:r>
+    </w:p>
+    <w:p>
+      <w:pPr>
+        <w:rPr>
+          <w:lang w:eastAsia="es-CL"/>
+        </w:rPr>
+      </w:pPr>
     </w:p>
     <w:p>
       <w:pPr>
@@ -3948,24 +4183,141 @@
           <w:bCs/>
         </w:rPr>
       </w:pPr>
-      <w:bookmarkStart w:id="13" w:name="_Toc119155560"/>
+      <w:bookmarkStart w:id="14" w:name="_Toc119155561"/>
       <w:r>
         <w:rPr>
           <w:b/>
           <w:bCs/>
         </w:rPr>
-        <w:t>CONCLUSIÓN</w:t>
-      </w:r>
-      <w:bookmarkEnd w:id="13"/>
-      <w:r>
+        <w:t>BIBLIOGRAFÍA Y REFERENCIAS</w:t>
+      </w:r>
+      <w:bookmarkEnd w:id="14"/>
+    </w:p>
+    <w:p/>
+    <w:p>
+      <w:pPr>
+        <w:pStyle w:val="Prrafodelista"/>
+        <w:numPr>
+          <w:ilvl w:val="0"/>
+          <w:numId w:val="19"/>
+        </w:numPr>
+      </w:pPr>
+      <w:r>
+        <w:t>Gacitúa, D. (2022). “Proyecto Semestral de Laboratorio”. Paradigmas de Programación. Enunciado de Proyecto Online. Recuperado de:</w:t>
+      </w:r>
+      <w:r>
+        <w:t xml:space="preserve"> </w:t>
+      </w:r>
+      <w:hyperlink r:id="rId8" w:history="1">
+        <w:r>
+          <w:rPr>
+            <w:rStyle w:val="Hipervnculo"/>
+          </w:rPr>
+          <w:t>https://docs.google.com/document/d/1ymOs4hi2NYhFbJDJIkgwZkM-qBd8MF5_BkwTk9d7qcg/edit</w:t>
+        </w:r>
+      </w:hyperlink>
+    </w:p>
+    <w:p>
+      <w:pPr>
+        <w:pStyle w:val="Prrafodelista"/>
+        <w:numPr>
+          <w:ilvl w:val="0"/>
+          <w:numId w:val="19"/>
+        </w:numPr>
+      </w:pPr>
+      <w:r>
+        <w:lastRenderedPageBreak/>
+        <w:t xml:space="preserve">Gacitúa, D. (2022). “5 - P. Orientado a Objetos”. Paradigmas de Programación. Material de clases Online. Recuperado de: </w:t>
+      </w:r>
+      <w:hyperlink r:id="rId9" w:history="1">
+        <w:r>
+          <w:rPr>
+            <w:rStyle w:val="Hipervnculo"/>
+          </w:rPr>
+          <w:t>https://uvirtual.usach.cl/moodle/course/view.php?id=10036&amp;section=20</w:t>
+        </w:r>
+      </w:hyperlink>
+    </w:p>
+    <w:p>
+      <w:pPr>
+        <w:pStyle w:val="Prrafodelista"/>
+        <w:numPr>
+          <w:ilvl w:val="0"/>
+          <w:numId w:val="19"/>
+        </w:numPr>
+      </w:pPr>
+      <w:r>
+        <w:t xml:space="preserve">Rodríguez, A. (2022) “Documentar proyectos java con </w:t>
+      </w:r>
+      <w:proofErr w:type="spellStart"/>
+      <w:r>
+        <w:t>javadoc</w:t>
+      </w:r>
+      <w:proofErr w:type="spellEnd"/>
+      <w:r>
+        <w:t>. comentarios, símbolos, tags (</w:t>
+      </w:r>
+      <w:proofErr w:type="spellStart"/>
+      <w:r>
+        <w:t>deprecated</w:t>
+      </w:r>
+      <w:proofErr w:type="spellEnd"/>
+      <w:r>
+        <w:t xml:space="preserve">, </w:t>
+      </w:r>
+      <w:proofErr w:type="spellStart"/>
+      <w:r>
+        <w:t>param</w:t>
+      </w:r>
+      <w:proofErr w:type="spellEnd"/>
+      <w:r>
+        <w:t xml:space="preserve">, </w:t>
+      </w:r>
+      <w:proofErr w:type="spellStart"/>
+      <w:r>
+        <w:t>return</w:t>
+      </w:r>
+      <w:proofErr w:type="spellEnd"/>
+      <w:r>
+        <w:t>, etc.</w:t>
+      </w:r>
+      <w:r>
+        <w:t>)</w:t>
+      </w:r>
+      <w:r>
+        <w:t xml:space="preserve"> </w:t>
+      </w:r>
+      <w:r>
+        <w:t>(CU00680B)</w:t>
+      </w:r>
+      <w:r>
+        <w:t xml:space="preserve">”. Material </w:t>
+      </w:r>
+      <w:r>
+        <w:t>Entrega nº80 del curso "Aprender programación Java desde cero"</w:t>
+      </w:r>
+      <w:r>
+        <w:t>. Recuperado de:</w:t>
+      </w:r>
+      <w:r>
+        <w:t xml:space="preserve"> </w:t>
+      </w:r>
+      <w:hyperlink r:id="rId10" w:history="1">
+        <w:r>
+          <w:rPr>
+            <w:rStyle w:val="Hipervnculo"/>
+          </w:rPr>
+          <w:t>https://www.aprenderaprogramar.com/attachments/article/646/CU00680B%20javadoc%20documentar%20proyectos%20java%20tags%20deprecated%20param%20return.pdf</w:t>
+        </w:r>
+      </w:hyperlink>
+    </w:p>
+    <w:p>
+      <w:pPr>
         <w:rPr>
-          <w:rFonts w:ascii="Times New Roman" w:hAnsi="Times New Roman" w:cs="Times New Roman"/>
-          <w:sz w:val="24"/>
-          <w:szCs w:val="24"/>
-          <w:lang w:eastAsia="es-CL"/>
+          <w:b/>
+          <w:bCs/>
         </w:rPr>
-        <w:t xml:space="preserve"> </w:t>
-      </w:r>
+      </w:pPr>
     </w:p>
     <w:p>
       <w:pPr>
@@ -3979,37 +4331,6 @@
           <w:bCs/>
         </w:rPr>
       </w:pPr>
-      <w:bookmarkStart w:id="14" w:name="_Toc119155561"/>
-      <w:r>
-        <w:rPr>
-          <w:b/>
-          <w:bCs/>
-        </w:rPr>
-        <w:t>BIBLIOGRAFÍA Y REFERENCIAS</w:t>
-      </w:r>
-      <w:bookmarkEnd w:id="14"/>
-    </w:p>
-    <w:p/>
-    <w:p>
-      <w:pPr>
-        <w:rPr>
-          <w:b/>
-          <w:bCs/>
-        </w:rPr>
-      </w:pPr>
-    </w:p>
-    <w:p>
-      <w:pPr>
-        <w:pStyle w:val="Ttulo1"/>
-        <w:numPr>
-          <w:ilvl w:val="0"/>
-          <w:numId w:val="5"/>
-        </w:numPr>
-        <w:rPr>
-          <w:b/>
-          <w:bCs/>
-        </w:rPr>
-      </w:pPr>
       <w:bookmarkStart w:id="15" w:name="_Toc119155562"/>
       <w:r>
         <w:rPr>
@@ -4021,9 +4342,10 @@
       <w:bookmarkEnd w:id="15"/>
     </w:p>
     <w:p/>
+    <w:p/>
     <w:sectPr>
-      <w:headerReference w:type="default" r:id="rId8"/>
-      <w:footerReference w:type="default" r:id="rId9"/>
+      <w:headerReference w:type="default" r:id="rId11"/>
+      <w:footerReference w:type="default" r:id="rId12"/>
       <w:pgSz w:w="12240" w:h="15840"/>
       <w:pgMar w:top="1417" w:right="1701" w:bottom="1417" w:left="1701" w:header="708" w:footer="708" w:gutter="0"/>
       <w:cols w:space="708"/>
@@ -5467,6 +5789,95 @@
     </w:lvl>
   </w:abstractNum>
   <w:abstractNum w:abstractNumId="11" w15:restartNumberingAfterBreak="0">
+    <w:nsid w:val="5E08329B"/>
+    <w:multiLevelType w:val="hybridMultilevel"/>
+    <w:tmpl w:val="22186752"/>
+    <w:lvl w:ilvl="0" w:tplc="340A000F">
+      <w:start w:val="1"/>
+      <w:numFmt w:val="decimal"/>
+      <w:lvlText w:val="%1."/>
+      <w:lvlJc w:val="left"/>
+      <w:pPr>
+        <w:ind w:left="720" w:hanging="360"/>
+      </w:pPr>
+      <w:rPr>
+        <w:rFonts w:hint="default"/>
+      </w:rPr>
+    </w:lvl>
+    <w:lvl w:ilvl="1" w:tplc="340A0019" w:tentative="1">
+      <w:start w:val="1"/>
+      <w:numFmt w:val="lowerLetter"/>
+      <w:lvlText w:val="%2."/>
+      <w:lvlJc w:val="left"/>
+      <w:pPr>
+        <w:ind w:left="1440" w:hanging="360"/>
+      </w:pPr>
+    </w:lvl>
+    <w:lvl w:ilvl="2" w:tplc="340A001B" w:tentative="1">
+      <w:start w:val="1"/>
+      <w:numFmt w:val="lowerRoman"/>
+      <w:lvlText w:val="%3."/>
+      <w:lvlJc w:val="right"/>
+      <w:pPr>
+        <w:ind w:left="2160" w:hanging="180"/>
+      </w:pPr>
+    </w:lvl>
+    <w:lvl w:ilvl="3" w:tplc="340A000F" w:tentative="1">
+      <w:start w:val="1"/>
+      <w:numFmt w:val="decimal"/>
+      <w:lvlText w:val="%4."/>
+      <w:lvlJc w:val="left"/>
+      <w:pPr>
+        <w:ind w:left="2880" w:hanging="360"/>
+      </w:pPr>
+    </w:lvl>
+    <w:lvl w:ilvl="4" w:tplc="340A0019" w:tentative="1">
+      <w:start w:val="1"/>
+      <w:numFmt w:val="lowerLetter"/>
+      <w:lvlText w:val="%5."/>
+      <w:lvlJc w:val="left"/>
+      <w:pPr>
+        <w:ind w:left="3600" w:hanging="360"/>
+      </w:pPr>
+    </w:lvl>
+    <w:lvl w:ilvl="5" w:tplc="340A001B" w:tentative="1">
+      <w:start w:val="1"/>
+      <w:numFmt w:val="lowerRoman"/>
+      <w:lvlText w:val="%6."/>
+      <w:lvlJc w:val="right"/>
+      <w:pPr>
+        <w:ind w:left="4320" w:hanging="180"/>
+      </w:pPr>
+    </w:lvl>
+    <w:lvl w:ilvl="6" w:tplc="340A000F" w:tentative="1">
+      <w:start w:val="1"/>
+      <w:numFmt w:val="decimal"/>
+      <w:lvlText w:val="%7."/>
+      <w:lvlJc w:val="left"/>
+      <w:pPr>
+        <w:ind w:left="5040" w:hanging="360"/>
+      </w:pPr>
+    </w:lvl>
+    <w:lvl w:ilvl="7" w:tplc="340A0019" w:tentative="1">
+      <w:start w:val="1"/>
+      <w:numFmt w:val="lowerLetter"/>
+      <w:lvlText w:val="%8."/>
+      <w:lvlJc w:val="left"/>
+      <w:pPr>
+        <w:ind w:left="5760" w:hanging="360"/>
+      </w:pPr>
+    </w:lvl>
+    <w:lvl w:ilvl="8" w:tplc="340A001B" w:tentative="1">
+      <w:start w:val="1"/>
+      <w:numFmt w:val="lowerRoman"/>
+      <w:lvlText w:val="%9."/>
+      <w:lvlJc w:val="right"/>
+      <w:pPr>
+        <w:ind w:left="6480" w:hanging="180"/>
+      </w:pPr>
+    </w:lvl>
+  </w:abstractNum>
+  <w:abstractNum w:abstractNumId="12" w15:restartNumberingAfterBreak="0">
     <w:nsid w:val="632554F7"/>
     <w:multiLevelType w:val="hybridMultilevel"/>
     <w:tmpl w:val="664C0ACA"/>
@@ -5579,7 +5990,7 @@
       </w:rPr>
     </w:lvl>
   </w:abstractNum>
-  <w:abstractNum w:abstractNumId="12" w15:restartNumberingAfterBreak="0">
+  <w:abstractNum w:abstractNumId="13" w15:restartNumberingAfterBreak="0">
     <w:nsid w:val="6A0A5835"/>
     <w:multiLevelType w:val="multilevel"/>
     <w:tmpl w:val="70EEC44C"/>
@@ -5692,7 +6103,7 @@
       </w:rPr>
     </w:lvl>
   </w:abstractNum>
-  <w:abstractNum w:abstractNumId="13" w15:restartNumberingAfterBreak="0">
+  <w:abstractNum w:abstractNumId="14" w15:restartNumberingAfterBreak="0">
     <w:nsid w:val="701B1802"/>
     <w:multiLevelType w:val="multilevel"/>
     <w:tmpl w:val="615EE580"/>
@@ -5805,7 +6216,7 @@
       </w:rPr>
     </w:lvl>
   </w:abstractNum>
-  <w:abstractNum w:abstractNumId="14" w15:restartNumberingAfterBreak="0">
+  <w:abstractNum w:abstractNumId="15" w15:restartNumberingAfterBreak="0">
     <w:nsid w:val="70E542AE"/>
     <w:multiLevelType w:val="multilevel"/>
     <w:tmpl w:val="9B6ABEA4"/>
@@ -5918,7 +6329,7 @@
       </w:rPr>
     </w:lvl>
   </w:abstractNum>
-  <w:abstractNum w:abstractNumId="15" w15:restartNumberingAfterBreak="0">
+  <w:abstractNum w:abstractNumId="16" w15:restartNumberingAfterBreak="0">
     <w:nsid w:val="7D240F05"/>
     <w:multiLevelType w:val="hybridMultilevel"/>
     <w:tmpl w:val="7DD6FD34"/>
@@ -6031,7 +6442,7 @@
       </w:rPr>
     </w:lvl>
   </w:abstractNum>
-  <w:abstractNum w:abstractNumId="16" w15:restartNumberingAfterBreak="0">
+  <w:abstractNum w:abstractNumId="17" w15:restartNumberingAfterBreak="0">
     <w:nsid w:val="7DC70B72"/>
     <w:multiLevelType w:val="hybridMultilevel"/>
     <w:tmpl w:val="8AAE960E"/>
@@ -6144,7 +6555,7 @@
       </w:rPr>
     </w:lvl>
   </w:abstractNum>
-  <w:abstractNum w:abstractNumId="17" w15:restartNumberingAfterBreak="0">
+  <w:abstractNum w:abstractNumId="18" w15:restartNumberingAfterBreak="0">
     <w:nsid w:val="7E0D1DBA"/>
     <w:multiLevelType w:val="hybridMultilevel"/>
     <w:tmpl w:val="9D92883E"/>
@@ -6262,25 +6673,25 @@
     <w:abstractNumId w:val="6"/>
   </w:num>
   <w:num w:numId="2" w16cid:durableId="914515683">
-    <w:abstractNumId w:val="17"/>
+    <w:abstractNumId w:val="18"/>
   </w:num>
   <w:num w:numId="3" w16cid:durableId="532882872">
-    <w:abstractNumId w:val="12"/>
+    <w:abstractNumId w:val="13"/>
   </w:num>
   <w:num w:numId="4" w16cid:durableId="27680946">
-    <w:abstractNumId w:val="13"/>
+    <w:abstractNumId w:val="14"/>
   </w:num>
   <w:num w:numId="5" w16cid:durableId="844395852">
     <w:abstractNumId w:val="3"/>
   </w:num>
   <w:num w:numId="6" w16cid:durableId="97063020">
-    <w:abstractNumId w:val="15"/>
+    <w:abstractNumId w:val="16"/>
   </w:num>
   <w:num w:numId="7" w16cid:durableId="29573830">
-    <w:abstractNumId w:val="11"/>
+    <w:abstractNumId w:val="12"/>
   </w:num>
   <w:num w:numId="8" w16cid:durableId="86274311">
-    <w:abstractNumId w:val="14"/>
+    <w:abstractNumId w:val="15"/>
   </w:num>
   <w:num w:numId="9" w16cid:durableId="1545099350">
     <w:abstractNumId w:val="7"/>
@@ -6289,7 +6700,7 @@
     <w:abstractNumId w:val="5"/>
   </w:num>
   <w:num w:numId="11" w16cid:durableId="337194585">
-    <w:abstractNumId w:val="16"/>
+    <w:abstractNumId w:val="17"/>
   </w:num>
   <w:num w:numId="12" w16cid:durableId="993754405">
     <w:abstractNumId w:val="4"/>
@@ -6311,6 +6722,9 @@
   </w:num>
   <w:num w:numId="18" w16cid:durableId="250089736">
     <w:abstractNumId w:val="2"/>
+  </w:num>
+  <w:num w:numId="19" w16cid:durableId="350954528">
+    <w:abstractNumId w:val="11"/>
   </w:num>
 </w:numbering>
 </file>

</xml_diff>

<commit_message>
agregado diagrama de analisis
</commit_message>
<xml_diff>
--- a/Informe_21090869_CastroVenegas.docx
+++ b/Informe_21090869_CastroVenegas.docx
@@ -210,6 +210,12 @@
     <w:p/>
     <w:p/>
     <w:p/>
+    <w:p/>
+    <w:p/>
+    <w:p/>
+    <w:p/>
+    <w:p/>
+    <w:p/>
     <w:sdt>
       <w:sdtPr>
         <w:rPr>
@@ -433,7 +439,7 @@
                 <w:noProof/>
                 <w:webHidden/>
               </w:rPr>
-              <w:t>2</w:t>
+              <w:t>3</w:t>
             </w:r>
             <w:r>
               <w:rPr>
@@ -625,7 +631,7 @@
                 <w:noProof/>
                 <w:webHidden/>
               </w:rPr>
-              <w:t>3</w:t>
+              <w:t>4</w:t>
             </w:r>
             <w:r>
               <w:rPr>
@@ -721,7 +727,7 @@
                 <w:noProof/>
                 <w:webHidden/>
               </w:rPr>
-              <w:t>3</w:t>
+              <w:t>4</w:t>
             </w:r>
             <w:r>
               <w:rPr>
@@ -817,7 +823,7 @@
                 <w:noProof/>
                 <w:webHidden/>
               </w:rPr>
-              <w:t>3</w:t>
+              <w:t>5</w:t>
             </w:r>
             <w:r>
               <w:rPr>
@@ -913,7 +919,7 @@
                 <w:noProof/>
                 <w:webHidden/>
               </w:rPr>
-              <w:t>3</w:t>
+              <w:t>5</w:t>
             </w:r>
             <w:r>
               <w:rPr>
@@ -1011,7 +1017,7 @@
                 <w:noProof/>
                 <w:webHidden/>
               </w:rPr>
-              <w:t>3</w:t>
+              <w:t>5</w:t>
             </w:r>
             <w:r>
               <w:rPr>
@@ -1109,7 +1115,7 @@
                 <w:noProof/>
                 <w:webHidden/>
               </w:rPr>
-              <w:t>3</w:t>
+              <w:t>6</w:t>
             </w:r>
             <w:r>
               <w:rPr>
@@ -1207,7 +1213,7 @@
                 <w:noProof/>
                 <w:webHidden/>
               </w:rPr>
-              <w:t>3</w:t>
+              <w:t>6</w:t>
             </w:r>
             <w:r>
               <w:rPr>
@@ -1304,7 +1310,7 @@
                 <w:noProof/>
                 <w:webHidden/>
               </w:rPr>
-              <w:t>3</w:t>
+              <w:t>6</w:t>
             </w:r>
             <w:r>
               <w:rPr>
@@ -1402,7 +1408,7 @@
                 <w:noProof/>
                 <w:webHidden/>
               </w:rPr>
-              <w:t>3</w:t>
+              <w:t>6</w:t>
             </w:r>
             <w:r>
               <w:rPr>
@@ -1478,7 +1484,7 @@
                 <w:noProof/>
                 <w:webHidden/>
               </w:rPr>
-              <w:t>4</w:t>
+              <w:t>6</w:t>
             </w:r>
             <w:r>
               <w:rPr>
@@ -1574,7 +1580,7 @@
                 <w:noProof/>
                 <w:webHidden/>
               </w:rPr>
-              <w:t>4</w:t>
+              <w:t>6</w:t>
             </w:r>
             <w:r>
               <w:rPr>
@@ -1670,7 +1676,7 @@
                 <w:noProof/>
                 <w:webHidden/>
               </w:rPr>
-              <w:t>4</w:t>
+              <w:t>7</w:t>
             </w:r>
             <w:r>
               <w:rPr>
@@ -1766,7 +1772,7 @@
                 <w:noProof/>
                 <w:webHidden/>
               </w:rPr>
-              <w:t>4</w:t>
+              <w:t>7</w:t>
             </w:r>
             <w:r>
               <w:rPr>
@@ -1851,6 +1857,26 @@
     </w:p>
     <w:p>
       <w:pPr>
+        <w:rPr>
+          <w:b/>
+          <w:bCs/>
+          <w:sz w:val="48"/>
+          <w:szCs w:val="48"/>
+        </w:rPr>
+      </w:pPr>
+    </w:p>
+    <w:p>
+      <w:pPr>
+        <w:rPr>
+          <w:b/>
+          <w:bCs/>
+          <w:sz w:val="48"/>
+          <w:szCs w:val="48"/>
+        </w:rPr>
+      </w:pPr>
+    </w:p>
+    <w:p>
+      <w:pPr>
         <w:pStyle w:val="Ttulo1"/>
         <w:numPr>
           <w:ilvl w:val="0"/>
@@ -1867,6 +1893,7 @@
           <w:b/>
           <w:bCs/>
         </w:rPr>
+        <w:lastRenderedPageBreak/>
         <w:t>INTRODUCCIÓN</w:t>
       </w:r>
       <w:bookmarkEnd w:id="0"/>
@@ -2028,11 +2055,7 @@
         <w:t xml:space="preserve"> con la diferencia de que ahora se podrá interactuar a través de la consola</w:t>
       </w:r>
       <w:r>
-        <w:t xml:space="preserve">. Este simulador permitiría crear imágenes con distintos formatos de píxeles sobre los cuales se pueden aplicar distintas operaciones como, por </w:t>
-      </w:r>
-      <w:r>
-        <w:lastRenderedPageBreak/>
-        <w:t>ejemplo, recortar una imagen, invertir una imagen, obtener histograma de la imagen. Para implementar esto, se debe de tener en cuenta que:</w:t>
+        <w:t>. Este simulador permitiría crear imágenes con distintos formatos de píxeles sobre los cuales se pueden aplicar distintas operaciones como, por ejemplo, recortar una imagen, invertir una imagen, obtener histograma de la imagen. Para implementar esto, se debe de tener en cuenta que:</w:t>
       </w:r>
     </w:p>
     <w:p>
@@ -2204,10 +2227,7 @@
         <w:t xml:space="preserve"> bastante importantes a la hora de</w:t>
       </w:r>
       <w:r>
-        <w:t xml:space="preserve"> hacer el </w:t>
-      </w:r>
-      <w:r>
-        <w:t>análisis del diseño de la solución</w:t>
+        <w:t xml:space="preserve"> hacer el análisis del diseño de la solución</w:t>
       </w:r>
       <w:r>
         <w:t xml:space="preserve"> </w:t>
@@ -2332,19 +2352,11 @@
           <w:b/>
           <w:bCs/>
         </w:rPr>
+        <w:lastRenderedPageBreak/>
         <w:t>Atributos:</w:t>
       </w:r>
       <w:r>
-        <w:t xml:space="preserve"> Son</w:t>
-      </w:r>
-      <w:r>
-        <w:t xml:space="preserve"> las características de los objetos e</w:t>
-      </w:r>
-      <w:r>
-        <w:t xml:space="preserve"> indican el estado del objet</w:t>
-      </w:r>
-      <w:r>
-        <w:t>o, pueden ser cualquier tipo de dato primitivo, TDA u otra clase.</w:t>
+        <w:t xml:space="preserve"> Son las características de los objetos e indican el estado del objeto, pueden ser cualquier tipo de dato primitivo, TDA u otra clase.</w:t>
       </w:r>
     </w:p>
     <w:p>
@@ -2453,7 +2465,6 @@
           <w:b/>
           <w:bCs/>
         </w:rPr>
-        <w:lastRenderedPageBreak/>
         <w:t>DESARROLLO</w:t>
       </w:r>
       <w:bookmarkEnd w:id="3"/>
@@ -2516,28 +2527,13 @@
         <w:t>los métodos para el</w:t>
       </w:r>
       <w:r>
-        <w:t xml:space="preserve"> tratamiento de imágenes simples en </w:t>
-      </w:r>
-      <w:r>
-        <w:t>Java utilizando POO</w:t>
+        <w:t xml:space="preserve"> tratamiento de imágenes simples en Java utilizando POO</w:t>
       </w:r>
       <w:r>
         <w:t>, antes</w:t>
       </w:r>
       <w:r>
-        <w:t xml:space="preserve"> hay que implementar l</w:t>
-      </w:r>
-      <w:r>
-        <w:t>a</w:t>
-      </w:r>
-      <w:r>
-        <w:t>s siguientes</w:t>
-      </w:r>
-      <w:r>
-        <w:t xml:space="preserve"> clases</w:t>
-      </w:r>
-      <w:r>
-        <w:t>:</w:t>
+        <w:t xml:space="preserve"> hay que implementar las siguientes clases:</w:t>
       </w:r>
     </w:p>
     <w:p>
@@ -2550,10 +2546,7 @@
       </w:pPr>
       <w:proofErr w:type="spellStart"/>
       <w:r>
-        <w:t>I</w:t>
-      </w:r>
-      <w:r>
-        <w:t>mage</w:t>
+        <w:t>Image</w:t>
       </w:r>
       <w:proofErr w:type="spellEnd"/>
       <w:r>
@@ -2563,22 +2556,7 @@
         <w:t>O</w:t>
       </w:r>
       <w:r>
-        <w:t>bjeto</w:t>
-      </w:r>
-      <w:r>
-        <w:t xml:space="preserve"> </w:t>
-      </w:r>
-      <w:r>
-        <w:t>con atributos</w:t>
-      </w:r>
-      <w:r>
-        <w:t xml:space="preserve"> </w:t>
-      </w:r>
-      <w:r>
-        <w:t>de</w:t>
-      </w:r>
-      <w:r>
-        <w:t xml:space="preserve"> ancho, largo (</w:t>
+        <w:t>bjeto con atributos de ancho, largo (</w:t>
       </w:r>
       <w:proofErr w:type="spellStart"/>
       <w:r>
@@ -2652,10 +2630,7 @@
       </w:r>
       <w:proofErr w:type="spellStart"/>
       <w:r>
-        <w:t>P</w:t>
-      </w:r>
-      <w:r>
-        <w:t>ixrgb</w:t>
+        <w:t>Pixrgb</w:t>
       </w:r>
       <w:proofErr w:type="spellEnd"/>
       <w:r>
@@ -2665,13 +2640,7 @@
         <w:t>O</w:t>
       </w:r>
       <w:r>
-        <w:t>bjeto hijo de Píxel</w:t>
-      </w:r>
-      <w:r>
-        <w:t xml:space="preserve"> </w:t>
-      </w:r>
-      <w:r>
-        <w:t xml:space="preserve">con atributos </w:t>
+        <w:t xml:space="preserve">bjeto hijo de Píxel con atributos </w:t>
       </w:r>
       <w:proofErr w:type="spellStart"/>
       <w:r>
@@ -2687,10 +2656,7 @@
       </w:r>
       <w:proofErr w:type="spellEnd"/>
       <w:r>
-        <w:t xml:space="preserve"> y</w:t>
-      </w:r>
-      <w:r>
-        <w:t xml:space="preserve"> </w:t>
+        <w:t xml:space="preserve"> y </w:t>
       </w:r>
       <w:proofErr w:type="spellStart"/>
       <w:r>
@@ -2706,10 +2672,7 @@
       </w:r>
       <w:proofErr w:type="spellEnd"/>
       <w:r>
-        <w:t>)</w:t>
-      </w:r>
-      <w:r>
-        <w:t xml:space="preserve"> </w:t>
+        <w:t xml:space="preserve">) </w:t>
       </w:r>
     </w:p>
     <w:p>
@@ -2725,10 +2688,7 @@
       </w:r>
       <w:proofErr w:type="spellStart"/>
       <w:r>
-        <w:t>P</w:t>
-      </w:r>
-      <w:r>
-        <w:t>ixrgb_comprimido</w:t>
+        <w:t>Pixrgb_comprimido</w:t>
       </w:r>
       <w:proofErr w:type="spellEnd"/>
       <w:r>
@@ -2824,17 +2784,11 @@
         <w:t xml:space="preserve">: </w:t>
       </w:r>
       <w:r>
-        <w:t>O</w:t>
-      </w:r>
-      <w:r>
-        <w:t xml:space="preserve">bjeto hijo de Píxel con atributos </w:t>
-      </w:r>
-      <w:proofErr w:type="spellStart"/>
-      <w:r>
-        <w:t>bit</w:t>
-      </w:r>
-      <w:r>
-        <w:t>Guardado</w:t>
+        <w:t xml:space="preserve">Objeto hijo de Píxel con atributos </w:t>
+      </w:r>
+      <w:proofErr w:type="spellStart"/>
+      <w:r>
+        <w:t>bitGuardado</w:t>
       </w:r>
       <w:proofErr w:type="spellEnd"/>
       <w:r>
@@ -2859,17 +2813,11 @@
       </w:pPr>
       <w:proofErr w:type="spellStart"/>
       <w:r>
-        <w:t>P</w:t>
-      </w:r>
-      <w:r>
-        <w:t>ixhex</w:t>
-      </w:r>
-      <w:proofErr w:type="spellEnd"/>
-      <w:r>
-        <w:t xml:space="preserve">: </w:t>
-      </w:r>
-      <w:r>
-        <w:t xml:space="preserve">Objeto hijo de Píxel con atributos </w:t>
+        <w:t>Pixhex</w:t>
+      </w:r>
+      <w:proofErr w:type="spellEnd"/>
+      <w:r>
+        <w:t xml:space="preserve">: Objeto hijo de Píxel con atributos </w:t>
       </w:r>
       <w:proofErr w:type="spellStart"/>
       <w:r>
@@ -2885,10 +2833,7 @@
       </w:r>
       <w:proofErr w:type="spellEnd"/>
       <w:r>
-        <w:t>).</w:t>
-      </w:r>
-      <w:r>
-        <w:t xml:space="preserve"> </w:t>
+        <w:t xml:space="preserve">). </w:t>
       </w:r>
     </w:p>
     <w:p>
@@ -2905,17 +2850,11 @@
       </w:r>
       <w:proofErr w:type="spellEnd"/>
       <w:r>
-        <w:t>: O</w:t>
-      </w:r>
-      <w:r>
-        <w:t xml:space="preserve">bjeto hijo de Píxel con atributos </w:t>
-      </w:r>
-      <w:proofErr w:type="spellStart"/>
-      <w:r>
-        <w:t>hex</w:t>
-      </w:r>
-      <w:r>
-        <w:t>Guardado</w:t>
+        <w:t xml:space="preserve">: Objeto hijo de Píxel con atributos </w:t>
+      </w:r>
+      <w:proofErr w:type="spellStart"/>
+      <w:r>
+        <w:t>hexGuardado</w:t>
       </w:r>
       <w:proofErr w:type="spellEnd"/>
       <w:r>
@@ -3259,6 +3198,7 @@
       </w:pPr>
       <w:proofErr w:type="spellStart"/>
       <w:r>
+        <w:lastRenderedPageBreak/>
         <w:t>c</w:t>
       </w:r>
       <w:r>
@@ -3421,6 +3361,11 @@
       </w:r>
     </w:p>
     <w:p>
+      <w:r>
+        <w:t>Ver Figura X en ANEXOS para ver el Diagrama de análisis realizado.</w:t>
+      </w:r>
+    </w:p>
+    <w:p>
       <w:pPr>
         <w:rPr>
           <w:u w:val="single"/>
@@ -3445,7 +3390,6 @@
           <w:b/>
           <w:bCs/>
         </w:rPr>
-        <w:lastRenderedPageBreak/>
         <w:t>DISEÑO DE LA SOLUCIÓN</w:t>
       </w:r>
       <w:bookmarkEnd w:id="5"/>
@@ -3459,13 +3403,7 @@
     </w:p>
     <w:p>
       <w:r>
-        <w:t xml:space="preserve">Por otro lado, se distinguen algunos casos particulares para soluciones de algunos requerimientos utilizando el </w:t>
-      </w:r>
-      <w:r>
-        <w:t>IDE Apache NetBeans</w:t>
-      </w:r>
-      <w:r>
-        <w:t xml:space="preserve"> como lo son:</w:t>
+        <w:t>Por otro lado, se distinguen algunos casos particulares para soluciones de algunos requerimientos utilizando el IDE Apache NetBeans como lo son:</w:t>
       </w:r>
     </w:p>
     <w:p>
@@ -3474,23 +3412,11 @@
       </w:r>
       <w:proofErr w:type="spellStart"/>
       <w:r>
-        <w:t>h</w:t>
-      </w:r>
-      <w:r>
-        <w:t>istogram</w:t>
-      </w:r>
-      <w:proofErr w:type="spellEnd"/>
-      <w:r>
-        <w:t xml:space="preserve">: Para poder crear el histograma se desarrollaron </w:t>
-      </w:r>
-      <w:r>
-        <w:t>métodos</w:t>
-      </w:r>
-      <w:r>
-        <w:t xml:space="preserve"> auxiliares para lograr hacer los pasos de extraer color, contar color y eliminar el color de la lista de píxeles de la imagen. Con base a lo anterior se fue formando la </w:t>
-      </w:r>
-      <w:r>
-        <w:t xml:space="preserve">lista de </w:t>
+        <w:t>histogram</w:t>
+      </w:r>
+      <w:proofErr w:type="spellEnd"/>
+      <w:r>
+        <w:t xml:space="preserve">: Para poder crear el histograma se desarrollaron métodos auxiliares para lograr hacer los pasos de extraer color, contar color y eliminar el color de la lista de píxeles de la imagen. Con base a lo anterior se fue formando la lista de </w:t>
       </w:r>
       <w:proofErr w:type="spellStart"/>
       <w:r>
@@ -3506,10 +3432,7 @@
       </w:r>
       <w:proofErr w:type="spellEnd"/>
       <w:r>
-        <w:t xml:space="preserve"> es de solo enteros, siendo los primeros los valores de los colores y el último valor de la lista la cantidad asociada. El ciclo para </w:t>
-      </w:r>
-      <w:r>
-        <w:t xml:space="preserve">cuando la lista de píxeles este vacía. Ver la Figura N°1, Figura N°2 y Figura N°3 en ANEXOS para poder ver la salida de </w:t>
+        <w:t xml:space="preserve"> es de solo enteros, siendo los primeros los valores de los colores y el último valor de la lista la cantidad asociada. El ciclo para cuando la lista de píxeles este vacía. Ver la Figura N°1, Figura N°2 y Figura N°3 en ANEXOS para poder ver la salida de </w:t>
       </w:r>
       <w:proofErr w:type="spellStart"/>
       <w:r>
@@ -3533,10 +3456,7 @@
       </w:r>
       <w:proofErr w:type="spellEnd"/>
       <w:r>
-        <w:t>-d. P.8</w:t>
-      </w:r>
-      <w:r>
-        <w:t>.</w:t>
+        <w:t>-d. P.8.</w:t>
       </w:r>
     </w:p>
     <w:p>
@@ -3670,7 +3590,15 @@
       </w:r>
       <w:proofErr w:type="spellEnd"/>
       <w:r>
-        <w:t xml:space="preserve"> en ANEXOS para observar como es aplicar </w:t>
+        <w:t xml:space="preserve"> en ANEXOS para observar </w:t>
+      </w:r>
+      <w:proofErr w:type="spellStart"/>
+      <w:r>
+        <w:t>como</w:t>
+      </w:r>
+      <w:proofErr w:type="spellEnd"/>
+      <w:r>
+        <w:t xml:space="preserve"> es aplicar </w:t>
       </w:r>
       <w:proofErr w:type="spellStart"/>
       <w:r>
@@ -3736,10 +3664,7 @@
       </w:r>
       <w:proofErr w:type="spellEnd"/>
       <w:r>
-        <w:t xml:space="preserve"> IDEA. </w:t>
-      </w:r>
-      <w:r>
-        <w:t xml:space="preserve">En este caso se utilizó Apache </w:t>
+        <w:t xml:space="preserve"> IDEA. En este caso se utilizó Apache </w:t>
       </w:r>
       <w:proofErr w:type="spellStart"/>
       <w:r>
@@ -3747,25 +3672,7 @@
       </w:r>
       <w:proofErr w:type="spellEnd"/>
       <w:r>
-        <w:t xml:space="preserve"> </w:t>
-      </w:r>
-      <w:r>
-        <w:t xml:space="preserve">en su versión </w:t>
-      </w:r>
-      <w:r>
-        <w:t>15 junto con un</w:t>
-      </w:r>
-      <w:r>
-        <w:t xml:space="preserve"> JDK versión </w:t>
-      </w:r>
-      <w:r>
-        <w:t>11.0.17</w:t>
-      </w:r>
-      <w:r>
-        <w:t xml:space="preserve"> para compilar el programa.</w:t>
-      </w:r>
-      <w:r>
-        <w:t xml:space="preserve"> No se utilizaron bibliotecas externar de Java y el programa fue ejecutado por </w:t>
+        <w:t xml:space="preserve"> en su versión 15 junto con un JDK versión 11.0.17 para compilar el programa. No se utilizaron bibliotecas externar de Java y el programa fue ejecutado por </w:t>
       </w:r>
       <w:proofErr w:type="spellStart"/>
       <w:r>
@@ -3794,43 +3701,14 @@
           <w:b/>
           <w:bCs/>
         </w:rPr>
+        <w:lastRenderedPageBreak/>
         <w:t>EJEMPLOS DE USO</w:t>
       </w:r>
       <w:bookmarkEnd w:id="7"/>
     </w:p>
     <w:p>
       <w:r>
-        <w:t>Se</w:t>
-      </w:r>
-      <w:r>
-        <w:t xml:space="preserve"> debe verificar </w:t>
-      </w:r>
-      <w:r>
-        <w:t xml:space="preserve">si tiene el </w:t>
-      </w:r>
-      <w:r>
-        <w:t>JDK / JRE instalado en su versión 11</w:t>
-      </w:r>
-      <w:r>
-        <w:t xml:space="preserve"> y</w:t>
-      </w:r>
-      <w:r>
-        <w:t xml:space="preserve"> que se tenga la carpeta</w:t>
-      </w:r>
-      <w:r>
-        <w:t xml:space="preserve"> SRC que contenga en su interior otra carpeta llamada</w:t>
-      </w:r>
-      <w:r>
-        <w:t xml:space="preserve"> </w:t>
-      </w:r>
-      <w:r>
-        <w:t>codigo_fuente_21090869_CastroVenegas y un</w:t>
-      </w:r>
-      <w:r>
-        <w:t xml:space="preserve"> archivo .bat llamado “script.bat”</w:t>
-      </w:r>
-      <w:r>
-        <w:t xml:space="preserve">. </w:t>
+        <w:t xml:space="preserve">Se debe verificar si tiene el JDK / JRE instalado en su versión 11 y que se tenga la carpeta SRC que contenga en su interior otra carpeta llamada codigo_fuente_21090869_CastroVenegas y un archivo .bat llamado “script.bat”. </w:t>
       </w:r>
       <w:r>
         <w:t>Para ejecutar el programa p</w:t>
@@ -3842,10 +3720,7 @@
         <w:t>clic</w:t>
       </w:r>
       <w:r>
-        <w:t xml:space="preserve"> en él para o, por otra parte, p</w:t>
-      </w:r>
-      <w:r>
-        <w:t xml:space="preserve">uede ejecutar el archivo .bat en el CMD </w:t>
+        <w:t xml:space="preserve"> en él para o, por otra parte, puede ejecutar el archivo .bat en el CMD </w:t>
       </w:r>
       <w:r>
         <w:t xml:space="preserve">con las mismas líneas de comando del script.bat </w:t>
@@ -3857,13 +3732,7 @@
         <w:t>)</w:t>
       </w:r>
       <w:r>
-        <w:t>. Luego</w:t>
-      </w:r>
-      <w:r>
-        <w:t xml:space="preserve"> sería</w:t>
-      </w:r>
-      <w:r>
-        <w:t xml:space="preserve"> cosa de seguir las instrucciones que se muestran en pantalla.</w:t>
+        <w:t>. Luego sería cosa de seguir las instrucciones que se muestran en pantalla.</w:t>
       </w:r>
     </w:p>
     <w:p>
@@ -3883,10 +3752,7 @@
         <w:t xml:space="preserve"> modificando sus atributos según el método aplicado</w:t>
       </w:r>
       <w:r>
-        <w:t xml:space="preserve">. </w:t>
-      </w:r>
-      <w:r>
-        <w:t>Para ver algunas pruebas con el menú interactivo, ver en A</w:t>
+        <w:t>. Para ver algunas pruebas con el menú interactivo, ver en A</w:t>
       </w:r>
       <w:r>
         <w:t xml:space="preserve">NEXOS </w:t>
@@ -3926,43 +3792,7 @@
     </w:p>
     <w:p>
       <w:r>
-        <w:t xml:space="preserve">Se espera crear una simulación de un </w:t>
-      </w:r>
-      <w:r>
-        <w:t>simulador de tratamiento de imágenes simple</w:t>
-      </w:r>
-      <w:r>
-        <w:t xml:space="preserve">, donde el programa </w:t>
-      </w:r>
-      <w:r>
-        <w:t xml:space="preserve">ejecutado por consola </w:t>
-      </w:r>
-      <w:r>
-        <w:t>sea funcional en su totalidad, sin errores ni ambigüedades. Junto con lo anterior, se espera trabajar correctamente con clases y métodos</w:t>
-      </w:r>
-      <w:r>
-        <w:t xml:space="preserve"> y que estos</w:t>
-      </w:r>
-      <w:r>
-        <w:t xml:space="preserve"> </w:t>
-      </w:r>
-      <w:r>
-        <w:t>últimos</w:t>
-      </w:r>
-      <w:r>
-        <w:t xml:space="preserve"> haga</w:t>
-      </w:r>
-      <w:r>
-        <w:t>n</w:t>
-      </w:r>
-      <w:r>
-        <w:t xml:space="preserve"> su procedimiento correctamente, que las clases tengan representaciones correctas y que al ejecutar el programa se tenga un menú completamente funcional que permita utilizar l</w:t>
-      </w:r>
-      <w:r>
-        <w:t>os métodos solicitados</w:t>
-      </w:r>
-      <w:r>
-        <w:t>.</w:t>
+        <w:t>Se espera crear una simulación de un simulador de tratamiento de imágenes simple, donde el programa ejecutado por consola sea funcional en su totalidad, sin errores ni ambigüedades. Junto con lo anterior, se espera trabajar correctamente con clases y métodos y que estos últimos hagan su procedimiento correctamente, que las clases tengan representaciones correctas y que al ejecutar el programa se tenga un menú completamente funcional que permita utilizar los métodos solicitados.</w:t>
       </w:r>
     </w:p>
     <w:p>
@@ -3989,25 +3819,7 @@
     </w:p>
     <w:p>
       <w:r>
-        <w:t>S</w:t>
-      </w:r>
-      <w:r>
-        <w:t xml:space="preserve">i se siguen todas las instrucciones del menú interactivo no </w:t>
-      </w:r>
-      <w:r>
-        <w:t xml:space="preserve">tendría que </w:t>
-      </w:r>
-      <w:r>
-        <w:t>hab</w:t>
-      </w:r>
-      <w:r>
-        <w:t>er</w:t>
-      </w:r>
-      <w:r>
-        <w:t xml:space="preserve"> errores ni inconvenientes con el programa</w:t>
-      </w:r>
-      <w:r>
-        <w:t xml:space="preserve">, esto implica no utilizar un método como </w:t>
+        <w:t xml:space="preserve">Si se siguen todas las instrucciones del menú interactivo no tendría que haber errores ni inconvenientes con el programa, esto implica no utilizar un método como </w:t>
       </w:r>
       <w:proofErr w:type="spellStart"/>
       <w:r>
@@ -4110,16 +3922,7 @@
     </w:p>
     <w:p>
       <w:r>
-        <w:t xml:space="preserve">Como </w:t>
-      </w:r>
-      <w:r>
-        <w:t>no se encontró errores</w:t>
-      </w:r>
-      <w:r>
-        <w:t xml:space="preserve"> tras las pruebas de los métodos en el programa</w:t>
-      </w:r>
-      <w:r>
-        <w:t xml:space="preserve">, se considera </w:t>
+        <w:t xml:space="preserve">Como no se encontró errores tras las pruebas de los métodos en el programa, se considera </w:t>
       </w:r>
       <w:r>
         <w:t>que</w:t>
@@ -4151,6 +3954,7 @@
           <w:b/>
           <w:bCs/>
         </w:rPr>
+        <w:lastRenderedPageBreak/>
         <w:t>CONCLUSIÓN</w:t>
       </w:r>
       <w:bookmarkEnd w:id="13"/>
@@ -4174,300 +3978,119 @@
         <w:rPr>
           <w:lang w:eastAsia="es-CL"/>
         </w:rPr>
-        <w:t>Tras desarrollar los métodos y ejecutar el programa por CMD se</w:t>
-      </w:r>
-      <w:r>
+        <w:t>Tras desarrollar los métodos y ejecutar el programa por CMD se puede concluir que se cumplieron los objetivos principales, ya que fue posible aprender a utilizar Java utilizando el paradigma orientado a objetos. Se aprendieron y utilizaron conceptos vistos en clase como son las clases, métodos, atributos, constructores, relaciones como composición, herencia, entre otros.</w:t>
+      </w:r>
+    </w:p>
+    <w:p>
+      <w:pPr>
         <w:rPr>
           <w:lang w:eastAsia="es-CL"/>
         </w:rPr>
-        <w:t xml:space="preserve"> puede concluir que se cumplieron los objetivos principales, ya que fue posible aprender a utilizar </w:t>
-      </w:r>
+      </w:pPr>
       <w:r>
         <w:rPr>
           <w:lang w:eastAsia="es-CL"/>
         </w:rPr>
-        <w:t>Java utilizando el</w:t>
-      </w:r>
+        <w:t xml:space="preserve">Una de las complicaciones más grande para la realización del programa, fue al comienzo cuando aún no se sabía mucho sobre POO y el uso listas dinámicas </w:t>
+      </w:r>
+      <w:proofErr w:type="spellStart"/>
       <w:r>
         <w:rPr>
           <w:lang w:eastAsia="es-CL"/>
         </w:rPr>
-        <w:t xml:space="preserve"> paradigma </w:t>
-      </w:r>
+        <w:t>ArrayList</w:t>
+      </w:r>
+      <w:proofErr w:type="spellEnd"/>
       <w:r>
         <w:rPr>
           <w:lang w:eastAsia="es-CL"/>
         </w:rPr>
-        <w:t>orientado a objetos. Se aprendieron y utilizaron</w:t>
+        <w:t xml:space="preserve">, cuando algunas veces no se retornaba la lista que se necesitaba al tratar de asignar una lista en otra por los valores de referencia. También fue un problema en encontrar como compilar el programa en CMD, puesto que </w:t>
       </w:r>
       <w:r>
         <w:rPr>
           <w:lang w:eastAsia="es-CL"/>
         </w:rPr>
-        <w:t xml:space="preserve"> conceptos vistos en clase como son las clases, métodos, atributos, constructores, </w:t>
+        <w:t>se mantuvo</w:t>
       </w:r>
       <w:r>
         <w:rPr>
           <w:lang w:eastAsia="es-CL"/>
         </w:rPr>
-        <w:t xml:space="preserve">relaciones como </w:t>
+        <w:t xml:space="preserve"> por mucho tiempo una idea errónea de como compilar en Java</w:t>
       </w:r>
       <w:r>
         <w:rPr>
           <w:lang w:eastAsia="es-CL"/>
         </w:rPr>
-        <w:t>composición,</w:t>
-      </w:r>
+        <w:t xml:space="preserve"> ya sea utilizando </w:t>
+      </w:r>
+      <w:proofErr w:type="spellStart"/>
       <w:r>
         <w:rPr>
           <w:lang w:eastAsia="es-CL"/>
         </w:rPr>
-        <w:t xml:space="preserve"> herencia,</w:t>
-      </w:r>
+        <w:t>gradle</w:t>
+      </w:r>
+      <w:proofErr w:type="spellEnd"/>
       <w:r>
         <w:rPr>
           <w:lang w:eastAsia="es-CL"/>
         </w:rPr>
-        <w:t xml:space="preserve"> entre otros.</w:t>
-      </w:r>
-    </w:p>
-    <w:p>
-      <w:pPr>
+        <w:t xml:space="preserve"> o .bat</w:t>
+      </w:r>
+      <w:r>
         <w:rPr>
           <w:lang w:eastAsia="es-CL"/>
         </w:rPr>
-      </w:pPr>
+        <w:t xml:space="preserve">. </w:t>
+      </w:r>
       <w:r>
         <w:rPr>
           <w:lang w:eastAsia="es-CL"/>
         </w:rPr>
-        <w:t xml:space="preserve">Una de las complicaciones más grande para la realización del </w:t>
-      </w:r>
-      <w:r>
+        <w:t>Dejando lo anterior de lado, no hubo complicaciones de comprensión de conceptos o problemas con las herramientas como Git o Java en general. Se puede decir que se pudieron aprender muchas herramientas y métodos nativos de Java.</w:t>
+      </w:r>
+    </w:p>
+    <w:p>
+      <w:pPr>
         <w:rPr>
           <w:lang w:eastAsia="es-CL"/>
         </w:rPr>
-        <w:t>programa</w:t>
-      </w:r>
+      </w:pPr>
       <w:r>
         <w:rPr>
           <w:lang w:eastAsia="es-CL"/>
         </w:rPr>
-        <w:t xml:space="preserve">, fue </w:t>
-      </w:r>
+        <w:t xml:space="preserve">Comparado con el Paradigma Funcional y el Paradigma Lógico, el paradigma Orientado a Objetos resulto ser el que más conceptos tenía asociados, también el más rápido de comprender por ser un paradigma de la familia de los imperativos al cuál uno esta acostumbrado a pensar. También resultó ser más rápido de realizar, debido a que la IDE tenía la opción de crear automáticamente los constructores, herencia, interfaces, </w:t>
+      </w:r>
+      <w:proofErr w:type="spellStart"/>
       <w:r>
         <w:rPr>
           <w:lang w:eastAsia="es-CL"/>
         </w:rPr>
-        <w:t xml:space="preserve">al comienzo cuando aún no se sabía mucho sobre POO y el uso listas dinámicas </w:t>
-      </w:r>
-      <w:proofErr w:type="spellStart"/>
+        <w:t>getters</w:t>
+      </w:r>
+      <w:proofErr w:type="spellEnd"/>
       <w:r>
         <w:rPr>
           <w:lang w:eastAsia="es-CL"/>
         </w:rPr>
-        <w:t>ArrayList</w:t>
-      </w:r>
-      <w:proofErr w:type="spellEnd"/>
+        <w:t xml:space="preserve"> y </w:t>
+      </w:r>
+      <w:proofErr w:type="spellStart"/>
       <w:r>
         <w:rPr>
           <w:lang w:eastAsia="es-CL"/>
         </w:rPr>
-        <w:t xml:space="preserve">, cuando algunas veces no se retornaba la lista que se necesitaba al tratar de asignar una lista en otra por los valores de referencia. También fue un problema en encontrar como compilar el programa en CMD, puesto que </w:t>
-      </w:r>
+        <w:t>setters</w:t>
+      </w:r>
+      <w:proofErr w:type="spellEnd"/>
       <w:r>
         <w:rPr>
           <w:lang w:eastAsia="es-CL"/>
         </w:rPr>
-        <w:t>se mantuvo</w:t>
-      </w:r>
-      <w:r>
-        <w:rPr>
-          <w:lang w:eastAsia="es-CL"/>
-        </w:rPr>
-        <w:t xml:space="preserve"> por mucho tiempo una idea errónea de como compilar en Java</w:t>
-      </w:r>
-      <w:r>
-        <w:rPr>
-          <w:lang w:eastAsia="es-CL"/>
-        </w:rPr>
-        <w:t xml:space="preserve"> ya sea utilizando </w:t>
-      </w:r>
-      <w:proofErr w:type="spellStart"/>
-      <w:r>
-        <w:rPr>
-          <w:lang w:eastAsia="es-CL"/>
-        </w:rPr>
-        <w:t>gradle</w:t>
-      </w:r>
-      <w:proofErr w:type="spellEnd"/>
-      <w:r>
-        <w:rPr>
-          <w:lang w:eastAsia="es-CL"/>
-        </w:rPr>
-        <w:t xml:space="preserve"> o .bat</w:t>
-      </w:r>
-      <w:r>
-        <w:rPr>
-          <w:lang w:eastAsia="es-CL"/>
-        </w:rPr>
-        <w:t xml:space="preserve">. </w:t>
-      </w:r>
-      <w:r>
-        <w:rPr>
-          <w:lang w:eastAsia="es-CL"/>
-        </w:rPr>
-        <w:t xml:space="preserve">Dejando lo anterior de lado, no hubo complicaciones de comprensión de conceptos </w:t>
-      </w:r>
-      <w:r>
-        <w:rPr>
-          <w:lang w:eastAsia="es-CL"/>
-        </w:rPr>
-        <w:lastRenderedPageBreak/>
-        <w:t xml:space="preserve">o problemas con las herramientas como Git o Java en general. </w:t>
-      </w:r>
-      <w:r>
-        <w:rPr>
-          <w:lang w:eastAsia="es-CL"/>
-        </w:rPr>
-        <w:t>Se puede decir que s</w:t>
-      </w:r>
-      <w:r>
-        <w:rPr>
-          <w:lang w:eastAsia="es-CL"/>
-        </w:rPr>
-        <w:t>e pudieron aprender muchas herramientas y métodos nativos de Java</w:t>
-      </w:r>
-      <w:r>
-        <w:rPr>
-          <w:lang w:eastAsia="es-CL"/>
-        </w:rPr>
-        <w:t>.</w:t>
-      </w:r>
-    </w:p>
-    <w:p>
-      <w:pPr>
-        <w:rPr>
-          <w:lang w:eastAsia="es-CL"/>
-        </w:rPr>
-      </w:pPr>
-      <w:r>
-        <w:rPr>
-          <w:lang w:eastAsia="es-CL"/>
-        </w:rPr>
-        <w:t xml:space="preserve">Comparado con </w:t>
-      </w:r>
-      <w:r>
-        <w:rPr>
-          <w:lang w:eastAsia="es-CL"/>
-        </w:rPr>
-        <w:t>el</w:t>
-      </w:r>
-      <w:r>
-        <w:rPr>
-          <w:lang w:eastAsia="es-CL"/>
-        </w:rPr>
-        <w:t xml:space="preserve"> Paradigma Funcional y el Paradigma Lógico, el paradigma Orientado a Objetos </w:t>
-      </w:r>
-      <w:r>
-        <w:rPr>
-          <w:lang w:eastAsia="es-CL"/>
-        </w:rPr>
-        <w:t xml:space="preserve">resulto ser el que más conceptos tenía asociados, también el más rápido de comprender por ser un paradigma de la familia de los imperativos al cuál uno esta acostumbrado a pensar. También </w:t>
-      </w:r>
-      <w:r>
-        <w:rPr>
-          <w:lang w:eastAsia="es-CL"/>
-        </w:rPr>
-        <w:t xml:space="preserve">resultó </w:t>
-      </w:r>
-      <w:r>
-        <w:rPr>
-          <w:lang w:eastAsia="es-CL"/>
-        </w:rPr>
-        <w:t>ser más rápido de realizar</w:t>
-      </w:r>
-      <w:r>
-        <w:rPr>
-          <w:lang w:eastAsia="es-CL"/>
-        </w:rPr>
-        <w:t xml:space="preserve">, debido a </w:t>
-      </w:r>
-      <w:r>
-        <w:rPr>
-          <w:lang w:eastAsia="es-CL"/>
-        </w:rPr>
-        <w:t xml:space="preserve">que la IDE tenía </w:t>
-      </w:r>
-      <w:r>
-        <w:rPr>
-          <w:lang w:eastAsia="es-CL"/>
-        </w:rPr>
-        <w:t xml:space="preserve">la opción de crear automáticamente los constructores, </w:t>
-      </w:r>
-      <w:r>
-        <w:rPr>
-          <w:lang w:eastAsia="es-CL"/>
-        </w:rPr>
-        <w:t xml:space="preserve">herencia, interfaces, </w:t>
-      </w:r>
-      <w:proofErr w:type="spellStart"/>
-      <w:r>
-        <w:rPr>
-          <w:lang w:eastAsia="es-CL"/>
-        </w:rPr>
-        <w:t>getters</w:t>
-      </w:r>
-      <w:proofErr w:type="spellEnd"/>
-      <w:r>
-        <w:rPr>
-          <w:lang w:eastAsia="es-CL"/>
-        </w:rPr>
-        <w:t xml:space="preserve"> y </w:t>
-      </w:r>
-      <w:proofErr w:type="spellStart"/>
-      <w:r>
-        <w:rPr>
-          <w:lang w:eastAsia="es-CL"/>
-        </w:rPr>
-        <w:t>setters</w:t>
-      </w:r>
-      <w:proofErr w:type="spellEnd"/>
-      <w:r>
-        <w:rPr>
-          <w:lang w:eastAsia="es-CL"/>
-        </w:rPr>
-        <w:t xml:space="preserve"> </w:t>
-      </w:r>
-      <w:r>
-        <w:rPr>
-          <w:lang w:eastAsia="es-CL"/>
-        </w:rPr>
-        <w:t>para cada clase,</w:t>
-      </w:r>
-      <w:r>
-        <w:rPr>
-          <w:lang w:eastAsia="es-CL"/>
-        </w:rPr>
-        <w:t xml:space="preserve"> ahorr</w:t>
-      </w:r>
-      <w:r>
-        <w:rPr>
-          <w:lang w:eastAsia="es-CL"/>
-        </w:rPr>
-        <w:t>ando</w:t>
-      </w:r>
-      <w:r>
-        <w:rPr>
-          <w:lang w:eastAsia="es-CL"/>
-        </w:rPr>
-        <w:t xml:space="preserve"> muchas líneas de código</w:t>
-      </w:r>
-      <w:r>
-        <w:rPr>
-          <w:lang w:eastAsia="es-CL"/>
-        </w:rPr>
-        <w:t xml:space="preserve"> que uno en </w:t>
+        <w:t xml:space="preserve"> para cada clase, ahorrando muchas líneas de código que uno en </w:t>
       </w:r>
       <w:proofErr w:type="spellStart"/>
       <w:r>
@@ -4555,10 +4178,7 @@
         </w:numPr>
       </w:pPr>
       <w:r>
-        <w:t>Gacitúa, D. (2022). “Proyecto Semestral de Laboratorio”. Paradigmas de Programación. Enunciado de Proyecto Online. Recuperado de:</w:t>
-      </w:r>
-      <w:r>
-        <w:t xml:space="preserve"> </w:t>
+        <w:t xml:space="preserve">Gacitúa, D. (2022). “Proyecto Semestral de Laboratorio”. Paradigmas de Programación. Enunciado de Proyecto Online. Recuperado de: </w:t>
       </w:r>
       <w:hyperlink r:id="rId8" w:history="1">
         <w:r>
@@ -4630,19 +4250,7 @@
       </w:r>
       <w:proofErr w:type="spellEnd"/>
       <w:r>
-        <w:t>, etc.</w:t>
-      </w:r>
-      <w:r>
-        <w:t>)</w:t>
-      </w:r>
-      <w:r>
-        <w:t xml:space="preserve"> </w:t>
-      </w:r>
-      <w:r>
-        <w:t>(CU00680B)</w:t>
-      </w:r>
-      <w:r>
-        <w:t xml:space="preserve">”. Material </w:t>
+        <w:t xml:space="preserve">, etc.) (CU00680B)”. Material </w:t>
       </w:r>
       <w:r>
         <w:t>Entrega nº80 del curso "Aprender programación Java desde cero"</w:t>
@@ -4688,15 +4296,68 @@
           <w:b/>
           <w:bCs/>
         </w:rPr>
+        <w:lastRenderedPageBreak/>
         <w:t>ANEXOS</w:t>
       </w:r>
       <w:bookmarkEnd w:id="15"/>
     </w:p>
     <w:p/>
-    <w:p/>
+    <w:p>
+      <w:r>
+        <w:t>Figura X: Diagrama de análisis inicial de la solución</w:t>
+      </w:r>
+    </w:p>
+    <w:p>
+      <w:r>
+        <w:rPr>
+          <w:noProof/>
+        </w:rPr>
+        <w:drawing>
+          <wp:inline distT="0" distB="0" distL="0" distR="0" wp14:anchorId="35D6D936" wp14:editId="1EE3088F">
+            <wp:extent cx="5840569" cy="7063137"/>
+            <wp:effectExtent l="0" t="0" r="8255" b="4445"/>
+            <wp:docPr id="3" name="Imagen 3" descr="Diagrama, Esquemático&#10;&#10;Descripción generada automáticamente"/>
+            <wp:cNvGraphicFramePr>
+              <a:graphicFrameLocks xmlns:a="http://schemas.openxmlformats.org/drawingml/2006/main" noChangeAspect="1"/>
+            </wp:cNvGraphicFramePr>
+            <a:graphic xmlns:a="http://schemas.openxmlformats.org/drawingml/2006/main">
+              <a:graphicData uri="http://schemas.openxmlformats.org/drawingml/2006/picture">
+                <pic:pic xmlns:pic="http://schemas.openxmlformats.org/drawingml/2006/picture">
+                  <pic:nvPicPr>
+                    <pic:cNvPr id="3" name="Imagen 3" descr="Diagrama, Esquemático&#10;&#10;Descripción generada automáticamente"/>
+                    <pic:cNvPicPr/>
+                  </pic:nvPicPr>
+                  <pic:blipFill>
+                    <a:blip r:embed="rId11" cstate="print">
+                      <a:extLst>
+                        <a:ext uri="{28A0092B-C50C-407E-A947-70E740481C1C}">
+                          <a14:useLocalDpi xmlns:a14="http://schemas.microsoft.com/office/drawing/2010/main" val="0"/>
+                        </a:ext>
+                      </a:extLst>
+                    </a:blip>
+                    <a:stretch>
+                      <a:fillRect/>
+                    </a:stretch>
+                  </pic:blipFill>
+                  <pic:spPr>
+                    <a:xfrm>
+                      <a:off x="0" y="0"/>
+                      <a:ext cx="5844496" cy="7067886"/>
+                    </a:xfrm>
+                    <a:prstGeom prst="rect">
+                      <a:avLst/>
+                    </a:prstGeom>
+                  </pic:spPr>
+                </pic:pic>
+              </a:graphicData>
+            </a:graphic>
+          </wp:inline>
+        </w:drawing>
+      </w:r>
+    </w:p>
     <w:sectPr>
-      <w:headerReference w:type="default" r:id="rId11"/>
-      <w:footerReference w:type="default" r:id="rId12"/>
+      <w:headerReference w:type="default" r:id="rId12"/>
+      <w:footerReference w:type="default" r:id="rId13"/>
       <w:pgSz w:w="12240" w:h="15840"/>
       <w:pgMar w:top="1417" w:right="1701" w:bottom="1417" w:left="1701" w:header="708" w:footer="708" w:gutter="0"/>
       <w:cols w:space="708"/>

</xml_diff>

<commit_message>
Se arreglo algunas faltas de ortografía del informe
también se agrego una línea en el README
</commit_message>
<xml_diff>
--- a/Informe_21090869_CastroVenegas.docx
+++ b/Informe_21090869_CastroVenegas.docx
@@ -1495,7 +1495,7 @@
                 <w:noProof/>
                 <w:webHidden/>
               </w:rPr>
-              <w:t>6</w:t>
+              <w:t>7</w:t>
             </w:r>
             <w:r>
               <w:rPr>
@@ -2366,14 +2366,7 @@
           <w:b/>
           <w:bCs/>
         </w:rPr>
-        <w:t>Sobreescritura</w:t>
-      </w:r>
-      <w:r>
-        <w:rPr>
-          <w:b/>
-          <w:bCs/>
-        </w:rPr>
-        <w:t>:</w:t>
+        <w:t>Sobreescritura:</w:t>
       </w:r>
       <w:r>
         <w:t xml:space="preserve"> Consiste en tener métodos con mismo nombre y argumentos, pero que realizan distintas cosas según el objeto que lo invoca.</w:t>
@@ -4121,7 +4114,13 @@
       </w:r>
       <w:proofErr w:type="spellEnd"/>
       <w:r>
-        <w:t xml:space="preserve"> sé instancia un </w:t>
+        <w:t xml:space="preserve"> s</w:t>
+      </w:r>
+      <w:r>
+        <w:t>e</w:t>
+      </w:r>
+      <w:r>
+        <w:t xml:space="preserve"> instancia un </w:t>
       </w:r>
       <w:proofErr w:type="spellStart"/>
       <w:r>
@@ -4137,7 +4136,19 @@
       </w:r>
       <w:proofErr w:type="spellEnd"/>
       <w:r>
-        <w:t xml:space="preserve">&gt; para contener a aquellos píxeles de la imagen cuyas coordenadas x e y estuvieran dentro del rango definido por los argumentos de entradas del método. Luego de “filtrar” los píxeles se vio la necesidad de implementar un método auxiliar que cambiara las coordenadas de los nuevos píxeles para qué comenzarán desde las coordenadas (0,0) a las coordenadas (ancho-1, largo-1) para así la imagen con las coordenadas bien colocadas. Ver figura N°7 en ANEXOS para observar cómo cambian las coordenadas (x, y) de una imagen 4x3 tras aplicar </w:t>
+        <w:t xml:space="preserve">&gt; para contener a aquellos píxeles de la imagen cuyas coordenadas x e y estuvieran dentro del rango definido por los argumentos de entradas del método. Luego de “filtrar” los píxeles se vio la necesidad de implementar un método auxiliar que cambiara las coordenadas de los nuevos píxeles para qué comenzarán desde las coordenadas (0,0) a las coordenadas (ancho-1, largo-1) para </w:t>
+      </w:r>
+      <w:r>
+        <w:t xml:space="preserve">que </w:t>
+      </w:r>
+      <w:r>
+        <w:t xml:space="preserve">así la imagen </w:t>
+      </w:r>
+      <w:r>
+        <w:t>tenga</w:t>
+      </w:r>
+      <w:r>
+        <w:t xml:space="preserve"> las coordenadas bien colocadas. Ver figura N°7 en ANEXOS para observar cómo cambian las coordenadas (x, y) de una imagen 4x3 tras aplicar </w:t>
       </w:r>
       <w:proofErr w:type="spellStart"/>
       <w:r>
@@ -4286,7 +4297,13 @@
         <w:t xml:space="preserve"> o salir del programa. </w:t>
       </w:r>
       <w:r>
-        <w:t>Al comienzo del programa ser tendrá una imagen Bitmap de 2x3 cargada en memoria</w:t>
+        <w:t>Al comienzo del programa se tendr</w:t>
+      </w:r>
+      <w:r>
+        <w:t>ía</w:t>
+      </w:r>
+      <w:r>
+        <w:t xml:space="preserve"> una imagen Bitmap de 2x3 cargada en memoria</w:t>
       </w:r>
       <w:r>
         <w:t>. Durante la ejecución del programa solo se usará una imagen</w:t>
@@ -4393,13 +4410,22 @@
         <w:t xml:space="preserve">para esto </w:t>
       </w:r>
       <w:r>
-        <w:t>hay que ingresar los valores del</w:t>
+        <w:t xml:space="preserve">hay que ingresar </w:t>
+      </w:r>
+      <w:r>
+        <w:t xml:space="preserve">correctamente </w:t>
+      </w:r>
+      <w:r>
+        <w:t>los valores del</w:t>
       </w:r>
       <w:r>
         <w:t xml:space="preserve"> píxel</w:t>
       </w:r>
       <w:r>
         <w:t xml:space="preserve"> mientras se crea</w:t>
+      </w:r>
+      <w:r>
+        <w:t xml:space="preserve"> la imagen</w:t>
       </w:r>
       <w:r>
         <w:t xml:space="preserve">, </w:t>
@@ -4499,7 +4525,54 @@
         <w:jc w:val="both"/>
       </w:pPr>
       <w:r>
-        <w:t>Los resultados obtenidos fueron los esperados, ya que se logró crear todos los métodos solicitados para aplicar a la imagen. El programa es completamente funcional, y se modificó el código de tal manera que, si las entradas de las opciones son erróneas, exceptuando mientras se asignan los valores a cada píxel de la imagen. Esto como resultado de múltiples pruebas con las opciones del programa y los métodos utilizando diferentes tipos de imágenes.</w:t>
+        <w:t xml:space="preserve">Los resultados obtenidos fueron los esperados, ya que se logró crear todos los métodos solicitados para aplicar a la imagen. El programa es completamente funcional, y se modificó el código de tal manera </w:t>
+      </w:r>
+      <w:r>
+        <w:t>que el programa continuará aún si</w:t>
+      </w:r>
+      <w:r>
+        <w:t xml:space="preserve"> las entradas de las opciones son erróneas, exceptuando </w:t>
+      </w:r>
+      <w:r>
+        <w:t>el caso de cuando se</w:t>
+      </w:r>
+      <w:r>
+        <w:t xml:space="preserve"> </w:t>
+      </w:r>
+      <w:r>
+        <w:t>ingresa mal el tipo de dato</w:t>
+      </w:r>
+      <w:r>
+        <w:t xml:space="preserve"> </w:t>
+      </w:r>
+      <w:r>
+        <w:t>de un</w:t>
+      </w:r>
+      <w:r>
+        <w:t xml:space="preserve"> píxel de la imagen</w:t>
+      </w:r>
+      <w:r>
+        <w:t xml:space="preserve"> (poner letras </w:t>
+      </w:r>
+      <w:r>
+        <w:t>como</w:t>
+      </w:r>
+      <w:r>
+        <w:t xml:space="preserve"> </w:t>
+      </w:r>
+      <w:proofErr w:type="gramStart"/>
+      <w:r>
+        <w:t>bit</w:t>
+      </w:r>
+      <w:proofErr w:type="gramEnd"/>
+      <w:r>
+        <w:t xml:space="preserve"> por ejemplo</w:t>
+      </w:r>
+      <w:r>
+        <w:t>)</w:t>
+      </w:r>
+      <w:r>
+        <w:t>. Esto como resultado de múltiples pruebas con las opciones del programa y los métodos utilizando diferentes tipos de imágenes.</w:t>
       </w:r>
       <w:bookmarkStart w:id="12" w:name="_Toc119155559"/>
     </w:p>
@@ -4516,6 +4589,7 @@
           <w:b/>
           <w:bCs/>
         </w:rPr>
+        <w:lastRenderedPageBreak/>
         <w:t>2.4.2 AUTOEVALUACIÓN</w:t>
       </w:r>
       <w:bookmarkEnd w:id="12"/>
@@ -4533,7 +4607,6 @@
         <w:jc w:val="both"/>
       </w:pPr>
       <w:r>
-        <w:lastRenderedPageBreak/>
         <w:t xml:space="preserve">Como no se encontró errores tras las pruebas de los métodos en el programa, se considera </w:t>
       </w:r>
       <w:r>
@@ -4755,22 +4828,8 @@
         <w:rPr>
           <w:lang w:eastAsia="es-CL"/>
         </w:rPr>
-        <w:t xml:space="preserve"> tenía que escribir desde cero. Finalmente, tras terminar este último laboratorio con POO se espera que este conocimiento y Java sea sean de utilidad para futuros ramos y proyectos por venir.</w:t>
-      </w:r>
-    </w:p>
-    <w:p>
-      <w:pPr>
-        <w:rPr>
-          <w:lang w:eastAsia="es-CL"/>
-        </w:rPr>
-      </w:pPr>
-    </w:p>
-    <w:p>
-      <w:pPr>
-        <w:rPr>
-          <w:lang w:eastAsia="es-CL"/>
-        </w:rPr>
-      </w:pPr>
+        <w:t xml:space="preserve"> tenía que escribir desde cero. Finalmente, tras terminar este último laboratorio con POO se espera que este conocimiento y Java sean de utilidad para futuros ramos y proyectos por venir.</w:t>
+      </w:r>
     </w:p>
     <w:p>
       <w:pPr>
@@ -5706,14 +5765,7 @@
           <w:b/>
           <w:bCs/>
         </w:rPr>
-        <w:t>Figura N°6</w:t>
-      </w:r>
-      <w:r>
-        <w:rPr>
-          <w:b/>
-          <w:bCs/>
-        </w:rPr>
-        <w:t xml:space="preserve">: Transformación </w:t>
+        <w:t xml:space="preserve">Figura N°6: Transformación </w:t>
       </w:r>
       <w:r>
         <w:rPr>
@@ -5826,21 +5878,7 @@
           <w:bCs/>
         </w:rPr>
         <w:lastRenderedPageBreak/>
-        <w:t>Ver figura N°7</w:t>
-      </w:r>
-      <w:r>
-        <w:rPr>
-          <w:b/>
-          <w:bCs/>
-        </w:rPr>
-        <w:t>: Como es a</w:t>
-      </w:r>
-      <w:r>
-        <w:rPr>
-          <w:b/>
-          <w:bCs/>
-        </w:rPr>
-        <w:t xml:space="preserve">plicar </w:t>
+        <w:t xml:space="preserve">Ver figura N°7: Como es aplicar </w:t>
       </w:r>
       <w:proofErr w:type="spellStart"/>
       <w:r>
@@ -6154,10 +6192,7 @@
         <w:jc w:val="both"/>
       </w:pPr>
       <w:r>
-        <w:t xml:space="preserve">Se asume que el usuario siempre ingresará valores correctos, así que si ingresa el tipo de dato del píxel incorrecto el programa terminará. </w:t>
-      </w:r>
-      <w:r>
-        <w:t>Es por eso por lo que:</w:t>
+        <w:t>Se asume que el usuario siempre ingresará valores correctos, así que si ingresa el tipo de dato del píxel incorrecto el programa terminará. Es por eso por lo que:</w:t>
       </w:r>
     </w:p>
     <w:p>
@@ -6186,13 +6221,7 @@
       </w:r>
       <w:proofErr w:type="spellEnd"/>
       <w:r>
-        <w:t xml:space="preserve"> se ingresa empezando con signo # y el valor hexadecimal en mayúsculas</w:t>
-      </w:r>
-      <w:r>
-        <w:t xml:space="preserve"> y todos los demás valores son enteros positivos</w:t>
-      </w:r>
-      <w:r>
-        <w:t>.</w:t>
+        <w:t xml:space="preserve"> se ingresa empezando con signo # y el valor hexadecimal en mayúsculas y todos los demás valores son enteros positivos.</w:t>
       </w:r>
     </w:p>
     <w:p>
@@ -6400,7 +6429,13 @@
         <w:jc w:val="both"/>
       </w:pPr>
       <w:r>
-        <w:t xml:space="preserve">En el caso de que el método aplicado haya modificado directamente la imagen, tendrá que seleccionar la opción 3 del menú principal para visualizar la imagen modificada. Esta fue el resultado de aplicar </w:t>
+        <w:t>En el caso de que el método aplicado haya modificado directamente la imagen, tendrá que seleccionar la opción 3 del menú principal para visualizar la imagen modificada. Est</w:t>
+      </w:r>
+      <w:r>
+        <w:t>o</w:t>
+      </w:r>
+      <w:r>
+        <w:t xml:space="preserve"> fue el resultado de aplicar </w:t>
       </w:r>
       <w:proofErr w:type="spellStart"/>
       <w:r>

</xml_diff>

<commit_message>
arreglo detalle de diagrama de diseño
</commit_message>
<xml_diff>
--- a/Informe_21090869_CastroVenegas.docx
+++ b/Informe_21090869_CastroVenegas.docx
@@ -5252,32 +5252,22 @@
       </w:pPr>
       <w:r>
         <w:rPr>
-          <w:b/>
-          <w:bCs/>
           <w:noProof/>
         </w:rPr>
         <w:lastRenderedPageBreak/>
         <w:drawing>
-          <wp:anchor distT="0" distB="0" distL="114300" distR="114300" simplePos="0" relativeHeight="251660288" behindDoc="1" locked="0" layoutInCell="1" allowOverlap="1" wp14:anchorId="43543C13" wp14:editId="64961E4A">
+          <wp:anchor distT="0" distB="0" distL="114300" distR="114300" simplePos="0" relativeHeight="251660288" behindDoc="1" locked="0" layoutInCell="1" allowOverlap="1" wp14:anchorId="041E89DC" wp14:editId="48F843DC">
             <wp:simplePos x="0" y="0"/>
             <wp:positionH relativeFrom="column">
-              <wp:posOffset>-947420</wp:posOffset>
+              <wp:posOffset>-956846</wp:posOffset>
             </wp:positionH>
             <wp:positionV relativeFrom="paragraph">
-              <wp:posOffset>286385</wp:posOffset>
+              <wp:posOffset>284245</wp:posOffset>
             </wp:positionV>
-            <wp:extent cx="7534910" cy="5372100"/>
-            <wp:effectExtent l="0" t="0" r="8890" b="0"/>
-            <wp:wrapTight wrapText="bothSides">
-              <wp:wrapPolygon edited="0">
-                <wp:start x="0" y="0"/>
-                <wp:lineTo x="0" y="21523"/>
-                <wp:lineTo x="21571" y="21523"/>
-                <wp:lineTo x="21571" y="0"/>
-                <wp:lineTo x="0" y="0"/>
-              </wp:wrapPolygon>
-            </wp:wrapTight>
-            <wp:docPr id="19" name="Imagen 19" descr="Diagrama, Esquemático&#10;&#10;Descripción generada automáticamente"/>
+            <wp:extent cx="7565715" cy="5393932"/>
+            <wp:effectExtent l="0" t="0" r="0" b="0"/>
+            <wp:wrapNone/>
+            <wp:docPr id="3" name="Imagen 3"/>
             <wp:cNvGraphicFramePr>
               <a:graphicFrameLocks xmlns:a="http://schemas.openxmlformats.org/drawingml/2006/main" noChangeAspect="1"/>
             </wp:cNvGraphicFramePr>
@@ -5285,7 +5275,7 @@
               <a:graphicData uri="http://schemas.openxmlformats.org/drawingml/2006/picture">
                 <pic:pic xmlns:pic="http://schemas.openxmlformats.org/drawingml/2006/picture">
                   <pic:nvPicPr>
-                    <pic:cNvPr id="19" name="Imagen 19" descr="Diagrama, Esquemático&#10;&#10;Descripción generada automáticamente"/>
+                    <pic:cNvPr id="3" name="Imagen 3"/>
                     <pic:cNvPicPr/>
                   </pic:nvPicPr>
                   <pic:blipFill>
@@ -5303,7 +5293,7 @@
                   <pic:spPr>
                     <a:xfrm>
                       <a:off x="0" y="0"/>
-                      <a:ext cx="7534910" cy="5372100"/>
+                      <a:ext cx="7579637" cy="5403857"/>
                     </a:xfrm>
                     <a:prstGeom prst="rect">
                       <a:avLst/>
@@ -5329,6 +5319,132 @@
         </w:rPr>
         <w:t>Figura N°2: Diagrama de diseño después de terminar la implementación de la solución</w:t>
       </w:r>
+    </w:p>
+    <w:p>
+      <w:pPr>
+        <w:rPr>
+          <w:noProof/>
+        </w:rPr>
+      </w:pPr>
+    </w:p>
+    <w:p>
+      <w:pPr>
+        <w:rPr>
+          <w:noProof/>
+        </w:rPr>
+      </w:pPr>
+    </w:p>
+    <w:p>
+      <w:pPr>
+        <w:rPr>
+          <w:noProof/>
+        </w:rPr>
+      </w:pPr>
+    </w:p>
+    <w:p>
+      <w:pPr>
+        <w:rPr>
+          <w:noProof/>
+        </w:rPr>
+      </w:pPr>
+    </w:p>
+    <w:p>
+      <w:pPr>
+        <w:rPr>
+          <w:noProof/>
+        </w:rPr>
+      </w:pPr>
+    </w:p>
+    <w:p>
+      <w:pPr>
+        <w:rPr>
+          <w:noProof/>
+        </w:rPr>
+      </w:pPr>
+    </w:p>
+    <w:p>
+      <w:pPr>
+        <w:rPr>
+          <w:noProof/>
+        </w:rPr>
+      </w:pPr>
+    </w:p>
+    <w:p>
+      <w:pPr>
+        <w:rPr>
+          <w:noProof/>
+        </w:rPr>
+      </w:pPr>
+    </w:p>
+    <w:p>
+      <w:pPr>
+        <w:rPr>
+          <w:noProof/>
+        </w:rPr>
+      </w:pPr>
+    </w:p>
+    <w:p>
+      <w:pPr>
+        <w:rPr>
+          <w:noProof/>
+        </w:rPr>
+      </w:pPr>
+    </w:p>
+    <w:p>
+      <w:pPr>
+        <w:rPr>
+          <w:noProof/>
+        </w:rPr>
+      </w:pPr>
+    </w:p>
+    <w:p>
+      <w:pPr>
+        <w:rPr>
+          <w:noProof/>
+        </w:rPr>
+      </w:pPr>
+    </w:p>
+    <w:p>
+      <w:pPr>
+        <w:rPr>
+          <w:noProof/>
+        </w:rPr>
+      </w:pPr>
+    </w:p>
+    <w:p>
+      <w:pPr>
+        <w:rPr>
+          <w:noProof/>
+        </w:rPr>
+      </w:pPr>
+    </w:p>
+    <w:p>
+      <w:pPr>
+        <w:rPr>
+          <w:noProof/>
+        </w:rPr>
+      </w:pPr>
+    </w:p>
+    <w:p>
+      <w:pPr>
+        <w:rPr>
+          <w:noProof/>
+        </w:rPr>
+      </w:pPr>
+    </w:p>
+    <w:p>
+      <w:pPr>
+        <w:rPr>
+          <w:noProof/>
+        </w:rPr>
+      </w:pPr>
+    </w:p>
+    <w:p>
+      <w:pPr>
+        <w:rPr>
+          <w:noProof/>
+        </w:rPr>
+      </w:pPr>
     </w:p>
     <w:p>
       <w:pPr>
@@ -5521,6 +5637,7 @@
           <w:b/>
           <w:bCs/>
         </w:rPr>
+        <w:lastRenderedPageBreak/>
         <w:t>Figura N°4: Histograma de una imagen bitmap-d</w:t>
       </w:r>
     </w:p>
@@ -5877,38 +5994,38 @@
           <w:b/>
           <w:bCs/>
         </w:rPr>
+        <w:t xml:space="preserve">Ver figura N°7: Como es aplicar </w:t>
+      </w:r>
+      <w:proofErr w:type="spellStart"/>
+      <w:r>
+        <w:rPr>
+          <w:b/>
+          <w:bCs/>
+        </w:rPr>
+        <w:t>crop</w:t>
+      </w:r>
+      <w:proofErr w:type="spellEnd"/>
+      <w:r>
+        <w:rPr>
+          <w:b/>
+          <w:bCs/>
+        </w:rPr>
+        <w:t xml:space="preserve"> a una imagen </w:t>
+      </w:r>
+      <w:r>
+        <w:rPr>
+          <w:b/>
+          <w:bCs/>
+        </w:rPr>
+        <w:t>de 4x3</w:t>
+      </w:r>
+    </w:p>
+    <w:p>
+      <w:r>
+        <w:rPr>
+          <w:noProof/>
+        </w:rPr>
         <w:lastRenderedPageBreak/>
-        <w:t xml:space="preserve">Ver figura N°7: Como es aplicar </w:t>
-      </w:r>
-      <w:proofErr w:type="spellStart"/>
-      <w:r>
-        <w:rPr>
-          <w:b/>
-          <w:bCs/>
-        </w:rPr>
-        <w:t>crop</w:t>
-      </w:r>
-      <w:proofErr w:type="spellEnd"/>
-      <w:r>
-        <w:rPr>
-          <w:b/>
-          <w:bCs/>
-        </w:rPr>
-        <w:t xml:space="preserve"> a una imagen </w:t>
-      </w:r>
-      <w:r>
-        <w:rPr>
-          <w:b/>
-          <w:bCs/>
-        </w:rPr>
-        <w:t>de 4x3</w:t>
-      </w:r>
-    </w:p>
-    <w:p>
-      <w:r>
-        <w:rPr>
-          <w:noProof/>
-        </w:rPr>
         <w:drawing>
           <wp:inline distT="0" distB="0" distL="0" distR="0" wp14:anchorId="7B30C05E" wp14:editId="1850DB13">
             <wp:extent cx="5457825" cy="2476500"/>
@@ -6049,36 +6166,36 @@
         <w:jc w:val="both"/>
       </w:pPr>
       <w:r>
+        <w:t>El usuario</w:t>
+      </w:r>
+      <w:r>
+        <w:t xml:space="preserve"> </w:t>
+      </w:r>
+      <w:r>
+        <w:t xml:space="preserve">puede </w:t>
+      </w:r>
+      <w:r>
+        <w:t xml:space="preserve">cargar </w:t>
+      </w:r>
+      <w:r>
+        <w:t>otro tipo de</w:t>
+      </w:r>
+      <w:r>
+        <w:t xml:space="preserve"> imagen ya hecha</w:t>
+      </w:r>
+      <w:r>
+        <w:t xml:space="preserve"> seleccionando la opción 4</w:t>
+      </w:r>
+    </w:p>
+    <w:p>
+      <w:pPr>
+        <w:jc w:val="center"/>
+      </w:pPr>
+      <w:r>
+        <w:rPr>
+          <w:noProof/>
+        </w:rPr>
         <w:lastRenderedPageBreak/>
-        <w:t>El usuario</w:t>
-      </w:r>
-      <w:r>
-        <w:t xml:space="preserve"> </w:t>
-      </w:r>
-      <w:r>
-        <w:t xml:space="preserve">puede </w:t>
-      </w:r>
-      <w:r>
-        <w:t xml:space="preserve">cargar </w:t>
-      </w:r>
-      <w:r>
-        <w:t>otro tipo de</w:t>
-      </w:r>
-      <w:r>
-        <w:t xml:space="preserve"> imagen ya hecha</w:t>
-      </w:r>
-      <w:r>
-        <w:t xml:space="preserve"> seleccionando la opción 4</w:t>
-      </w:r>
-    </w:p>
-    <w:p>
-      <w:pPr>
-        <w:jc w:val="center"/>
-      </w:pPr>
-      <w:r>
-        <w:rPr>
-          <w:noProof/>
-        </w:rPr>
         <w:drawing>
           <wp:inline distT="0" distB="0" distL="0" distR="0" wp14:anchorId="70068C56" wp14:editId="2E506FF6">
             <wp:extent cx="3067050" cy="4543425"/>
@@ -6234,7 +6351,6 @@
         <w:jc w:val="both"/>
       </w:pPr>
       <w:r>
-        <w:lastRenderedPageBreak/>
         <w:t>Para el caso de un bitmap, su valor bit es solo uno o cero y todos los demás valores son enteros positivos.</w:t>
       </w:r>
     </w:p>
@@ -6248,6 +6364,7 @@
         <w:jc w:val="both"/>
       </w:pPr>
       <w:r>
+        <w:lastRenderedPageBreak/>
         <w:t xml:space="preserve">Para el caso de un </w:t>
       </w:r>
       <w:proofErr w:type="spellStart"/>
@@ -6495,6 +6612,7 @@
         <w:docPartUnique/>
       </w:docPartObj>
     </w:sdtPr>
+    <w:sdtEndPr/>
     <w:sdtContent>
       <w:p>
         <w:pPr>

</xml_diff>